<commit_message>
Everything but the user stories part has undergone final edits and just needs approval from the group.
</commit_message>
<xml_diff>
--- a/Deliverable1.docx
+++ b/Deliverable1.docx
@@ -1,6 +1,6 @@
 
 <file path=word/document.xml><?xml version="1.0" encoding="utf-8"?>
-<w:document xmlns:wpc="http://schemas.microsoft.com/office/word/2010/wordprocessingCanvas" xmlns:mo="http://schemas.microsoft.com/office/mac/office/2008/main" xmlns:mc="http://schemas.openxmlformats.org/markup-compatibility/2006" xmlns:mv="urn:schemas-microsoft-com:mac:vml" xmlns:o="urn:schemas-microsoft-com:office:office" xmlns:r="http://schemas.openxmlformats.org/officeDocument/2006/relationships" xmlns:m="http://schemas.openxmlformats.org/officeDocument/2006/math" xmlns:v="urn:schemas-microsoft-com:vml" xmlns:wp14="http://schemas.microsoft.com/office/word/2010/wordprocessingDrawing" xmlns:wp="http://schemas.openxmlformats.org/drawingml/2006/wordprocessingDrawing" xmlns:w10="urn:schemas-microsoft-com:office:word" xmlns:w="http://schemas.openxmlformats.org/wordprocessingml/2006/main" xmlns:w14="http://schemas.microsoft.com/office/word/2010/wordml" xmlns:wpg="http://schemas.microsoft.com/office/word/2010/wordprocessingGroup" xmlns:wpi="http://schemas.microsoft.com/office/word/2010/wordprocessingInk" xmlns:wne="http://schemas.microsoft.com/office/word/2006/wordml" xmlns:wps="http://schemas.microsoft.com/office/word/2010/wordprocessingShape" mc:Ignorable="w14 wp14">
+<w:document xmlns:wpc="http://schemas.microsoft.com/office/word/2010/wordprocessingCanvas" xmlns:cx="http://schemas.microsoft.com/office/drawing/2014/chartex" xmlns:cx1="http://schemas.microsoft.com/office/drawing/2015/9/8/chartex" xmlns:cx2="http://schemas.microsoft.com/office/drawing/2015/10/21/chartex" xmlns:cx3="http://schemas.microsoft.com/office/drawing/2016/5/9/chartex" xmlns:cx4="http://schemas.microsoft.com/office/drawing/2016/5/10/chartex" xmlns:cx5="http://schemas.microsoft.com/office/drawing/2016/5/11/chartex" xmlns:cx6="http://schemas.microsoft.com/office/drawing/2016/5/12/chartex" xmlns:cx7="http://schemas.microsoft.com/office/drawing/2016/5/13/chartex" xmlns:cx8="http://schemas.microsoft.com/office/drawing/2016/5/14/chartex" xmlns:mc="http://schemas.openxmlformats.org/markup-compatibility/2006" xmlns:aink="http://schemas.microsoft.com/office/drawing/2016/ink" xmlns:am3d="http://schemas.microsoft.com/office/drawing/2017/model3d" xmlns:o="urn:schemas-microsoft-com:office:office" xmlns:r="http://schemas.openxmlformats.org/officeDocument/2006/relationships" xmlns:m="http://schemas.openxmlformats.org/officeDocument/2006/math" xmlns:v="urn:schemas-microsoft-com:vml" xmlns:wp14="http://schemas.microsoft.com/office/word/2010/wordprocessingDrawing" xmlns:wp="http://schemas.openxmlformats.org/drawingml/2006/wordprocessingDrawing" xmlns:w10="urn:schemas-microsoft-com:office:word" xmlns:w="http://schemas.openxmlformats.org/wordprocessingml/2006/main" xmlns:w14="http://schemas.microsoft.com/office/word/2010/wordml" xmlns:w15="http://schemas.microsoft.com/office/word/2012/wordml" xmlns:w16cid="http://schemas.microsoft.com/office/word/2016/wordml/cid" xmlns:w16se="http://schemas.microsoft.com/office/word/2015/wordml/symex" xmlns:wpg="http://schemas.microsoft.com/office/word/2010/wordprocessingGroup" xmlns:wpi="http://schemas.microsoft.com/office/word/2010/wordprocessingInk" xmlns:wne="http://schemas.microsoft.com/office/word/2006/wordml" xmlns:wps="http://schemas.microsoft.com/office/word/2010/wordprocessingShape" mc:Ignorable="w14 w15 w16se w16cid wp14">
   <w:body>
     <w:p>
       <w:pPr>
@@ -44,7 +44,7 @@
                     </pic:cNvPicPr>
                   </pic:nvPicPr>
                   <pic:blipFill>
-                    <a:blip r:embed="rId9">
+                    <a:blip r:embed="rId8">
                       <a:clrChange>
                         <a:clrFrom>
                           <a:srgbClr val="FFFFFF"/>
@@ -529,21 +529,12 @@
           <w:sz w:val="27"/>
         </w:rPr>
       </w:pPr>
-      <w:proofErr w:type="spellStart"/>
       <w:r>
         <w:rPr>
           <w:rFonts w:ascii="Times New Roman" w:eastAsia="Times New Roman" w:hAnsi="Times New Roman" w:cs="Times New Roman"/>
           <w:sz w:val="27"/>
         </w:rPr>
-        <w:t>Yorke</w:t>
-      </w:r>
-      <w:proofErr w:type="spellEnd"/>
-      <w:r>
-        <w:rPr>
-          <w:rFonts w:ascii="Times New Roman" w:eastAsia="Times New Roman" w:hAnsi="Times New Roman" w:cs="Times New Roman"/>
-          <w:sz w:val="27"/>
-        </w:rPr>
-        <w:t xml:space="preserve"> Li (z5207298)</w:t>
+        <w:t>Yorke Li (z5207298)</w:t>
       </w:r>
     </w:p>
     <w:p>
@@ -669,7 +660,7 @@
                         </a:ln>
                         <a:extLst>
                           <a:ext uri="{909E8E84-426E-40dd-AFC4-6F175D3DCCD1}">
-                            <a14:hiddenFill xmlns:a14="http://schemas.microsoft.com/office/drawing/2010/main">
+                            <a14:hiddenFill xmlns:a14="http://schemas.microsoft.com/office/drawing/2010/main" xmlns:w="http://schemas.openxmlformats.org/wordprocessingml/2006/main" xmlns:w10="urn:schemas-microsoft-com:office:word" xmlns:v="urn:schemas-microsoft-com:vml" xmlns:o="urn:schemas-microsoft-com:office:office" xmlns:mv="urn:schemas-microsoft-com:mac:vml" xmlns:mo="http://schemas.microsoft.com/office/mac/office/2008/main" xmlns="">
                               <a:noFill/>
                             </a14:hiddenFill>
                           </a:ext>
@@ -688,9 +679,9 @@
               </wp:anchor>
             </w:drawing>
           </mc:Choice>
-          <mc:Fallback xmlns:w16se="http://schemas.microsoft.com/office/word/2015/wordml/symex" xmlns:w16cid="http://schemas.microsoft.com/office/word/2016/wordml/cid" xmlns:w15="http://schemas.microsoft.com/office/word/2012/wordml" xmlns:am3d="http://schemas.microsoft.com/office/drawing/2017/model3d" xmlns:aink="http://schemas.microsoft.com/office/drawing/2016/ink" xmlns:cx8="http://schemas.microsoft.com/office/drawing/2016/5/14/chartex" xmlns:cx7="http://schemas.microsoft.com/office/drawing/2016/5/13/chartex" xmlns:cx6="http://schemas.microsoft.com/office/drawing/2016/5/12/chartex" xmlns:cx5="http://schemas.microsoft.com/office/drawing/2016/5/11/chartex" xmlns:cx4="http://schemas.microsoft.com/office/drawing/2016/5/10/chartex" xmlns:cx3="http://schemas.microsoft.com/office/drawing/2016/5/9/chartex" xmlns:cx2="http://schemas.microsoft.com/office/drawing/2015/10/21/chartex" xmlns:cx1="http://schemas.microsoft.com/office/drawing/2015/9/8/chartex" xmlns:cx="http://schemas.microsoft.com/office/drawing/2014/chartex">
+          <mc:Fallback>
             <w:pict>
-              <v:line w14:anchorId="5CD1CCB8" id="Straight Connector 2" o:spid="_x0000_s1026" style="position:absolute;z-index:-251650048;visibility:visible;mso-wrap-style:square;mso-width-percent:0;mso-height-percent:0;mso-wrap-distance-left:9pt;mso-wrap-distance-top:0;mso-wrap-distance-right:9pt;mso-wrap-distance-bottom:0;mso-position-horizontal:center;mso-position-horizontal-relative:margin;mso-position-vertical:bottom;mso-position-vertical-relative:top-margin-area;mso-width-percent:0;mso-height-percent:0;mso-width-relative:page;mso-height-relative:page" from="0,0" to="510.3pt,0" o:gfxdata="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" strokecolor="#e3e3e3" strokeweight=".24pt">
+              <v:line w14:anchorId="5E23CF31" id="Straight Connector 2" o:spid="_x0000_s1026" style="position:absolute;z-index:-251650048;visibility:visible;mso-wrap-style:square;mso-width-percent:0;mso-height-percent:0;mso-wrap-distance-left:9pt;mso-wrap-distance-top:0;mso-wrap-distance-right:9pt;mso-wrap-distance-bottom:0;mso-position-horizontal:center;mso-position-horizontal-relative:margin;mso-position-vertical:bottom;mso-position-vertical-relative:top-margin-area;mso-width-percent:0;mso-height-percent:0;mso-width-relative:page;mso-height-relative:page" from="0,0" to="510.3pt,0" o:gfxdata="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" strokecolor="#e3e3e3" strokeweight=".24pt">
                 <w10:wrap anchorx="margin" anchory="margin"/>
               </v:line>
             </w:pict>
@@ -748,7 +739,7 @@
                         </a:ln>
                         <a:extLst>
                           <a:ext uri="{909E8E84-426E-40dd-AFC4-6F175D3DCCD1}">
-                            <a14:hiddenFill xmlns:a14="http://schemas.microsoft.com/office/drawing/2010/main">
+                            <a14:hiddenFill xmlns:a14="http://schemas.microsoft.com/office/drawing/2010/main" xmlns:w="http://schemas.openxmlformats.org/wordprocessingml/2006/main" xmlns:w10="urn:schemas-microsoft-com:office:word" xmlns:v="urn:schemas-microsoft-com:vml" xmlns:o="urn:schemas-microsoft-com:office:office" xmlns:mv="urn:schemas-microsoft-com:mac:vml" xmlns:mo="http://schemas.microsoft.com/office/mac/office/2008/main" xmlns="">
                               <a:noFill/>
                             </a14:hiddenFill>
                           </a:ext>
@@ -767,9 +758,9 @@
               </wp:anchor>
             </w:drawing>
           </mc:Choice>
-          <mc:Fallback xmlns:w16se="http://schemas.microsoft.com/office/word/2015/wordml/symex" xmlns:w16cid="http://schemas.microsoft.com/office/word/2016/wordml/cid" xmlns:w15="http://schemas.microsoft.com/office/word/2012/wordml" xmlns:am3d="http://schemas.microsoft.com/office/drawing/2017/model3d" xmlns:aink="http://schemas.microsoft.com/office/drawing/2016/ink" xmlns:cx8="http://schemas.microsoft.com/office/drawing/2016/5/14/chartex" xmlns:cx7="http://schemas.microsoft.com/office/drawing/2016/5/13/chartex" xmlns:cx6="http://schemas.microsoft.com/office/drawing/2016/5/12/chartex" xmlns:cx5="http://schemas.microsoft.com/office/drawing/2016/5/11/chartex" xmlns:cx4="http://schemas.microsoft.com/office/drawing/2016/5/10/chartex" xmlns:cx3="http://schemas.microsoft.com/office/drawing/2016/5/9/chartex" xmlns:cx2="http://schemas.microsoft.com/office/drawing/2015/10/21/chartex" xmlns:cx1="http://schemas.microsoft.com/office/drawing/2015/9/8/chartex" xmlns:cx="http://schemas.microsoft.com/office/drawing/2014/chartex">
+          <mc:Fallback>
             <w:pict>
-              <v:line w14:anchorId="0ADC5E18" id="Straight Connector 6" o:spid="_x0000_s1026" style="position:absolute;z-index:-251653120;visibility:visible;mso-wrap-style:square;mso-width-percent:0;mso-height-percent:0;mso-wrap-distance-left:9pt;mso-wrap-distance-top:0;mso-wrap-distance-right:9pt;mso-wrap-distance-bottom:0;mso-position-horizontal:absolute;mso-position-horizontal-relative:page;mso-position-vertical:absolute;mso-position-vertical-relative:page;mso-width-percent:0;mso-height-percent:0;mso-width-relative:page;mso-height-relative:page" from="42.6pt,76pt" to="552.9pt,76pt" o:gfxdata="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" strokecolor="#a0a0a0" strokeweight=".55031mm">
+              <v:line w14:anchorId="7EC13446" id="Straight Connector 6" o:spid="_x0000_s1026" style="position:absolute;z-index:-251653120;visibility:visible;mso-wrap-style:square;mso-width-percent:0;mso-height-percent:0;mso-wrap-distance-left:9pt;mso-wrap-distance-top:0;mso-wrap-distance-right:9pt;mso-wrap-distance-bottom:0;mso-position-horizontal:absolute;mso-position-horizontal-relative:page;mso-position-vertical:absolute;mso-position-vertical-relative:page;mso-width-percent:0;mso-height-percent:0;mso-width-relative:page;mso-height-relative:page" from="42.6pt,76pt" to="552.9pt,76pt" o:gfxdata="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" strokecolor="#a0a0a0" strokeweight=".55031mm">
                 <w10:wrap anchorx="page" anchory="page"/>
               </v:line>
             </w:pict>
@@ -842,9 +833,9 @@
               </wp:anchor>
             </w:drawing>
           </mc:Choice>
-          <mc:Fallback xmlns:w16se="http://schemas.microsoft.com/office/word/2015/wordml/symex" xmlns:w16cid="http://schemas.microsoft.com/office/word/2016/wordml/cid" xmlns:w15="http://schemas.microsoft.com/office/word/2012/wordml" xmlns:am3d="http://schemas.microsoft.com/office/drawing/2017/model3d" xmlns:aink="http://schemas.microsoft.com/office/drawing/2016/ink" xmlns:cx8="http://schemas.microsoft.com/office/drawing/2016/5/14/chartex" xmlns:cx7="http://schemas.microsoft.com/office/drawing/2016/5/13/chartex" xmlns:cx6="http://schemas.microsoft.com/office/drawing/2016/5/12/chartex" xmlns:cx5="http://schemas.microsoft.com/office/drawing/2016/5/11/chartex" xmlns:cx4="http://schemas.microsoft.com/office/drawing/2016/5/10/chartex" xmlns:cx3="http://schemas.microsoft.com/office/drawing/2016/5/9/chartex" xmlns:cx2="http://schemas.microsoft.com/office/drawing/2015/10/21/chartex" xmlns:cx1="http://schemas.microsoft.com/office/drawing/2015/9/8/chartex" xmlns:cx="http://schemas.microsoft.com/office/drawing/2014/chartex">
+          <mc:Fallback>
             <w:pict>
-              <v:rect w14:anchorId="309D6DFE" id="Rectangle 5" o:spid="_x0000_s1026" style="position:absolute;margin-left:552.3pt;margin-top:74.8pt;width:1pt;height:1.05pt;z-index:-251652096;visibility:visible;mso-wrap-style:square;mso-width-percent:0;mso-height-percent:0;mso-wrap-distance-left:9pt;mso-wrap-distance-top:0;mso-wrap-distance-right:9pt;mso-wrap-distance-bottom:0;mso-position-horizontal:absolute;mso-position-horizontal-relative:page;mso-position-vertical:absolute;mso-position-vertical-relative:page;mso-width-percent:0;mso-height-percent:0;mso-width-relative:page;mso-height-relative:page;v-text-anchor:top" o:gfxdata="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" fillcolor="#e3e3e3" strokecolor="white">
+              <v:rect w14:anchorId="6BE61FBB" id="Rectangle 5" o:spid="_x0000_s1026" style="position:absolute;margin-left:552.3pt;margin-top:74.8pt;width:1pt;height:1.05pt;z-index:-251652096;visibility:visible;mso-wrap-style:square;mso-width-percent:0;mso-height-percent:0;mso-wrap-distance-left:9pt;mso-wrap-distance-top:0;mso-wrap-distance-right:9pt;mso-wrap-distance-bottom:0;mso-position-horizontal:absolute;mso-position-horizontal-relative:page;mso-position-vertical:absolute;mso-position-vertical-relative:page;mso-width-percent:0;mso-height-percent:0;mso-width-relative:page;mso-height-relative:page;v-text-anchor:top" o:gfxdata="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" fillcolor="#e3e3e3" strokecolor="white">
                 <w10:wrap anchorx="page" anchory="page"/>
               </v:rect>
             </w:pict>
@@ -902,7 +893,7 @@
                         </a:ln>
                         <a:extLst>
                           <a:ext uri="{909E8E84-426E-40dd-AFC4-6F175D3DCCD1}">
-                            <a14:hiddenFill xmlns:a14="http://schemas.microsoft.com/office/drawing/2010/main">
+                            <a14:hiddenFill xmlns:a14="http://schemas.microsoft.com/office/drawing/2010/main" xmlns:w="http://schemas.openxmlformats.org/wordprocessingml/2006/main" xmlns:w10="urn:schemas-microsoft-com:office:word" xmlns:v="urn:schemas-microsoft-com:vml" xmlns:o="urn:schemas-microsoft-com:office:office" xmlns:mv="urn:schemas-microsoft-com:mac:vml" xmlns:mo="http://schemas.microsoft.com/office/mac/office/2008/main" xmlns="">
                               <a:noFill/>
                             </a14:hiddenFill>
                           </a:ext>
@@ -921,9 +912,9 @@
               </wp:anchor>
             </w:drawing>
           </mc:Choice>
-          <mc:Fallback xmlns:w16se="http://schemas.microsoft.com/office/word/2015/wordml/symex" xmlns:w16cid="http://schemas.microsoft.com/office/word/2016/wordml/cid" xmlns:w15="http://schemas.microsoft.com/office/word/2012/wordml" xmlns:am3d="http://schemas.microsoft.com/office/drawing/2017/model3d" xmlns:aink="http://schemas.microsoft.com/office/drawing/2016/ink" xmlns:cx8="http://schemas.microsoft.com/office/drawing/2016/5/14/chartex" xmlns:cx7="http://schemas.microsoft.com/office/drawing/2016/5/13/chartex" xmlns:cx6="http://schemas.microsoft.com/office/drawing/2016/5/12/chartex" xmlns:cx5="http://schemas.microsoft.com/office/drawing/2016/5/11/chartex" xmlns:cx4="http://schemas.microsoft.com/office/drawing/2016/5/10/chartex" xmlns:cx3="http://schemas.microsoft.com/office/drawing/2016/5/9/chartex" xmlns:cx2="http://schemas.microsoft.com/office/drawing/2015/10/21/chartex" xmlns:cx1="http://schemas.microsoft.com/office/drawing/2015/9/8/chartex" xmlns:cx="http://schemas.microsoft.com/office/drawing/2014/chartex">
+          <mc:Fallback>
             <w:pict>
-              <v:line w14:anchorId="30DA17B6" id="Straight Connector 4" o:spid="_x0000_s1026" style="position:absolute;z-index:-251651072;visibility:visible;mso-wrap-style:square;mso-width-percent:0;mso-height-percent:0;mso-wrap-distance-left:9pt;mso-wrap-distance-top:0;mso-wrap-distance-right:9pt;mso-wrap-distance-bottom:0;mso-position-horizontal:absolute;mso-position-horizontal-relative:page;mso-position-vertical:absolute;mso-position-vertical-relative:page;mso-width-percent:0;mso-height-percent:0;mso-width-relative:page;mso-height-relative:page" from="42.7pt,75.2pt" to="42.7pt,76.75pt" o:gfxdata="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" strokecolor="#a0a0a0" strokeweight=".24pt">
+              <v:line w14:anchorId="34096AC9" id="Straight Connector 4" o:spid="_x0000_s1026" style="position:absolute;z-index:-251651072;visibility:visible;mso-wrap-style:square;mso-width-percent:0;mso-height-percent:0;mso-wrap-distance-left:9pt;mso-wrap-distance-top:0;mso-wrap-distance-right:9pt;mso-wrap-distance-bottom:0;mso-position-horizontal:absolute;mso-position-horizontal-relative:page;mso-position-vertical:absolute;mso-position-vertical-relative:page;mso-width-percent:0;mso-height-percent:0;mso-width-relative:page;mso-height-relative:page" from="42.7pt,75.2pt" to="42.7pt,76.75pt" o:gfxdata="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" strokecolor="#a0a0a0" strokeweight=".24pt">
                 <w10:wrap anchorx="page" anchory="page"/>
               </v:line>
             </w:pict>
@@ -981,7 +972,7 @@
                         </a:ln>
                         <a:extLst>
                           <a:ext uri="{909E8E84-426E-40dd-AFC4-6F175D3DCCD1}">
-                            <a14:hiddenFill xmlns:a14="http://schemas.microsoft.com/office/drawing/2010/main">
+                            <a14:hiddenFill xmlns:a14="http://schemas.microsoft.com/office/drawing/2010/main" xmlns:w="http://schemas.openxmlformats.org/wordprocessingml/2006/main" xmlns:w10="urn:schemas-microsoft-com:office:word" xmlns:v="urn:schemas-microsoft-com:vml" xmlns:o="urn:schemas-microsoft-com:office:office" xmlns:mv="urn:schemas-microsoft-com:mac:vml" xmlns:mo="http://schemas.microsoft.com/office/mac/office/2008/main" xmlns="">
                               <a:noFill/>
                             </a14:hiddenFill>
                           </a:ext>
@@ -1000,9 +991,9 @@
               </wp:anchor>
             </w:drawing>
           </mc:Choice>
-          <mc:Fallback xmlns:w16se="http://schemas.microsoft.com/office/word/2015/wordml/symex" xmlns:w16cid="http://schemas.microsoft.com/office/word/2016/wordml/cid" xmlns:w15="http://schemas.microsoft.com/office/word/2012/wordml" xmlns:am3d="http://schemas.microsoft.com/office/drawing/2017/model3d" xmlns:aink="http://schemas.microsoft.com/office/drawing/2016/ink" xmlns:cx8="http://schemas.microsoft.com/office/drawing/2016/5/14/chartex" xmlns:cx7="http://schemas.microsoft.com/office/drawing/2016/5/13/chartex" xmlns:cx6="http://schemas.microsoft.com/office/drawing/2016/5/12/chartex" xmlns:cx5="http://schemas.microsoft.com/office/drawing/2016/5/11/chartex" xmlns:cx4="http://schemas.microsoft.com/office/drawing/2016/5/10/chartex" xmlns:cx3="http://schemas.microsoft.com/office/drawing/2016/5/9/chartex" xmlns:cx2="http://schemas.microsoft.com/office/drawing/2015/10/21/chartex" xmlns:cx1="http://schemas.microsoft.com/office/drawing/2015/9/8/chartex" xmlns:cx="http://schemas.microsoft.com/office/drawing/2014/chartex">
+          <mc:Fallback>
             <w:pict>
-              <v:line w14:anchorId="35162773" id="Straight Connector 7" o:spid="_x0000_s1026" style="position:absolute;z-index:-251649024;visibility:visible;mso-wrap-style:square;mso-width-percent:0;mso-height-percent:0;mso-wrap-distance-left:9pt;mso-wrap-distance-top:0;mso-wrap-distance-right:9pt;mso-wrap-distance-bottom:0;mso-position-horizontal:absolute;mso-position-horizontal-relative:page;mso-position-vertical:absolute;mso-position-vertical-relative:page;mso-width-percent:0;mso-height-percent:0;mso-width-relative:page;mso-height-relative:page" from="552.8pt,75.45pt" to="552.8pt,76.8pt" o:gfxdata="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" strokecolor="#e3e3e3" strokeweight=".24pt">
+              <v:line w14:anchorId="55F4E0A4" id="Straight Connector 7" o:spid="_x0000_s1026" style="position:absolute;z-index:-251649024;visibility:visible;mso-wrap-style:square;mso-width-percent:0;mso-height-percent:0;mso-wrap-distance-left:9pt;mso-wrap-distance-top:0;mso-wrap-distance-right:9pt;mso-wrap-distance-bottom:0;mso-position-horizontal:absolute;mso-position-horizontal-relative:page;mso-position-vertical:absolute;mso-position-vertical-relative:page;mso-width-percent:0;mso-height-percent:0;mso-width-relative:page;mso-height-relative:page" from="552.8pt,75.45pt" to="552.8pt,76.8pt" o:gfxdata="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" strokecolor="#e3e3e3" strokeweight=".24pt">
                 <w10:wrap anchorx="page" anchory="page"/>
               </v:line>
             </w:pict>
@@ -1068,7 +1059,7 @@
                         </a:ln>
                         <a:extLst>
                           <a:ext uri="{909E8E84-426E-40dd-AFC4-6F175D3DCCD1}">
-                            <a14:hiddenFill xmlns:a14="http://schemas.microsoft.com/office/drawing/2010/main">
+                            <a14:hiddenFill xmlns:a14="http://schemas.microsoft.com/office/drawing/2010/main" xmlns:w="http://schemas.openxmlformats.org/wordprocessingml/2006/main" xmlns:w10="urn:schemas-microsoft-com:office:word" xmlns:v="urn:schemas-microsoft-com:vml" xmlns:o="urn:schemas-microsoft-com:office:office" xmlns:mv="urn:schemas-microsoft-com:mac:vml" xmlns:mo="http://schemas.microsoft.com/office/mac/office/2008/main" xmlns="">
                               <a:noFill/>
                             </a14:hiddenFill>
                           </a:ext>
@@ -1087,9 +1078,9 @@
               </wp:anchor>
             </w:drawing>
           </mc:Choice>
-          <mc:Fallback xmlns:w16se="http://schemas.microsoft.com/office/word/2015/wordml/symex" xmlns:w16cid="http://schemas.microsoft.com/office/word/2016/wordml/cid" xmlns:w15="http://schemas.microsoft.com/office/word/2012/wordml" xmlns:am3d="http://schemas.microsoft.com/office/drawing/2017/model3d" xmlns:aink="http://schemas.microsoft.com/office/drawing/2016/ink" xmlns:cx8="http://schemas.microsoft.com/office/drawing/2016/5/14/chartex" xmlns:cx7="http://schemas.microsoft.com/office/drawing/2016/5/13/chartex" xmlns:cx6="http://schemas.microsoft.com/office/drawing/2016/5/12/chartex" xmlns:cx5="http://schemas.microsoft.com/office/drawing/2016/5/11/chartex" xmlns:cx4="http://schemas.microsoft.com/office/drawing/2016/5/10/chartex" xmlns:cx3="http://schemas.microsoft.com/office/drawing/2016/5/9/chartex" xmlns:cx2="http://schemas.microsoft.com/office/drawing/2015/10/21/chartex" xmlns:cx1="http://schemas.microsoft.com/office/drawing/2015/9/8/chartex" xmlns:cx="http://schemas.microsoft.com/office/drawing/2014/chartex">
+          <mc:Fallback>
             <w:pict>
-              <v:line w14:anchorId="047A7217" id="Straight Connector 3" o:spid="_x0000_s1026" style="position:absolute;z-index:-251655168;visibility:visible;mso-wrap-style:square;mso-width-percent:0;mso-height-percent:0;mso-wrap-distance-left:9pt;mso-wrap-distance-top:0;mso-wrap-distance-right:9pt;mso-wrap-distance-bottom:0;mso-position-horizontal:absolute;mso-position-horizontal-relative:margin;mso-position-vertical:absolute;mso-position-vertical-relative:top-margin-area;mso-width-percent:0;mso-height-percent:0;mso-width-relative:page;mso-height-relative:page" from="-47.5pt,1in" to="462.8pt,1in" o:gfxdata="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" strokecolor="#e3e3e3" strokeweight=".24pt">
+              <v:line w14:anchorId="3029A426" id="Straight Connector 3" o:spid="_x0000_s1026" style="position:absolute;z-index:-251655168;visibility:visible;mso-wrap-style:square;mso-width-percent:0;mso-height-percent:0;mso-wrap-distance-left:9pt;mso-wrap-distance-top:0;mso-wrap-distance-right:9pt;mso-wrap-distance-bottom:0;mso-position-horizontal:absolute;mso-position-horizontal-relative:margin;mso-position-vertical:absolute;mso-position-vertical-relative:top-margin-area;mso-width-percent:0;mso-height-percent:0;mso-width-relative:page;mso-height-relative:page" from="-47.5pt,1in" to="462.8pt,1in" o:gfxdata="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" strokecolor="#e3e3e3" strokeweight=".24pt">
                 <w10:wrap anchorx="margin" anchory="margin"/>
               </v:line>
             </w:pict>
@@ -1404,11 +1395,460 @@
           <w:rFonts w:ascii="Times New Roman" w:eastAsia="Times New Roman" w:hAnsi="Times New Roman" w:cs="Times New Roman"/>
           <w:sz w:val="24"/>
         </w:rPr>
+      </w:pPr>
+      <w:r>
+        <w:rPr>
+          <w:rFonts w:eastAsia="Times New Roman"/>
+          <w:sz w:val="24"/>
+        </w:rPr>
+        <w:br w:type="column"/>
+      </w:r>
+    </w:p>
+    <w:sdt>
+      <w:sdtPr>
+        <w:id w:val="-968277271"/>
+        <w:docPartObj>
+          <w:docPartGallery w:val="Table of Contents"/>
+          <w:docPartUnique/>
+        </w:docPartObj>
+      </w:sdtPr>
+      <w:sdtEndPr>
+        <w:rPr>
+          <w:rFonts w:asciiTheme="minorHAnsi" w:eastAsiaTheme="minorEastAsia" w:hAnsiTheme="minorHAnsi" w:cstheme="minorBidi"/>
+          <w:smallCaps w:val="0"/>
+          <w:noProof/>
+          <w:color w:val="auto"/>
+          <w:sz w:val="22"/>
+          <w:szCs w:val="22"/>
+        </w:rPr>
+      </w:sdtEndPr>
+      <w:sdtContent>
+        <w:p>
+          <w:pPr>
+            <w:pStyle w:val="TOCHeading"/>
+          </w:pPr>
+          <w:r>
+            <w:t>Contents</w:t>
+          </w:r>
+        </w:p>
+        <w:p>
+          <w:pPr>
+            <w:pStyle w:val="TOC1"/>
+            <w:tabs>
+              <w:tab w:val="left" w:pos="440"/>
+              <w:tab w:val="right" w:leader="dot" w:pos="8290"/>
+            </w:tabs>
+            <w:rPr>
+              <w:noProof/>
+            </w:rPr>
+          </w:pPr>
+          <w:r>
+            <w:rPr>
+              <w:b/>
+              <w:bCs/>
+              <w:noProof/>
+            </w:rPr>
+            <w:fldChar w:fldCharType="begin"/>
+          </w:r>
+          <w:r>
+            <w:rPr>
+              <w:b/>
+              <w:bCs/>
+              <w:noProof/>
+            </w:rPr>
+            <w:instrText xml:space="preserve"> TOC \o "1-3" \h \z \u </w:instrText>
+          </w:r>
+          <w:r>
+            <w:rPr>
+              <w:b/>
+              <w:bCs/>
+              <w:noProof/>
+            </w:rPr>
+            <w:fldChar w:fldCharType="separate"/>
+          </w:r>
+          <w:hyperlink w:anchor="_Toc2825871" w:history="1">
+            <w:r>
+              <w:rPr>
+                <w:rStyle w:val="Hyperlink"/>
+                <w:noProof/>
+              </w:rPr>
+              <w:t>1</w:t>
+            </w:r>
+            <w:r>
+              <w:rPr>
+                <w:noProof/>
+              </w:rPr>
+              <w:tab/>
+            </w:r>
+            <w:r>
+              <w:rPr>
+                <w:rStyle w:val="Hyperlink"/>
+                <w:noProof/>
+              </w:rPr>
+              <w:t>Problem</w:t>
+            </w:r>
+            <w:r>
+              <w:rPr>
+                <w:rStyle w:val="Hyperlink"/>
+                <w:noProof/>
+              </w:rPr>
+              <w:t xml:space="preserve"> </w:t>
+            </w:r>
+            <w:r>
+              <w:rPr>
+                <w:rStyle w:val="Hyperlink"/>
+                <w:noProof/>
+              </w:rPr>
+              <w:t>Statements</w:t>
+            </w:r>
+            <w:r>
+              <w:rPr>
+                <w:noProof/>
+                <w:webHidden/>
+              </w:rPr>
+              <w:tab/>
+            </w:r>
+            <w:r>
+              <w:rPr>
+                <w:noProof/>
+                <w:webHidden/>
+              </w:rPr>
+              <w:fldChar w:fldCharType="begin"/>
+            </w:r>
+            <w:r>
+              <w:rPr>
+                <w:noProof/>
+                <w:webHidden/>
+              </w:rPr>
+              <w:instrText xml:space="preserve"> PAGEREF _Toc2825871 \h </w:instrText>
+            </w:r>
+            <w:r>
+              <w:rPr>
+                <w:noProof/>
+                <w:webHidden/>
+              </w:rPr>
+            </w:r>
+            <w:r>
+              <w:rPr>
+                <w:noProof/>
+                <w:webHidden/>
+              </w:rPr>
+              <w:fldChar w:fldCharType="separate"/>
+            </w:r>
+            <w:r>
+              <w:rPr>
+                <w:noProof/>
+                <w:webHidden/>
+              </w:rPr>
+              <w:t>1</w:t>
+            </w:r>
+            <w:r>
+              <w:rPr>
+                <w:noProof/>
+                <w:webHidden/>
+              </w:rPr>
+              <w:fldChar w:fldCharType="end"/>
+            </w:r>
+          </w:hyperlink>
+        </w:p>
+        <w:p>
+          <w:pPr>
+            <w:pStyle w:val="TOC1"/>
+            <w:tabs>
+              <w:tab w:val="left" w:pos="440"/>
+              <w:tab w:val="right" w:leader="dot" w:pos="8290"/>
+            </w:tabs>
+            <w:rPr>
+              <w:noProof/>
+            </w:rPr>
+          </w:pPr>
+          <w:hyperlink w:anchor="_Toc2825872" w:history="1">
+            <w:r>
+              <w:rPr>
+                <w:rStyle w:val="Hyperlink"/>
+                <w:noProof/>
+              </w:rPr>
+              <w:t>2</w:t>
+            </w:r>
+            <w:r>
+              <w:rPr>
+                <w:noProof/>
+              </w:rPr>
+              <w:tab/>
+            </w:r>
+            <w:r>
+              <w:rPr>
+                <w:rStyle w:val="Hyperlink"/>
+                <w:noProof/>
+              </w:rPr>
+              <w:t>User St</w:t>
+            </w:r>
+            <w:r>
+              <w:rPr>
+                <w:rStyle w:val="Hyperlink"/>
+                <w:noProof/>
+              </w:rPr>
+              <w:t>o</w:t>
+            </w:r>
+            <w:r>
+              <w:rPr>
+                <w:rStyle w:val="Hyperlink"/>
+                <w:noProof/>
+              </w:rPr>
+              <w:t>ries</w:t>
+            </w:r>
+            <w:r>
+              <w:rPr>
+                <w:noProof/>
+                <w:webHidden/>
+              </w:rPr>
+              <w:tab/>
+            </w:r>
+            <w:r>
+              <w:rPr>
+                <w:noProof/>
+                <w:webHidden/>
+              </w:rPr>
+              <w:fldChar w:fldCharType="begin"/>
+            </w:r>
+            <w:r>
+              <w:rPr>
+                <w:noProof/>
+                <w:webHidden/>
+              </w:rPr>
+              <w:instrText xml:space="preserve"> PAGEREF _Toc2825872 \h </w:instrText>
+            </w:r>
+            <w:r>
+              <w:rPr>
+                <w:noProof/>
+                <w:webHidden/>
+              </w:rPr>
+            </w:r>
+            <w:r>
+              <w:rPr>
+                <w:noProof/>
+                <w:webHidden/>
+              </w:rPr>
+              <w:fldChar w:fldCharType="separate"/>
+            </w:r>
+            <w:r>
+              <w:rPr>
+                <w:noProof/>
+                <w:webHidden/>
+              </w:rPr>
+              <w:t>2</w:t>
+            </w:r>
+            <w:r>
+              <w:rPr>
+                <w:noProof/>
+                <w:webHidden/>
+              </w:rPr>
+              <w:fldChar w:fldCharType="end"/>
+            </w:r>
+          </w:hyperlink>
+        </w:p>
+        <w:p>
+          <w:pPr>
+            <w:pStyle w:val="TOC1"/>
+            <w:tabs>
+              <w:tab w:val="left" w:pos="440"/>
+              <w:tab w:val="right" w:leader="dot" w:pos="8290"/>
+            </w:tabs>
+            <w:rPr>
+              <w:noProof/>
+            </w:rPr>
+          </w:pPr>
+          <w:hyperlink w:anchor="_Toc2825873" w:history="1">
+            <w:r>
+              <w:rPr>
+                <w:rStyle w:val="Hyperlink"/>
+                <w:noProof/>
+              </w:rPr>
+              <w:t>3</w:t>
+            </w:r>
+            <w:r>
+              <w:rPr>
+                <w:noProof/>
+              </w:rPr>
+              <w:tab/>
+            </w:r>
+            <w:r>
+              <w:rPr>
+                <w:rStyle w:val="Hyperlink"/>
+                <w:noProof/>
+              </w:rPr>
+              <w:t>Lo-Fidelity Pro</w:t>
+            </w:r>
+            <w:r>
+              <w:rPr>
+                <w:rStyle w:val="Hyperlink"/>
+                <w:noProof/>
+              </w:rPr>
+              <w:t>t</w:t>
+            </w:r>
+            <w:r>
+              <w:rPr>
+                <w:rStyle w:val="Hyperlink"/>
+                <w:noProof/>
+              </w:rPr>
+              <w:t>otype</w:t>
+            </w:r>
+            <w:r>
+              <w:rPr>
+                <w:noProof/>
+                <w:webHidden/>
+              </w:rPr>
+              <w:tab/>
+            </w:r>
+            <w:r>
+              <w:rPr>
+                <w:noProof/>
+                <w:webHidden/>
+              </w:rPr>
+              <w:fldChar w:fldCharType="begin"/>
+            </w:r>
+            <w:r>
+              <w:rPr>
+                <w:noProof/>
+                <w:webHidden/>
+              </w:rPr>
+              <w:instrText xml:space="preserve"> PAGEREF _Toc2825873 \h </w:instrText>
+            </w:r>
+            <w:r>
+              <w:rPr>
+                <w:noProof/>
+                <w:webHidden/>
+              </w:rPr>
+            </w:r>
+            <w:r>
+              <w:rPr>
+                <w:noProof/>
+                <w:webHidden/>
+              </w:rPr>
+              <w:fldChar w:fldCharType="separate"/>
+            </w:r>
+            <w:r>
+              <w:rPr>
+                <w:noProof/>
+                <w:webHidden/>
+              </w:rPr>
+              <w:t>3</w:t>
+            </w:r>
+            <w:r>
+              <w:rPr>
+                <w:noProof/>
+                <w:webHidden/>
+              </w:rPr>
+              <w:fldChar w:fldCharType="end"/>
+            </w:r>
+          </w:hyperlink>
+        </w:p>
+        <w:p>
+          <w:pPr>
+            <w:pStyle w:val="TOC1"/>
+            <w:tabs>
+              <w:tab w:val="left" w:pos="440"/>
+              <w:tab w:val="right" w:leader="dot" w:pos="8290"/>
+            </w:tabs>
+            <w:rPr>
+              <w:noProof/>
+            </w:rPr>
+          </w:pPr>
+          <w:hyperlink w:anchor="_Toc2825874" w:history="1">
+            <w:r>
+              <w:rPr>
+                <w:rStyle w:val="Hyperlink"/>
+                <w:noProof/>
+              </w:rPr>
+              <w:t>4</w:t>
+            </w:r>
+            <w:r>
+              <w:rPr>
+                <w:noProof/>
+              </w:rPr>
+              <w:tab/>
+            </w:r>
+            <w:r>
+              <w:rPr>
+                <w:rStyle w:val="Hyperlink"/>
+                <w:noProof/>
+              </w:rPr>
+              <w:t>High-Fidelity Prototype</w:t>
+            </w:r>
+            <w:r>
+              <w:rPr>
+                <w:noProof/>
+                <w:webHidden/>
+              </w:rPr>
+              <w:tab/>
+            </w:r>
+            <w:r>
+              <w:rPr>
+                <w:noProof/>
+                <w:webHidden/>
+              </w:rPr>
+              <w:fldChar w:fldCharType="begin"/>
+            </w:r>
+            <w:r>
+              <w:rPr>
+                <w:noProof/>
+                <w:webHidden/>
+              </w:rPr>
+              <w:instrText xml:space="preserve"> PAGEREF _Toc2825874 \h </w:instrText>
+            </w:r>
+            <w:r>
+              <w:rPr>
+                <w:noProof/>
+                <w:webHidden/>
+              </w:rPr>
+            </w:r>
+            <w:r>
+              <w:rPr>
+                <w:noProof/>
+                <w:webHidden/>
+              </w:rPr>
+              <w:fldChar w:fldCharType="separate"/>
+            </w:r>
+            <w:r>
+              <w:rPr>
+                <w:noProof/>
+                <w:webHidden/>
+              </w:rPr>
+              <w:t>5</w:t>
+            </w:r>
+            <w:r>
+              <w:rPr>
+                <w:noProof/>
+                <w:webHidden/>
+              </w:rPr>
+              <w:fldChar w:fldCharType="end"/>
+            </w:r>
+          </w:hyperlink>
+        </w:p>
+        <w:p>
+          <w:r>
+            <w:rPr>
+              <w:b/>
+              <w:bCs/>
+              <w:noProof/>
+            </w:rPr>
+            <w:fldChar w:fldCharType="end"/>
+          </w:r>
+        </w:p>
+      </w:sdtContent>
+    </w:sdt>
+    <w:p>
+      <w:pPr>
+        <w:spacing w:line="0" w:lineRule="atLeast"/>
+        <w:rPr>
+          <w:rFonts w:ascii="Times New Roman" w:eastAsia="Times New Roman" w:hAnsi="Times New Roman" w:cs="Times New Roman"/>
+          <w:sz w:val="24"/>
+        </w:rPr>
         <w:sectPr>
-          <w:headerReference w:type="default" r:id="rId10"/>
-          <w:footerReference w:type="even" r:id="rId11"/>
-          <w:footerReference w:type="default" r:id="rId12"/>
-          <w:footerReference w:type="first" r:id="rId13"/>
+          <w:headerReference w:type="default" r:id="rId9"/>
+          <w:footerReference w:type="even" r:id="rId10"/>
+          <w:footerReference w:type="default" r:id="rId11"/>
+          <w:footerReference w:type="first" r:id="rId12"/>
           <w:pgSz w:w="11900" w:h="16840"/>
           <w:pgMar w:top="1440" w:right="1800" w:bottom="1440" w:left="1800" w:header="708" w:footer="708" w:gutter="0"/>
           <w:pgNumType w:fmt="lowerRoman"/>
@@ -1417,21 +1857,8 @@
           <w:docGrid w:linePitch="360"/>
         </w:sectPr>
       </w:pPr>
-      <w:r>
-        <w:rPr>
-          <w:rFonts w:ascii="Times New Roman" w:eastAsia="Times New Roman" w:hAnsi="Times New Roman" w:cs="Times New Roman"/>
-          <w:sz w:val="24"/>
-        </w:rPr>
-        <w:br w:type="column"/>
-      </w:r>
-      <w:r>
-        <w:rPr>
-          <w:rFonts w:ascii="Times New Roman" w:eastAsia="Times New Roman" w:hAnsi="Times New Roman" w:cs="Times New Roman"/>
-          <w:sz w:val="24"/>
-        </w:rPr>
-        <w:lastRenderedPageBreak/>
-        <w:t>Contents page</w:t>
-      </w:r>
+      <w:bookmarkStart w:id="1" w:name="_GoBack"/>
+      <w:bookmarkEnd w:id="1"/>
     </w:p>
     <w:p>
       <w:pPr>
@@ -1440,11 +1867,11 @@
           <w:b w:val="0"/>
         </w:rPr>
       </w:pPr>
+      <w:bookmarkStart w:id="2" w:name="_Toc2825871"/>
       <w:r>
         <w:rPr>
           <w:b w:val="0"/>
         </w:rPr>
-        <w:lastRenderedPageBreak/>
         <w:t>Problem Statement</w:t>
       </w:r>
       <w:r>
@@ -1453,6 +1880,7 @@
         </w:rPr>
         <w:t>s</w:t>
       </w:r>
+      <w:bookmarkEnd w:id="2"/>
     </w:p>
     <w:p>
       <w:pPr>
@@ -1797,7 +2225,8 @@
       <w:r>
         <w:br w:type="column"/>
       </w:r>
-      <w:bookmarkStart w:id="1" w:name="_Toc527748236"/>
+      <w:bookmarkStart w:id="3" w:name="_Toc527748236"/>
+      <w:bookmarkStart w:id="4" w:name="_Toc2825872"/>
       <w:r>
         <w:rPr>
           <w:b w:val="0"/>
@@ -1805,7 +2234,8 @@
         <w:lastRenderedPageBreak/>
         <w:t>User Stories</w:t>
       </w:r>
-      <w:bookmarkEnd w:id="1"/>
+      <w:bookmarkEnd w:id="3"/>
+      <w:bookmarkEnd w:id="4"/>
     </w:p>
     <w:p/>
     <w:p>
@@ -1878,15 +2308,7 @@
     <w:p/>
     <w:p>
       <w:r>
-        <w:t xml:space="preserve">GIVEN: that I have successfully </w:t>
-      </w:r>
-      <w:proofErr w:type="gramStart"/>
-      <w:r>
-        <w:t>generate</w:t>
-      </w:r>
-      <w:proofErr w:type="gramEnd"/>
-      <w:r>
-        <w:t xml:space="preserve"> my assessment dates</w:t>
+        <w:t>GIVEN: that I have successfully generate my assessment dates</w:t>
       </w:r>
     </w:p>
     <w:p>
@@ -1906,18 +2328,85 @@
       <w:r>
         <w:br w:type="column"/>
       </w:r>
+      <w:bookmarkStart w:id="5" w:name="_Toc2825873"/>
+      <w:r>
+        <w:rPr>
+          <w:noProof/>
+          <w:lang w:val="en-US"/>
+        </w:rPr>
+        <w:lastRenderedPageBreak/>
+        <w:drawing>
+          <wp:anchor distT="0" distB="0" distL="114300" distR="114300" simplePos="0" relativeHeight="251668480" behindDoc="0" locked="0" layoutInCell="1" allowOverlap="1" wp14:anchorId="0F1B7CC7" wp14:editId="71327AF6">
+            <wp:simplePos x="0" y="0"/>
+            <wp:positionH relativeFrom="column">
+              <wp:posOffset>31750</wp:posOffset>
+            </wp:positionH>
+            <wp:positionV relativeFrom="paragraph">
+              <wp:posOffset>-260350</wp:posOffset>
+            </wp:positionV>
+            <wp:extent cx="5270500" cy="7391400"/>
+            <wp:effectExtent l="6350" t="0" r="0" b="0"/>
+            <wp:wrapSquare wrapText="bothSides"/>
+            <wp:docPr id="15" name="Picture 15" descr="4GB:img-190306151016.pdf"/>
+            <wp:cNvGraphicFramePr>
+              <a:graphicFrameLocks xmlns:a="http://schemas.openxmlformats.org/drawingml/2006/main" noChangeAspect="1"/>
+            </wp:cNvGraphicFramePr>
+            <a:graphic xmlns:a="http://schemas.openxmlformats.org/drawingml/2006/main">
+              <a:graphicData uri="http://schemas.openxmlformats.org/drawingml/2006/picture">
+                <pic:pic xmlns:pic="http://schemas.openxmlformats.org/drawingml/2006/picture">
+                  <pic:nvPicPr>
+                    <pic:cNvPr id="7" name="Picture 2" descr="4GB:img-190306151016.pdf"/>
+                    <pic:cNvPicPr>
+                      <a:picLocks noChangeAspect="1" noChangeArrowheads="1"/>
+                    </pic:cNvPicPr>
+                  </pic:nvPicPr>
+                  <pic:blipFill>
+                    <a:blip r:embed="rId13">
+                      <a:extLst>
+                        <a:ext uri="{28A0092B-C50C-407E-A947-70E740481C1C}">
+                          <a14:useLocalDpi xmlns:a14="http://schemas.microsoft.com/office/drawing/2010/main" val="0"/>
+                        </a:ext>
+                      </a:extLst>
+                    </a:blip>
+                    <a:srcRect/>
+                    <a:stretch>
+                      <a:fillRect/>
+                    </a:stretch>
+                  </pic:blipFill>
+                  <pic:spPr bwMode="auto">
+                    <a:xfrm rot="5400000">
+                      <a:off x="0" y="0"/>
+                      <a:ext cx="5270500" cy="7391400"/>
+                    </a:xfrm>
+                    <a:prstGeom prst="rect">
+                      <a:avLst/>
+                    </a:prstGeom>
+                    <a:noFill/>
+                    <a:ln>
+                      <a:noFill/>
+                    </a:ln>
+                  </pic:spPr>
+                </pic:pic>
+              </a:graphicData>
+            </a:graphic>
+            <wp14:sizeRelH relativeFrom="page">
+              <wp14:pctWidth>0</wp14:pctWidth>
+            </wp14:sizeRelH>
+            <wp14:sizeRelV relativeFrom="page">
+              <wp14:pctHeight>0</wp14:pctHeight>
+            </wp14:sizeRelV>
+          </wp:anchor>
+        </w:drawing>
+      </w:r>
       <w:r>
         <w:rPr>
           <w:b w:val="0"/>
         </w:rPr>
-        <w:lastRenderedPageBreak/>
         <w:t>Lo-Fidelity Prototype</w:t>
       </w:r>
-    </w:p>
-    <w:p>
-      <w:bookmarkStart w:id="2" w:name="_GoBack"/>
-      <w:bookmarkEnd w:id="2"/>
-    </w:p>
+      <w:bookmarkEnd w:id="5"/>
+    </w:p>
+    <w:p/>
     <w:p>
       <w:pPr>
         <w:jc w:val="center"/>
@@ -1937,10 +2426,11 @@
           <w:noProof/>
           <w:lang w:val="en-US"/>
         </w:rPr>
+        <w:lastRenderedPageBreak/>
         <w:drawing>
-          <wp:inline distT="0" distB="0" distL="0" distR="0" wp14:anchorId="21A9CD33" wp14:editId="0A31EEC1">
-            <wp:extent cx="4584700" cy="3810000"/>
-            <wp:effectExtent l="0" t="0" r="12700" b="0"/>
+          <wp:inline distT="0" distB="0" distL="0" distR="0" wp14:anchorId="21A9CD33" wp14:editId="71DBE47D">
+            <wp:extent cx="5257800" cy="4369363"/>
+            <wp:effectExtent l="0" t="0" r="0" b="0"/>
             <wp:docPr id="8" name="Picture 8" descr="Macintosh HD:private:var:folders:gc:rvbfvz2d3551x1k2fjkqssqdxl3ddv:T:TemporaryItems:lofi.png"/>
             <wp:cNvGraphicFramePr>
               <a:graphicFrameLocks xmlns:a="http://schemas.openxmlformats.org/drawingml/2006/main" noChangeAspect="1"/>
@@ -1970,7 +2460,7 @@
                   <pic:spPr bwMode="auto">
                     <a:xfrm>
                       <a:off x="0" y="0"/>
-                      <a:ext cx="4584700" cy="3810000"/>
+                      <a:ext cx="5257800" cy="4369363"/>
                     </a:xfrm>
                     <a:prstGeom prst="rect">
                       <a:avLst/>
@@ -1998,7 +2488,19 @@
         <w:rPr>
           <w:color w:val="324A5E"/>
         </w:rPr>
-        <w:t>Figure 2: UI Component Sketch</w:t>
+        <w:t xml:space="preserve">Figure 2: </w:t>
+      </w:r>
+      <w:r>
+        <w:rPr>
+          <w:color w:val="324A5E"/>
+        </w:rPr>
+        <w:t xml:space="preserve">Storyboard interactions + </w:t>
+      </w:r>
+      <w:r>
+        <w:rPr>
+          <w:color w:val="324A5E"/>
+        </w:rPr>
+        <w:t>UI Component Sketch</w:t>
       </w:r>
     </w:p>
     <w:p/>
@@ -2015,6 +2517,7 @@
       <w:r>
         <w:br w:type="column"/>
       </w:r>
+      <w:bookmarkStart w:id="6" w:name="_Toc2825874"/>
       <w:r>
         <w:rPr>
           <w:b w:val="0"/>
@@ -2022,6 +2525,7 @@
         <w:lastRenderedPageBreak/>
         <w:t>High-Fidelity Prototype</w:t>
       </w:r>
+      <w:bookmarkEnd w:id="6"/>
     </w:p>
     <w:p>
       <w:r>
@@ -2231,18 +2735,19 @@
           <w:color w:val="324A5E"/>
         </w:rPr>
       </w:pPr>
-      <w:r>
+    </w:p>
+    <w:p>
+      <w:pPr>
+        <w:jc w:val="center"/>
         <w:rPr>
           <w:color w:val="324A5E"/>
         </w:rPr>
-        <w:br w:type="column"/>
-      </w:r>
+      </w:pPr>
       <w:r>
         <w:rPr>
           <w:noProof/>
           <w:lang w:val="en-US"/>
         </w:rPr>
-        <w:lastRenderedPageBreak/>
         <w:drawing>
           <wp:inline distT="0" distB="0" distL="0" distR="0" wp14:anchorId="51AB93DB" wp14:editId="2266E333">
             <wp:extent cx="5257800" cy="2959100"/>
@@ -2344,6 +2849,7 @@
           <w:noProof/>
           <w:lang w:val="en-US"/>
         </w:rPr>
+        <w:lastRenderedPageBreak/>
         <w:drawing>
           <wp:inline distT="0" distB="0" distL="0" distR="0" wp14:anchorId="5F7C1BFD" wp14:editId="55B46540">
             <wp:extent cx="5257800" cy="2959100"/>
@@ -2455,7 +2961,6 @@
           <w:noProof/>
           <w:lang w:val="en-US"/>
         </w:rPr>
-        <w:lastRenderedPageBreak/>
         <w:drawing>
           <wp:inline distT="0" distB="0" distL="0" distR="0" wp14:anchorId="6D366C66" wp14:editId="5365ECAF">
             <wp:extent cx="5257800" cy="2959100"/>
@@ -2548,7 +3053,7 @@
 </file>
 
 <file path=word/endnotes.xml><?xml version="1.0" encoding="utf-8"?>
-<w:endnotes xmlns:wpc="http://schemas.microsoft.com/office/word/2010/wordprocessingCanvas" xmlns:mo="http://schemas.microsoft.com/office/mac/office/2008/main" xmlns:mc="http://schemas.openxmlformats.org/markup-compatibility/2006" xmlns:mv="urn:schemas-microsoft-com:mac:vml" xmlns:o="urn:schemas-microsoft-com:office:office" xmlns:r="http://schemas.openxmlformats.org/officeDocument/2006/relationships" xmlns:m="http://schemas.openxmlformats.org/officeDocument/2006/math" xmlns:v="urn:schemas-microsoft-com:vml" xmlns:wp14="http://schemas.microsoft.com/office/word/2010/wordprocessingDrawing" xmlns:wp="http://schemas.openxmlformats.org/drawingml/2006/wordprocessingDrawing" xmlns:w10="urn:schemas-microsoft-com:office:word" xmlns:w="http://schemas.openxmlformats.org/wordprocessingml/2006/main" xmlns:w14="http://schemas.microsoft.com/office/word/2010/wordml" xmlns:wpg="http://schemas.microsoft.com/office/word/2010/wordprocessingGroup" xmlns:wpi="http://schemas.microsoft.com/office/word/2010/wordprocessingInk" xmlns:wne="http://schemas.microsoft.com/office/word/2006/wordml" xmlns:wps="http://schemas.microsoft.com/office/word/2010/wordprocessingShape" mc:Ignorable="w14 wp14">
+<w:endnotes xmlns:wpc="http://schemas.microsoft.com/office/word/2010/wordprocessingCanvas" xmlns:cx="http://schemas.microsoft.com/office/drawing/2014/chartex" xmlns:cx1="http://schemas.microsoft.com/office/drawing/2015/9/8/chartex" xmlns:cx2="http://schemas.microsoft.com/office/drawing/2015/10/21/chartex" xmlns:cx3="http://schemas.microsoft.com/office/drawing/2016/5/9/chartex" xmlns:cx4="http://schemas.microsoft.com/office/drawing/2016/5/10/chartex" xmlns:cx5="http://schemas.microsoft.com/office/drawing/2016/5/11/chartex" xmlns:cx6="http://schemas.microsoft.com/office/drawing/2016/5/12/chartex" xmlns:cx7="http://schemas.microsoft.com/office/drawing/2016/5/13/chartex" xmlns:cx8="http://schemas.microsoft.com/office/drawing/2016/5/14/chartex" xmlns:mc="http://schemas.openxmlformats.org/markup-compatibility/2006" xmlns:aink="http://schemas.microsoft.com/office/drawing/2016/ink" xmlns:am3d="http://schemas.microsoft.com/office/drawing/2017/model3d" xmlns:o="urn:schemas-microsoft-com:office:office" xmlns:r="http://schemas.openxmlformats.org/officeDocument/2006/relationships" xmlns:m="http://schemas.openxmlformats.org/officeDocument/2006/math" xmlns:v="urn:schemas-microsoft-com:vml" xmlns:wp14="http://schemas.microsoft.com/office/word/2010/wordprocessingDrawing" xmlns:wp="http://schemas.openxmlformats.org/drawingml/2006/wordprocessingDrawing" xmlns:w10="urn:schemas-microsoft-com:office:word" xmlns:w="http://schemas.openxmlformats.org/wordprocessingml/2006/main" xmlns:w14="http://schemas.microsoft.com/office/word/2010/wordml" xmlns:w15="http://schemas.microsoft.com/office/word/2012/wordml" xmlns:w16cid="http://schemas.microsoft.com/office/word/2016/wordml/cid" xmlns:w16se="http://schemas.microsoft.com/office/word/2015/wordml/symex" xmlns:wpg="http://schemas.microsoft.com/office/word/2010/wordprocessingGroup" xmlns:wpi="http://schemas.microsoft.com/office/word/2010/wordprocessingInk" xmlns:wne="http://schemas.microsoft.com/office/word/2006/wordml" xmlns:wps="http://schemas.microsoft.com/office/word/2010/wordprocessingShape" mc:Ignorable="w14 w15 w16se w16cid wp14">
   <w:endnote w:type="separator" w:id="-1">
     <w:p>
       <w:pPr>
@@ -2573,7 +3078,7 @@
 </file>
 
 <file path=word/footer1.xml><?xml version="1.0" encoding="utf-8"?>
-<w:ftr xmlns:wpc="http://schemas.microsoft.com/office/word/2010/wordprocessingCanvas" xmlns:mo="http://schemas.microsoft.com/office/mac/office/2008/main" xmlns:mc="http://schemas.openxmlformats.org/markup-compatibility/2006" xmlns:mv="urn:schemas-microsoft-com:mac:vml" xmlns:o="urn:schemas-microsoft-com:office:office" xmlns:r="http://schemas.openxmlformats.org/officeDocument/2006/relationships" xmlns:m="http://schemas.openxmlformats.org/officeDocument/2006/math" xmlns:v="urn:schemas-microsoft-com:vml" xmlns:wp14="http://schemas.microsoft.com/office/word/2010/wordprocessingDrawing" xmlns:wp="http://schemas.openxmlformats.org/drawingml/2006/wordprocessingDrawing" xmlns:w10="urn:schemas-microsoft-com:office:word" xmlns:w="http://schemas.openxmlformats.org/wordprocessingml/2006/main" xmlns:w14="http://schemas.microsoft.com/office/word/2010/wordml" xmlns:wpg="http://schemas.microsoft.com/office/word/2010/wordprocessingGroup" xmlns:wpi="http://schemas.microsoft.com/office/word/2010/wordprocessingInk" xmlns:wne="http://schemas.microsoft.com/office/word/2006/wordml" xmlns:wps="http://schemas.microsoft.com/office/word/2010/wordprocessingShape" mc:Ignorable="w14 wp14">
+<w:ftr xmlns:wpc="http://schemas.microsoft.com/office/word/2010/wordprocessingCanvas" xmlns:cx="http://schemas.microsoft.com/office/drawing/2014/chartex" xmlns:cx1="http://schemas.microsoft.com/office/drawing/2015/9/8/chartex" xmlns:cx2="http://schemas.microsoft.com/office/drawing/2015/10/21/chartex" xmlns:cx3="http://schemas.microsoft.com/office/drawing/2016/5/9/chartex" xmlns:cx4="http://schemas.microsoft.com/office/drawing/2016/5/10/chartex" xmlns:cx5="http://schemas.microsoft.com/office/drawing/2016/5/11/chartex" xmlns:cx6="http://schemas.microsoft.com/office/drawing/2016/5/12/chartex" xmlns:cx7="http://schemas.microsoft.com/office/drawing/2016/5/13/chartex" xmlns:cx8="http://schemas.microsoft.com/office/drawing/2016/5/14/chartex" xmlns:mc="http://schemas.openxmlformats.org/markup-compatibility/2006" xmlns:aink="http://schemas.microsoft.com/office/drawing/2016/ink" xmlns:am3d="http://schemas.microsoft.com/office/drawing/2017/model3d" xmlns:o="urn:schemas-microsoft-com:office:office" xmlns:r="http://schemas.openxmlformats.org/officeDocument/2006/relationships" xmlns:m="http://schemas.openxmlformats.org/officeDocument/2006/math" xmlns:v="urn:schemas-microsoft-com:vml" xmlns:wp14="http://schemas.microsoft.com/office/word/2010/wordprocessingDrawing" xmlns:wp="http://schemas.openxmlformats.org/drawingml/2006/wordprocessingDrawing" xmlns:w10="urn:schemas-microsoft-com:office:word" xmlns:w="http://schemas.openxmlformats.org/wordprocessingml/2006/main" xmlns:w14="http://schemas.microsoft.com/office/word/2010/wordml" xmlns:w15="http://schemas.microsoft.com/office/word/2012/wordml" xmlns:w16cid="http://schemas.microsoft.com/office/word/2016/wordml/cid" xmlns:w16se="http://schemas.microsoft.com/office/word/2015/wordml/symex" xmlns:wpg="http://schemas.microsoft.com/office/word/2010/wordprocessingGroup" xmlns:wpi="http://schemas.microsoft.com/office/word/2010/wordprocessingInk" xmlns:wne="http://schemas.microsoft.com/office/word/2006/wordml" xmlns:wps="http://schemas.microsoft.com/office/word/2010/wordprocessingShape" mc:Ignorable="w14 w15 w16se w16cid wp14">
   <w:p>
     <w:pPr>
       <w:pStyle w:val="Footer"/>
@@ -2611,7 +3116,7 @@
 </file>
 
 <file path=word/footer2.xml><?xml version="1.0" encoding="utf-8"?>
-<w:ftr xmlns:wpc="http://schemas.microsoft.com/office/word/2010/wordprocessingCanvas" xmlns:mo="http://schemas.microsoft.com/office/mac/office/2008/main" xmlns:mc="http://schemas.openxmlformats.org/markup-compatibility/2006" xmlns:mv="urn:schemas-microsoft-com:mac:vml" xmlns:o="urn:schemas-microsoft-com:office:office" xmlns:r="http://schemas.openxmlformats.org/officeDocument/2006/relationships" xmlns:m="http://schemas.openxmlformats.org/officeDocument/2006/math" xmlns:v="urn:schemas-microsoft-com:vml" xmlns:wp14="http://schemas.microsoft.com/office/word/2010/wordprocessingDrawing" xmlns:wp="http://schemas.openxmlformats.org/drawingml/2006/wordprocessingDrawing" xmlns:w10="urn:schemas-microsoft-com:office:word" xmlns:w="http://schemas.openxmlformats.org/wordprocessingml/2006/main" xmlns:w14="http://schemas.microsoft.com/office/word/2010/wordml" xmlns:wpg="http://schemas.microsoft.com/office/word/2010/wordprocessingGroup" xmlns:wpi="http://schemas.microsoft.com/office/word/2010/wordprocessingInk" xmlns:wne="http://schemas.microsoft.com/office/word/2006/wordml" xmlns:wps="http://schemas.microsoft.com/office/word/2010/wordprocessingShape" mc:Ignorable="w14 wp14">
+<w:ftr xmlns:wpc="http://schemas.microsoft.com/office/word/2010/wordprocessingCanvas" xmlns:cx="http://schemas.microsoft.com/office/drawing/2014/chartex" xmlns:cx1="http://schemas.microsoft.com/office/drawing/2015/9/8/chartex" xmlns:cx2="http://schemas.microsoft.com/office/drawing/2015/10/21/chartex" xmlns:cx3="http://schemas.microsoft.com/office/drawing/2016/5/9/chartex" xmlns:cx4="http://schemas.microsoft.com/office/drawing/2016/5/10/chartex" xmlns:cx5="http://schemas.microsoft.com/office/drawing/2016/5/11/chartex" xmlns:cx6="http://schemas.microsoft.com/office/drawing/2016/5/12/chartex" xmlns:cx7="http://schemas.microsoft.com/office/drawing/2016/5/13/chartex" xmlns:cx8="http://schemas.microsoft.com/office/drawing/2016/5/14/chartex" xmlns:mc="http://schemas.openxmlformats.org/markup-compatibility/2006" xmlns:aink="http://schemas.microsoft.com/office/drawing/2016/ink" xmlns:am3d="http://schemas.microsoft.com/office/drawing/2017/model3d" xmlns:o="urn:schemas-microsoft-com:office:office" xmlns:r="http://schemas.openxmlformats.org/officeDocument/2006/relationships" xmlns:m="http://schemas.openxmlformats.org/officeDocument/2006/math" xmlns:v="urn:schemas-microsoft-com:vml" xmlns:wp14="http://schemas.microsoft.com/office/word/2010/wordprocessingDrawing" xmlns:wp="http://schemas.openxmlformats.org/drawingml/2006/wordprocessingDrawing" xmlns:w10="urn:schemas-microsoft-com:office:word" xmlns:w="http://schemas.openxmlformats.org/wordprocessingml/2006/main" xmlns:w14="http://schemas.microsoft.com/office/word/2010/wordml" xmlns:w15="http://schemas.microsoft.com/office/word/2012/wordml" xmlns:w16cid="http://schemas.microsoft.com/office/word/2016/wordml/cid" xmlns:w16se="http://schemas.microsoft.com/office/word/2015/wordml/symex" xmlns:wpg="http://schemas.microsoft.com/office/word/2010/wordprocessingGroup" xmlns:wpi="http://schemas.microsoft.com/office/word/2010/wordprocessingInk" xmlns:wne="http://schemas.microsoft.com/office/word/2006/wordml" xmlns:wps="http://schemas.microsoft.com/office/word/2010/wordprocessingShape" mc:Ignorable="w14 w15 w16se w16cid wp14">
   <w:p>
     <w:pPr>
       <w:pStyle w:val="Footer"/>
@@ -2662,10 +3167,10 @@
 </file>
 
 <file path=word/footer3.xml><?xml version="1.0" encoding="utf-8"?>
-<w:ftr xmlns:wpc="http://schemas.microsoft.com/office/word/2010/wordprocessingCanvas" xmlns:mo="http://schemas.microsoft.com/office/mac/office/2008/main" xmlns:mc="http://schemas.openxmlformats.org/markup-compatibility/2006" xmlns:mv="urn:schemas-microsoft-com:mac:vml" xmlns:o="urn:schemas-microsoft-com:office:office" xmlns:r="http://schemas.openxmlformats.org/officeDocument/2006/relationships" xmlns:m="http://schemas.openxmlformats.org/officeDocument/2006/math" xmlns:v="urn:schemas-microsoft-com:vml" xmlns:wp14="http://schemas.microsoft.com/office/word/2010/wordprocessingDrawing" xmlns:wp="http://schemas.openxmlformats.org/drawingml/2006/wordprocessingDrawing" xmlns:w10="urn:schemas-microsoft-com:office:word" xmlns:w="http://schemas.openxmlformats.org/wordprocessingml/2006/main" xmlns:w14="http://schemas.microsoft.com/office/word/2010/wordml" xmlns:wpg="http://schemas.microsoft.com/office/word/2010/wordprocessingGroup" xmlns:wpi="http://schemas.microsoft.com/office/word/2010/wordprocessingInk" xmlns:wne="http://schemas.microsoft.com/office/word/2006/wordml" xmlns:wps="http://schemas.microsoft.com/office/word/2010/wordprocessingShape" mc:Ignorable="w14 wp14">
+<w:ftr xmlns:wpc="http://schemas.microsoft.com/office/word/2010/wordprocessingCanvas" xmlns:cx="http://schemas.microsoft.com/office/drawing/2014/chartex" xmlns:cx1="http://schemas.microsoft.com/office/drawing/2015/9/8/chartex" xmlns:cx2="http://schemas.microsoft.com/office/drawing/2015/10/21/chartex" xmlns:cx3="http://schemas.microsoft.com/office/drawing/2016/5/9/chartex" xmlns:cx4="http://schemas.microsoft.com/office/drawing/2016/5/10/chartex" xmlns:cx5="http://schemas.microsoft.com/office/drawing/2016/5/11/chartex" xmlns:cx6="http://schemas.microsoft.com/office/drawing/2016/5/12/chartex" xmlns:cx7="http://schemas.microsoft.com/office/drawing/2016/5/13/chartex" xmlns:cx8="http://schemas.microsoft.com/office/drawing/2016/5/14/chartex" xmlns:mc="http://schemas.openxmlformats.org/markup-compatibility/2006" xmlns:aink="http://schemas.microsoft.com/office/drawing/2016/ink" xmlns:am3d="http://schemas.microsoft.com/office/drawing/2017/model3d" xmlns:o="urn:schemas-microsoft-com:office:office" xmlns:r="http://schemas.openxmlformats.org/officeDocument/2006/relationships" xmlns:m="http://schemas.openxmlformats.org/officeDocument/2006/math" xmlns:v="urn:schemas-microsoft-com:vml" xmlns:wp14="http://schemas.microsoft.com/office/word/2010/wordprocessingDrawing" xmlns:wp="http://schemas.openxmlformats.org/drawingml/2006/wordprocessingDrawing" xmlns:w10="urn:schemas-microsoft-com:office:word" xmlns:w="http://schemas.openxmlformats.org/wordprocessingml/2006/main" xmlns:w14="http://schemas.microsoft.com/office/word/2010/wordml" xmlns:w15="http://schemas.microsoft.com/office/word/2012/wordml" xmlns:w16cid="http://schemas.microsoft.com/office/word/2016/wordml/cid" xmlns:w16se="http://schemas.microsoft.com/office/word/2015/wordml/symex" xmlns:wpg="http://schemas.microsoft.com/office/word/2010/wordprocessingGroup" xmlns:wpi="http://schemas.microsoft.com/office/word/2010/wordprocessingInk" xmlns:wne="http://schemas.microsoft.com/office/word/2006/wordml" xmlns:wps="http://schemas.microsoft.com/office/word/2010/wordprocessingShape" mc:Ignorable="w14 w15 w16se w16cid wp14">
   <w:sdt>
     <w:sdtPr>
-      <w:id w:val="-1488091147"/>
+      <w:id w:val="929634569"/>
       <w:docPartObj>
         <w:docPartGallery w:val="Page Numbers (Bottom of Page)"/>
         <w:docPartUnique/>
@@ -2715,7 +3220,7 @@
 </file>
 
 <file path=word/footer4.xml><?xml version="1.0" encoding="utf-8"?>
-<w:ftr xmlns:wpc="http://schemas.microsoft.com/office/word/2010/wordprocessingCanvas" xmlns:mo="http://schemas.microsoft.com/office/mac/office/2008/main" xmlns:mc="http://schemas.openxmlformats.org/markup-compatibility/2006" xmlns:mv="urn:schemas-microsoft-com:mac:vml" xmlns:o="urn:schemas-microsoft-com:office:office" xmlns:r="http://schemas.openxmlformats.org/officeDocument/2006/relationships" xmlns:m="http://schemas.openxmlformats.org/officeDocument/2006/math" xmlns:v="urn:schemas-microsoft-com:vml" xmlns:wp14="http://schemas.microsoft.com/office/word/2010/wordprocessingDrawing" xmlns:wp="http://schemas.openxmlformats.org/drawingml/2006/wordprocessingDrawing" xmlns:w10="urn:schemas-microsoft-com:office:word" xmlns:w="http://schemas.openxmlformats.org/wordprocessingml/2006/main" xmlns:w14="http://schemas.microsoft.com/office/word/2010/wordml" xmlns:wpg="http://schemas.microsoft.com/office/word/2010/wordprocessingGroup" xmlns:wpi="http://schemas.microsoft.com/office/word/2010/wordprocessingInk" xmlns:wne="http://schemas.microsoft.com/office/word/2006/wordml" xmlns:wps="http://schemas.microsoft.com/office/word/2010/wordprocessingShape" mc:Ignorable="w14 wp14">
+<w:ftr xmlns:wpc="http://schemas.microsoft.com/office/word/2010/wordprocessingCanvas" xmlns:cx="http://schemas.microsoft.com/office/drawing/2014/chartex" xmlns:cx1="http://schemas.microsoft.com/office/drawing/2015/9/8/chartex" xmlns:cx2="http://schemas.microsoft.com/office/drawing/2015/10/21/chartex" xmlns:cx3="http://schemas.microsoft.com/office/drawing/2016/5/9/chartex" xmlns:cx4="http://schemas.microsoft.com/office/drawing/2016/5/10/chartex" xmlns:cx5="http://schemas.microsoft.com/office/drawing/2016/5/11/chartex" xmlns:cx6="http://schemas.microsoft.com/office/drawing/2016/5/12/chartex" xmlns:cx7="http://schemas.microsoft.com/office/drawing/2016/5/13/chartex" xmlns:cx8="http://schemas.microsoft.com/office/drawing/2016/5/14/chartex" xmlns:mc="http://schemas.openxmlformats.org/markup-compatibility/2006" xmlns:aink="http://schemas.microsoft.com/office/drawing/2016/ink" xmlns:am3d="http://schemas.microsoft.com/office/drawing/2017/model3d" xmlns:o="urn:schemas-microsoft-com:office:office" xmlns:r="http://schemas.openxmlformats.org/officeDocument/2006/relationships" xmlns:m="http://schemas.openxmlformats.org/officeDocument/2006/math" xmlns:v="urn:schemas-microsoft-com:vml" xmlns:wp14="http://schemas.microsoft.com/office/word/2010/wordprocessingDrawing" xmlns:wp="http://schemas.openxmlformats.org/drawingml/2006/wordprocessingDrawing" xmlns:w10="urn:schemas-microsoft-com:office:word" xmlns:w="http://schemas.openxmlformats.org/wordprocessingml/2006/main" xmlns:w14="http://schemas.microsoft.com/office/word/2010/wordml" xmlns:w15="http://schemas.microsoft.com/office/word/2012/wordml" xmlns:w16cid="http://schemas.microsoft.com/office/word/2016/wordml/cid" xmlns:w16se="http://schemas.microsoft.com/office/word/2015/wordml/symex" xmlns:wpg="http://schemas.microsoft.com/office/word/2010/wordprocessingGroup" xmlns:wpi="http://schemas.microsoft.com/office/word/2010/wordprocessingInk" xmlns:wne="http://schemas.microsoft.com/office/word/2006/wordml" xmlns:wps="http://schemas.microsoft.com/office/word/2010/wordprocessingShape" mc:Ignorable="w14 w15 w16se w16cid wp14">
   <w:sdt>
     <w:sdtPr>
       <w:id w:val="-1029641529"/>
@@ -2748,7 +3253,7 @@
           <w:rPr>
             <w:noProof/>
           </w:rPr>
-          <w:t>4</w:t>
+          <w:t>7</w:t>
         </w:r>
         <w:r>
           <w:rPr>
@@ -2769,7 +3274,7 @@
 </file>
 
 <file path=word/footer5.xml><?xml version="1.0" encoding="utf-8"?>
-<w:ftr xmlns:wpc="http://schemas.microsoft.com/office/word/2010/wordprocessingCanvas" xmlns:mo="http://schemas.microsoft.com/office/mac/office/2008/main" xmlns:mc="http://schemas.openxmlformats.org/markup-compatibility/2006" xmlns:mv="urn:schemas-microsoft-com:mac:vml" xmlns:o="urn:schemas-microsoft-com:office:office" xmlns:r="http://schemas.openxmlformats.org/officeDocument/2006/relationships" xmlns:m="http://schemas.openxmlformats.org/officeDocument/2006/math" xmlns:v="urn:schemas-microsoft-com:vml" xmlns:wp14="http://schemas.microsoft.com/office/word/2010/wordprocessingDrawing" xmlns:wp="http://schemas.openxmlformats.org/drawingml/2006/wordprocessingDrawing" xmlns:w10="urn:schemas-microsoft-com:office:word" xmlns:w="http://schemas.openxmlformats.org/wordprocessingml/2006/main" xmlns:w14="http://schemas.microsoft.com/office/word/2010/wordml" xmlns:wpg="http://schemas.microsoft.com/office/word/2010/wordprocessingGroup" xmlns:wpi="http://schemas.microsoft.com/office/word/2010/wordprocessingInk" xmlns:wne="http://schemas.microsoft.com/office/word/2006/wordml" xmlns:wps="http://schemas.microsoft.com/office/word/2010/wordprocessingShape" mc:Ignorable="w14 wp14">
+<w:ftr xmlns:wpc="http://schemas.microsoft.com/office/word/2010/wordprocessingCanvas" xmlns:cx="http://schemas.microsoft.com/office/drawing/2014/chartex" xmlns:cx1="http://schemas.microsoft.com/office/drawing/2015/9/8/chartex" xmlns:cx2="http://schemas.microsoft.com/office/drawing/2015/10/21/chartex" xmlns:cx3="http://schemas.microsoft.com/office/drawing/2016/5/9/chartex" xmlns:cx4="http://schemas.microsoft.com/office/drawing/2016/5/10/chartex" xmlns:cx5="http://schemas.microsoft.com/office/drawing/2016/5/11/chartex" xmlns:cx6="http://schemas.microsoft.com/office/drawing/2016/5/12/chartex" xmlns:cx7="http://schemas.microsoft.com/office/drawing/2016/5/13/chartex" xmlns:cx8="http://schemas.microsoft.com/office/drawing/2016/5/14/chartex" xmlns:mc="http://schemas.openxmlformats.org/markup-compatibility/2006" xmlns:aink="http://schemas.microsoft.com/office/drawing/2016/ink" xmlns:am3d="http://schemas.microsoft.com/office/drawing/2017/model3d" xmlns:o="urn:schemas-microsoft-com:office:office" xmlns:r="http://schemas.openxmlformats.org/officeDocument/2006/relationships" xmlns:m="http://schemas.openxmlformats.org/officeDocument/2006/math" xmlns:v="urn:schemas-microsoft-com:vml" xmlns:wp14="http://schemas.microsoft.com/office/word/2010/wordprocessingDrawing" xmlns:wp="http://schemas.openxmlformats.org/drawingml/2006/wordprocessingDrawing" xmlns:w10="urn:schemas-microsoft-com:office:word" xmlns:w="http://schemas.openxmlformats.org/wordprocessingml/2006/main" xmlns:w14="http://schemas.microsoft.com/office/word/2010/wordml" xmlns:w15="http://schemas.microsoft.com/office/word/2012/wordml" xmlns:w16cid="http://schemas.microsoft.com/office/word/2016/wordml/cid" xmlns:w16se="http://schemas.microsoft.com/office/word/2015/wordml/symex" xmlns:wpg="http://schemas.microsoft.com/office/word/2010/wordprocessingGroup" xmlns:wpi="http://schemas.microsoft.com/office/word/2010/wordprocessingInk" xmlns:wne="http://schemas.microsoft.com/office/word/2006/wordml" xmlns:wps="http://schemas.microsoft.com/office/word/2010/wordprocessingShape" mc:Ignorable="w14 w15 w16se w16cid wp14">
   <w:sdt>
     <w:sdtPr>
       <w:id w:val="-940829495"/>
@@ -2822,7 +3327,7 @@
 </file>
 
 <file path=word/footnotes.xml><?xml version="1.0" encoding="utf-8"?>
-<w:footnotes xmlns:wpc="http://schemas.microsoft.com/office/word/2010/wordprocessingCanvas" xmlns:mo="http://schemas.microsoft.com/office/mac/office/2008/main" xmlns:mc="http://schemas.openxmlformats.org/markup-compatibility/2006" xmlns:mv="urn:schemas-microsoft-com:mac:vml" xmlns:o="urn:schemas-microsoft-com:office:office" xmlns:r="http://schemas.openxmlformats.org/officeDocument/2006/relationships" xmlns:m="http://schemas.openxmlformats.org/officeDocument/2006/math" xmlns:v="urn:schemas-microsoft-com:vml" xmlns:wp14="http://schemas.microsoft.com/office/word/2010/wordprocessingDrawing" xmlns:wp="http://schemas.openxmlformats.org/drawingml/2006/wordprocessingDrawing" xmlns:w10="urn:schemas-microsoft-com:office:word" xmlns:w="http://schemas.openxmlformats.org/wordprocessingml/2006/main" xmlns:w14="http://schemas.microsoft.com/office/word/2010/wordml" xmlns:wpg="http://schemas.microsoft.com/office/word/2010/wordprocessingGroup" xmlns:wpi="http://schemas.microsoft.com/office/word/2010/wordprocessingInk" xmlns:wne="http://schemas.microsoft.com/office/word/2006/wordml" xmlns:wps="http://schemas.microsoft.com/office/word/2010/wordprocessingShape" mc:Ignorable="w14 wp14">
+<w:footnotes xmlns:wpc="http://schemas.microsoft.com/office/word/2010/wordprocessingCanvas" xmlns:cx="http://schemas.microsoft.com/office/drawing/2014/chartex" xmlns:cx1="http://schemas.microsoft.com/office/drawing/2015/9/8/chartex" xmlns:cx2="http://schemas.microsoft.com/office/drawing/2015/10/21/chartex" xmlns:cx3="http://schemas.microsoft.com/office/drawing/2016/5/9/chartex" xmlns:cx4="http://schemas.microsoft.com/office/drawing/2016/5/10/chartex" xmlns:cx5="http://schemas.microsoft.com/office/drawing/2016/5/11/chartex" xmlns:cx6="http://schemas.microsoft.com/office/drawing/2016/5/12/chartex" xmlns:cx7="http://schemas.microsoft.com/office/drawing/2016/5/13/chartex" xmlns:cx8="http://schemas.microsoft.com/office/drawing/2016/5/14/chartex" xmlns:mc="http://schemas.openxmlformats.org/markup-compatibility/2006" xmlns:aink="http://schemas.microsoft.com/office/drawing/2016/ink" xmlns:am3d="http://schemas.microsoft.com/office/drawing/2017/model3d" xmlns:o="urn:schemas-microsoft-com:office:office" xmlns:r="http://schemas.openxmlformats.org/officeDocument/2006/relationships" xmlns:m="http://schemas.openxmlformats.org/officeDocument/2006/math" xmlns:v="urn:schemas-microsoft-com:vml" xmlns:wp14="http://schemas.microsoft.com/office/word/2010/wordprocessingDrawing" xmlns:wp="http://schemas.openxmlformats.org/drawingml/2006/wordprocessingDrawing" xmlns:w10="urn:schemas-microsoft-com:office:word" xmlns:w="http://schemas.openxmlformats.org/wordprocessingml/2006/main" xmlns:w14="http://schemas.microsoft.com/office/word/2010/wordml" xmlns:w15="http://schemas.microsoft.com/office/word/2012/wordml" xmlns:w16cid="http://schemas.microsoft.com/office/word/2016/wordml/cid" xmlns:w16se="http://schemas.microsoft.com/office/word/2015/wordml/symex" xmlns:wpg="http://schemas.microsoft.com/office/word/2010/wordprocessingGroup" xmlns:wpi="http://schemas.microsoft.com/office/word/2010/wordprocessingInk" xmlns:wne="http://schemas.microsoft.com/office/word/2006/wordml" xmlns:wps="http://schemas.microsoft.com/office/word/2010/wordprocessingShape" mc:Ignorable="w14 w15 w16se w16cid wp14">
   <w:footnote w:type="separator" w:id="-1">
     <w:p>
       <w:pPr>
@@ -2847,7 +3352,7 @@
 </file>
 
 <file path=word/header1.xml><?xml version="1.0" encoding="utf-8"?>
-<w:hdr xmlns:wpc="http://schemas.microsoft.com/office/word/2010/wordprocessingCanvas" xmlns:mo="http://schemas.microsoft.com/office/mac/office/2008/main" xmlns:mc="http://schemas.openxmlformats.org/markup-compatibility/2006" xmlns:mv="urn:schemas-microsoft-com:mac:vml" xmlns:o="urn:schemas-microsoft-com:office:office" xmlns:r="http://schemas.openxmlformats.org/officeDocument/2006/relationships" xmlns:m="http://schemas.openxmlformats.org/officeDocument/2006/math" xmlns:v="urn:schemas-microsoft-com:vml" xmlns:wp14="http://schemas.microsoft.com/office/word/2010/wordprocessingDrawing" xmlns:wp="http://schemas.openxmlformats.org/drawingml/2006/wordprocessingDrawing" xmlns:w10="urn:schemas-microsoft-com:office:word" xmlns:w="http://schemas.openxmlformats.org/wordprocessingml/2006/main" xmlns:w14="http://schemas.microsoft.com/office/word/2010/wordml" xmlns:wpg="http://schemas.microsoft.com/office/word/2010/wordprocessingGroup" xmlns:wpi="http://schemas.microsoft.com/office/word/2010/wordprocessingInk" xmlns:wne="http://schemas.microsoft.com/office/word/2006/wordml" xmlns:wps="http://schemas.microsoft.com/office/word/2010/wordprocessingShape" mc:Ignorable="w14 wp14">
+<w:hdr xmlns:wpc="http://schemas.microsoft.com/office/word/2010/wordprocessingCanvas" xmlns:cx="http://schemas.microsoft.com/office/drawing/2014/chartex" xmlns:cx1="http://schemas.microsoft.com/office/drawing/2015/9/8/chartex" xmlns:cx2="http://schemas.microsoft.com/office/drawing/2015/10/21/chartex" xmlns:cx3="http://schemas.microsoft.com/office/drawing/2016/5/9/chartex" xmlns:cx4="http://schemas.microsoft.com/office/drawing/2016/5/10/chartex" xmlns:cx5="http://schemas.microsoft.com/office/drawing/2016/5/11/chartex" xmlns:cx6="http://schemas.microsoft.com/office/drawing/2016/5/12/chartex" xmlns:cx7="http://schemas.microsoft.com/office/drawing/2016/5/13/chartex" xmlns:cx8="http://schemas.microsoft.com/office/drawing/2016/5/14/chartex" xmlns:mc="http://schemas.openxmlformats.org/markup-compatibility/2006" xmlns:aink="http://schemas.microsoft.com/office/drawing/2016/ink" xmlns:am3d="http://schemas.microsoft.com/office/drawing/2017/model3d" xmlns:o="urn:schemas-microsoft-com:office:office" xmlns:r="http://schemas.openxmlformats.org/officeDocument/2006/relationships" xmlns:m="http://schemas.openxmlformats.org/officeDocument/2006/math" xmlns:v="urn:schemas-microsoft-com:vml" xmlns:wp14="http://schemas.microsoft.com/office/word/2010/wordprocessingDrawing" xmlns:wp="http://schemas.openxmlformats.org/drawingml/2006/wordprocessingDrawing" xmlns:w10="urn:schemas-microsoft-com:office:word" xmlns:w="http://schemas.openxmlformats.org/wordprocessingml/2006/main" xmlns:w14="http://schemas.microsoft.com/office/word/2010/wordml" xmlns:w15="http://schemas.microsoft.com/office/word/2012/wordml" xmlns:w16cid="http://schemas.microsoft.com/office/word/2016/wordml/cid" xmlns:w16se="http://schemas.microsoft.com/office/word/2015/wordml/symex" xmlns:wpg="http://schemas.microsoft.com/office/word/2010/wordprocessingGroup" xmlns:wpi="http://schemas.microsoft.com/office/word/2010/wordprocessingInk" xmlns:wne="http://schemas.microsoft.com/office/word/2006/wordml" xmlns:wps="http://schemas.microsoft.com/office/word/2010/wordprocessingShape" mc:Ignorable="w14 w15 w16se w16cid wp14">
   <w:p>
     <w:pPr>
       <w:pStyle w:val="Header"/>
@@ -2888,8 +3393,8 @@
 </file>
 
 <file path=word/numbering.xml><?xml version="1.0" encoding="utf-8"?>
-<w:numbering xmlns:wpc="http://schemas.microsoft.com/office/word/2010/wordprocessingCanvas" xmlns:mo="http://schemas.microsoft.com/office/mac/office/2008/main" xmlns:mc="http://schemas.openxmlformats.org/markup-compatibility/2006" xmlns:mv="urn:schemas-microsoft-com:mac:vml" xmlns:o="urn:schemas-microsoft-com:office:office" xmlns:r="http://schemas.openxmlformats.org/officeDocument/2006/relationships" xmlns:m="http://schemas.openxmlformats.org/officeDocument/2006/math" xmlns:v="urn:schemas-microsoft-com:vml" xmlns:wp14="http://schemas.microsoft.com/office/word/2010/wordprocessingDrawing" xmlns:wp="http://schemas.openxmlformats.org/drawingml/2006/wordprocessingDrawing" xmlns:w10="urn:schemas-microsoft-com:office:word" xmlns:w="http://schemas.openxmlformats.org/wordprocessingml/2006/main" xmlns:w14="http://schemas.microsoft.com/office/word/2010/wordml" xmlns:wpg="http://schemas.microsoft.com/office/word/2010/wordprocessingGroup" xmlns:wpi="http://schemas.microsoft.com/office/word/2010/wordprocessingInk" xmlns:wne="http://schemas.microsoft.com/office/word/2006/wordml" xmlns:wps="http://schemas.microsoft.com/office/word/2010/wordprocessingShape" mc:Ignorable="w14 wp14">
-  <w:abstractNum w:abstractNumId="0">
+<w:numbering xmlns:wpc="http://schemas.microsoft.com/office/word/2010/wordprocessingCanvas" xmlns:cx="http://schemas.microsoft.com/office/drawing/2014/chartex" xmlns:cx1="http://schemas.microsoft.com/office/drawing/2015/9/8/chartex" xmlns:cx2="http://schemas.microsoft.com/office/drawing/2015/10/21/chartex" xmlns:cx3="http://schemas.microsoft.com/office/drawing/2016/5/9/chartex" xmlns:cx4="http://schemas.microsoft.com/office/drawing/2016/5/10/chartex" xmlns:cx5="http://schemas.microsoft.com/office/drawing/2016/5/11/chartex" xmlns:cx6="http://schemas.microsoft.com/office/drawing/2016/5/12/chartex" xmlns:cx7="http://schemas.microsoft.com/office/drawing/2016/5/13/chartex" xmlns:cx8="http://schemas.microsoft.com/office/drawing/2016/5/14/chartex" xmlns:mc="http://schemas.openxmlformats.org/markup-compatibility/2006" xmlns:aink="http://schemas.microsoft.com/office/drawing/2016/ink" xmlns:am3d="http://schemas.microsoft.com/office/drawing/2017/model3d" xmlns:o="urn:schemas-microsoft-com:office:office" xmlns:r="http://schemas.openxmlformats.org/officeDocument/2006/relationships" xmlns:m="http://schemas.openxmlformats.org/officeDocument/2006/math" xmlns:v="urn:schemas-microsoft-com:vml" xmlns:wp14="http://schemas.microsoft.com/office/word/2010/wordprocessingDrawing" xmlns:wp="http://schemas.openxmlformats.org/drawingml/2006/wordprocessingDrawing" xmlns:w10="urn:schemas-microsoft-com:office:word" xmlns:w="http://schemas.openxmlformats.org/wordprocessingml/2006/main" xmlns:w14="http://schemas.microsoft.com/office/word/2010/wordml" xmlns:w15="http://schemas.microsoft.com/office/word/2012/wordml" xmlns:w16cid="http://schemas.microsoft.com/office/word/2016/wordml/cid" xmlns:w16se="http://schemas.microsoft.com/office/word/2015/wordml/symex" xmlns:wpg="http://schemas.microsoft.com/office/word/2010/wordprocessingGroup" xmlns:wpi="http://schemas.microsoft.com/office/word/2010/wordprocessingInk" xmlns:wne="http://schemas.microsoft.com/office/word/2006/wordml" xmlns:wps="http://schemas.microsoft.com/office/word/2010/wordprocessingShape" mc:Ignorable="w14 w15 w16se w16cid wp14">
+  <w:abstractNum w:abstractNumId="0" w15:restartNumberingAfterBreak="0">
     <w:nsid w:val="1482775B"/>
     <w:multiLevelType w:val="multilevel"/>
     <w:tmpl w:val="0EBA3C40"/>
@@ -2984,7 +3489,93 @@
       </w:pPr>
     </w:lvl>
   </w:abstractNum>
-  <w:abstractNum w:abstractNumId="1">
+  <w:abstractNum w:abstractNumId="1" w15:restartNumberingAfterBreak="0">
+    <w:nsid w:val="34D16D78"/>
+    <w:multiLevelType w:val="hybridMultilevel"/>
+    <w:tmpl w:val="A31E3CB6"/>
+    <w:lvl w:ilvl="0" w:tplc="0409000F">
+      <w:start w:val="1"/>
+      <w:numFmt w:val="decimal"/>
+      <w:lvlText w:val="%1."/>
+      <w:lvlJc w:val="left"/>
+      <w:pPr>
+        <w:ind w:left="720" w:hanging="360"/>
+      </w:pPr>
+    </w:lvl>
+    <w:lvl w:ilvl="1" w:tplc="04090019" w:tentative="1">
+      <w:start w:val="1"/>
+      <w:numFmt w:val="lowerLetter"/>
+      <w:lvlText w:val="%2."/>
+      <w:lvlJc w:val="left"/>
+      <w:pPr>
+        <w:ind w:left="1440" w:hanging="360"/>
+      </w:pPr>
+    </w:lvl>
+    <w:lvl w:ilvl="2" w:tplc="0409001B" w:tentative="1">
+      <w:start w:val="1"/>
+      <w:numFmt w:val="lowerRoman"/>
+      <w:lvlText w:val="%3."/>
+      <w:lvlJc w:val="right"/>
+      <w:pPr>
+        <w:ind w:left="2160" w:hanging="180"/>
+      </w:pPr>
+    </w:lvl>
+    <w:lvl w:ilvl="3" w:tplc="0409000F" w:tentative="1">
+      <w:start w:val="1"/>
+      <w:numFmt w:val="decimal"/>
+      <w:lvlText w:val="%4."/>
+      <w:lvlJc w:val="left"/>
+      <w:pPr>
+        <w:ind w:left="2880" w:hanging="360"/>
+      </w:pPr>
+    </w:lvl>
+    <w:lvl w:ilvl="4" w:tplc="04090019" w:tentative="1">
+      <w:start w:val="1"/>
+      <w:numFmt w:val="lowerLetter"/>
+      <w:lvlText w:val="%5."/>
+      <w:lvlJc w:val="left"/>
+      <w:pPr>
+        <w:ind w:left="3600" w:hanging="360"/>
+      </w:pPr>
+    </w:lvl>
+    <w:lvl w:ilvl="5" w:tplc="0409001B" w:tentative="1">
+      <w:start w:val="1"/>
+      <w:numFmt w:val="lowerRoman"/>
+      <w:lvlText w:val="%6."/>
+      <w:lvlJc w:val="right"/>
+      <w:pPr>
+        <w:ind w:left="4320" w:hanging="180"/>
+      </w:pPr>
+    </w:lvl>
+    <w:lvl w:ilvl="6" w:tplc="0409000F" w:tentative="1">
+      <w:start w:val="1"/>
+      <w:numFmt w:val="decimal"/>
+      <w:lvlText w:val="%7."/>
+      <w:lvlJc w:val="left"/>
+      <w:pPr>
+        <w:ind w:left="5040" w:hanging="360"/>
+      </w:pPr>
+    </w:lvl>
+    <w:lvl w:ilvl="7" w:tplc="04090019" w:tentative="1">
+      <w:start w:val="1"/>
+      <w:numFmt w:val="lowerLetter"/>
+      <w:lvlText w:val="%8."/>
+      <w:lvlJc w:val="left"/>
+      <w:pPr>
+        <w:ind w:left="5760" w:hanging="360"/>
+      </w:pPr>
+    </w:lvl>
+    <w:lvl w:ilvl="8" w:tplc="0409001B" w:tentative="1">
+      <w:start w:val="1"/>
+      <w:numFmt w:val="lowerRoman"/>
+      <w:lvlText w:val="%9."/>
+      <w:lvlJc w:val="right"/>
+      <w:pPr>
+        <w:ind w:left="6480" w:hanging="180"/>
+      </w:pPr>
+    </w:lvl>
+  </w:abstractNum>
+  <w:abstractNum w:abstractNumId="2" w15:restartNumberingAfterBreak="0">
     <w:nsid w:val="535B7FEB"/>
     <w:multiLevelType w:val="hybridMultilevel"/>
     <w:tmpl w:val="176A8AB2"/>
@@ -3077,13 +3668,16 @@
     <w:abstractNumId w:val="0"/>
   </w:num>
   <w:num w:numId="2">
+    <w:abstractNumId w:val="2"/>
+  </w:num>
+  <w:num w:numId="3">
     <w:abstractNumId w:val="1"/>
   </w:num>
 </w:numbering>
 </file>
 
 <file path=word/styles.xml><?xml version="1.0" encoding="utf-8"?>
-<w:styles xmlns:mc="http://schemas.openxmlformats.org/markup-compatibility/2006" xmlns:r="http://schemas.openxmlformats.org/officeDocument/2006/relationships" xmlns:w="http://schemas.openxmlformats.org/wordprocessingml/2006/main" xmlns:w14="http://schemas.microsoft.com/office/word/2010/wordml" mc:Ignorable="w14">
+<w:styles xmlns:mc="http://schemas.openxmlformats.org/markup-compatibility/2006" xmlns:r="http://schemas.openxmlformats.org/officeDocument/2006/relationships" xmlns:w="http://schemas.openxmlformats.org/wordprocessingml/2006/main" xmlns:w14="http://schemas.microsoft.com/office/word/2010/wordml" xmlns:w15="http://schemas.microsoft.com/office/word/2012/wordml" xmlns:w16cid="http://schemas.microsoft.com/office/word/2016/wordml/cid" xmlns:w16se="http://schemas.microsoft.com/office/word/2015/wordml/symex" mc:Ignorable="w14 w15 w16se w16cid">
   <w:docDefaults>
     <w:rPrDefault>
       <w:rPr>
@@ -3095,153 +3689,377 @@
     </w:rPrDefault>
     <w:pPrDefault/>
   </w:docDefaults>
-  <w:latentStyles w:defLockedState="0" w:defUIPriority="99" w:defSemiHidden="1" w:defUnhideWhenUsed="1" w:defQFormat="0" w:count="276">
-    <w:lsdException w:name="Normal" w:semiHidden="0" w:uiPriority="0" w:unhideWhenUsed="0" w:qFormat="1"/>
-    <w:lsdException w:name="heading 1" w:semiHidden="0" w:uiPriority="9" w:unhideWhenUsed="0" w:qFormat="1"/>
-    <w:lsdException w:name="heading 2" w:uiPriority="9" w:qFormat="1"/>
-    <w:lsdException w:name="heading 3" w:uiPriority="9" w:qFormat="1"/>
-    <w:lsdException w:name="heading 4" w:uiPriority="9" w:qFormat="1"/>
-    <w:lsdException w:name="heading 5" w:uiPriority="9" w:qFormat="1"/>
-    <w:lsdException w:name="heading 6" w:uiPriority="9" w:qFormat="1"/>
-    <w:lsdException w:name="heading 7" w:uiPriority="9" w:qFormat="1"/>
-    <w:lsdException w:name="heading 8" w:uiPriority="9" w:qFormat="1"/>
-    <w:lsdException w:name="heading 9" w:uiPriority="9" w:qFormat="1"/>
-    <w:lsdException w:name="toc 1" w:uiPriority="39"/>
-    <w:lsdException w:name="toc 2" w:uiPriority="39"/>
-    <w:lsdException w:name="toc 3" w:uiPriority="39"/>
-    <w:lsdException w:name="toc 4" w:uiPriority="39"/>
-    <w:lsdException w:name="toc 5" w:uiPriority="39"/>
-    <w:lsdException w:name="toc 6" w:uiPriority="39"/>
-    <w:lsdException w:name="toc 7" w:uiPriority="39"/>
-    <w:lsdException w:name="toc 8" w:uiPriority="39"/>
-    <w:lsdException w:name="toc 9" w:uiPriority="39"/>
-    <w:lsdException w:name="caption" w:uiPriority="35" w:qFormat="1"/>
-    <w:lsdException w:name="Title" w:semiHidden="0" w:uiPriority="10" w:unhideWhenUsed="0" w:qFormat="1"/>
-    <w:lsdException w:name="Default Paragraph Font" w:uiPriority="1"/>
-    <w:lsdException w:name="Subtitle" w:semiHidden="0" w:uiPriority="11" w:unhideWhenUsed="0" w:qFormat="1"/>
-    <w:lsdException w:name="Strong" w:semiHidden="0" w:uiPriority="22" w:unhideWhenUsed="0" w:qFormat="1"/>
-    <w:lsdException w:name="Emphasis" w:semiHidden="0" w:uiPriority="20" w:unhideWhenUsed="0" w:qFormat="1"/>
-    <w:lsdException w:name="Table Grid" w:semiHidden="0" w:uiPriority="59" w:unhideWhenUsed="0"/>
-    <w:lsdException w:name="Note Level 1" w:semiHidden="0" w:unhideWhenUsed="0"/>
-    <w:lsdException w:name="Note Level 2" w:semiHidden="0" w:unhideWhenUsed="0"/>
-    <w:lsdException w:name="Note Level 3" w:semiHidden="0" w:unhideWhenUsed="0"/>
-    <w:lsdException w:name="Note Level 4" w:semiHidden="0" w:unhideWhenUsed="0"/>
-    <w:lsdException w:name="Note Level 5" w:semiHidden="0" w:unhideWhenUsed="0"/>
-    <w:lsdException w:name="Note Level 6" w:semiHidden="0" w:unhideWhenUsed="0"/>
-    <w:lsdException w:name="Note Level 7" w:semiHidden="0" w:unhideWhenUsed="0"/>
-    <w:lsdException w:name="Note Level 8" w:semiHidden="0" w:unhideWhenUsed="0"/>
-    <w:lsdException w:name="Note Level 9" w:semiHidden="0" w:unhideWhenUsed="0"/>
-    <w:lsdException w:name="Placeholder Text" w:unhideWhenUsed="0"/>
-    <w:lsdException w:name="No Spacing" w:semiHidden="0" w:uiPriority="1" w:unhideWhenUsed="0" w:qFormat="1"/>
-    <w:lsdException w:name="Light Shading" w:semiHidden="0" w:uiPriority="60" w:unhideWhenUsed="0"/>
-    <w:lsdException w:name="Light List" w:semiHidden="0" w:uiPriority="61" w:unhideWhenUsed="0"/>
-    <w:lsdException w:name="Light Grid" w:semiHidden="0" w:uiPriority="62" w:unhideWhenUsed="0"/>
-    <w:lsdException w:name="Medium Shading 1" w:semiHidden="0" w:uiPriority="63" w:unhideWhenUsed="0"/>
-    <w:lsdException w:name="Medium Shading 2" w:semiHidden="0" w:uiPriority="64" w:unhideWhenUsed="0"/>
-    <w:lsdException w:name="Medium List 1" w:semiHidden="0" w:uiPriority="65" w:unhideWhenUsed="0"/>
-    <w:lsdException w:name="Medium List 2" w:semiHidden="0" w:uiPriority="66" w:unhideWhenUsed="0"/>
-    <w:lsdException w:name="Medium Grid 1" w:semiHidden="0" w:uiPriority="67" w:unhideWhenUsed="0"/>
-    <w:lsdException w:name="Medium Grid 2" w:semiHidden="0" w:uiPriority="68" w:unhideWhenUsed="0"/>
-    <w:lsdException w:name="Medium Grid 3" w:semiHidden="0" w:uiPriority="69" w:unhideWhenUsed="0"/>
-    <w:lsdException w:name="Dark List" w:semiHidden="0" w:uiPriority="70" w:unhideWhenUsed="0"/>
-    <w:lsdException w:name="Colorful Shading" w:semiHidden="0" w:uiPriority="71" w:unhideWhenUsed="0"/>
-    <w:lsdException w:name="Colorful List" w:semiHidden="0" w:uiPriority="72" w:unhideWhenUsed="0"/>
-    <w:lsdException w:name="Colorful Grid" w:semiHidden="0" w:uiPriority="73" w:unhideWhenUsed="0"/>
-    <w:lsdException w:name="Light Shading Accent 1" w:semiHidden="0" w:uiPriority="60" w:unhideWhenUsed="0"/>
-    <w:lsdException w:name="Light List Accent 1" w:semiHidden="0" w:uiPriority="61" w:unhideWhenUsed="0"/>
-    <w:lsdException w:name="Light Grid Accent 1" w:semiHidden="0" w:uiPriority="62" w:unhideWhenUsed="0"/>
-    <w:lsdException w:name="Medium Shading 1 Accent 1" w:semiHidden="0" w:uiPriority="63" w:unhideWhenUsed="0"/>
-    <w:lsdException w:name="Medium Shading 2 Accent 1" w:semiHidden="0" w:uiPriority="64" w:unhideWhenUsed="0"/>
-    <w:lsdException w:name="Medium List 1 Accent 1" w:semiHidden="0" w:uiPriority="65" w:unhideWhenUsed="0"/>
-    <w:lsdException w:name="Revision" w:unhideWhenUsed="0"/>
-    <w:lsdException w:name="List Paragraph" w:semiHidden="0" w:uiPriority="34" w:unhideWhenUsed="0" w:qFormat="1"/>
-    <w:lsdException w:name="Quote" w:semiHidden="0" w:uiPriority="29" w:unhideWhenUsed="0" w:qFormat="1"/>
-    <w:lsdException w:name="Intense Quote" w:semiHidden="0" w:uiPriority="30" w:unhideWhenUsed="0" w:qFormat="1"/>
-    <w:lsdException w:name="Medium List 2 Accent 1" w:semiHidden="0" w:uiPriority="66" w:unhideWhenUsed="0"/>
-    <w:lsdException w:name="Medium Grid 1 Accent 1" w:semiHidden="0" w:uiPriority="67" w:unhideWhenUsed="0"/>
-    <w:lsdException w:name="Medium Grid 2 Accent 1" w:semiHidden="0" w:uiPriority="68" w:unhideWhenUsed="0"/>
-    <w:lsdException w:name="Medium Grid 3 Accent 1" w:semiHidden="0" w:uiPriority="69" w:unhideWhenUsed="0"/>
-    <w:lsdException w:name="Dark List Accent 1" w:semiHidden="0" w:uiPriority="70" w:unhideWhenUsed="0"/>
-    <w:lsdException w:name="Colorful Shading Accent 1" w:semiHidden="0" w:uiPriority="71" w:unhideWhenUsed="0"/>
-    <w:lsdException w:name="Colorful List Accent 1" w:semiHidden="0" w:uiPriority="72" w:unhideWhenUsed="0"/>
-    <w:lsdException w:name="Colorful Grid Accent 1" w:semiHidden="0" w:uiPriority="73" w:unhideWhenUsed="0"/>
-    <w:lsdException w:name="Light Shading Accent 2" w:semiHidden="0" w:uiPriority="60" w:unhideWhenUsed="0"/>
-    <w:lsdException w:name="Light List Accent 2" w:semiHidden="0" w:uiPriority="61" w:unhideWhenUsed="0"/>
-    <w:lsdException w:name="Light Grid Accent 2" w:semiHidden="0" w:uiPriority="62" w:unhideWhenUsed="0"/>
-    <w:lsdException w:name="Medium Shading 1 Accent 2" w:semiHidden="0" w:uiPriority="63" w:unhideWhenUsed="0"/>
-    <w:lsdException w:name="Medium Shading 2 Accent 2" w:semiHidden="0" w:uiPriority="64" w:unhideWhenUsed="0"/>
-    <w:lsdException w:name="Medium List 1 Accent 2" w:semiHidden="0" w:uiPriority="65" w:unhideWhenUsed="0"/>
-    <w:lsdException w:name="Medium List 2 Accent 2" w:semiHidden="0" w:uiPriority="66" w:unhideWhenUsed="0"/>
-    <w:lsdException w:name="Medium Grid 1 Accent 2" w:semiHidden="0" w:uiPriority="67" w:unhideWhenUsed="0"/>
-    <w:lsdException w:name="Medium Grid 2 Accent 2" w:semiHidden="0" w:uiPriority="68" w:unhideWhenUsed="0"/>
-    <w:lsdException w:name="Medium Grid 3 Accent 2" w:semiHidden="0" w:uiPriority="69" w:unhideWhenUsed="0"/>
-    <w:lsdException w:name="Dark List Accent 2" w:semiHidden="0" w:uiPriority="70" w:unhideWhenUsed="0"/>
-    <w:lsdException w:name="Colorful Shading Accent 2" w:semiHidden="0" w:uiPriority="71" w:unhideWhenUsed="0"/>
-    <w:lsdException w:name="Colorful List Accent 2" w:semiHidden="0" w:uiPriority="72" w:unhideWhenUsed="0"/>
-    <w:lsdException w:name="Colorful Grid Accent 2" w:semiHidden="0" w:uiPriority="73" w:unhideWhenUsed="0"/>
-    <w:lsdException w:name="Light Shading Accent 3" w:semiHidden="0" w:uiPriority="60" w:unhideWhenUsed="0"/>
-    <w:lsdException w:name="Light List Accent 3" w:semiHidden="0" w:uiPriority="61" w:unhideWhenUsed="0"/>
-    <w:lsdException w:name="Light Grid Accent 3" w:semiHidden="0" w:uiPriority="62" w:unhideWhenUsed="0"/>
-    <w:lsdException w:name="Medium Shading 1 Accent 3" w:semiHidden="0" w:uiPriority="63" w:unhideWhenUsed="0"/>
-    <w:lsdException w:name="Medium Shading 2 Accent 3" w:semiHidden="0" w:uiPriority="64" w:unhideWhenUsed="0"/>
-    <w:lsdException w:name="Medium List 1 Accent 3" w:semiHidden="0" w:uiPriority="65" w:unhideWhenUsed="0"/>
-    <w:lsdException w:name="Medium List 2 Accent 3" w:semiHidden="0" w:uiPriority="66" w:unhideWhenUsed="0"/>
-    <w:lsdException w:name="Medium Grid 1 Accent 3" w:semiHidden="0" w:uiPriority="67" w:unhideWhenUsed="0"/>
-    <w:lsdException w:name="Medium Grid 2 Accent 3" w:semiHidden="0" w:uiPriority="68" w:unhideWhenUsed="0"/>
-    <w:lsdException w:name="Medium Grid 3 Accent 3" w:semiHidden="0" w:uiPriority="69" w:unhideWhenUsed="0"/>
-    <w:lsdException w:name="Dark List Accent 3" w:semiHidden="0" w:uiPriority="70" w:unhideWhenUsed="0"/>
-    <w:lsdException w:name="Colorful Shading Accent 3" w:semiHidden="0" w:uiPriority="71" w:unhideWhenUsed="0"/>
-    <w:lsdException w:name="Colorful List Accent 3" w:semiHidden="0" w:uiPriority="72" w:unhideWhenUsed="0"/>
-    <w:lsdException w:name="Colorful Grid Accent 3" w:semiHidden="0" w:uiPriority="73" w:unhideWhenUsed="0"/>
-    <w:lsdException w:name="Light Shading Accent 4" w:semiHidden="0" w:uiPriority="60" w:unhideWhenUsed="0"/>
-    <w:lsdException w:name="Light List Accent 4" w:semiHidden="0" w:uiPriority="61" w:unhideWhenUsed="0"/>
-    <w:lsdException w:name="Light Grid Accent 4" w:semiHidden="0" w:uiPriority="62" w:unhideWhenUsed="0"/>
-    <w:lsdException w:name="Medium Shading 1 Accent 4" w:semiHidden="0" w:uiPriority="63" w:unhideWhenUsed="0"/>
-    <w:lsdException w:name="Medium Shading 2 Accent 4" w:semiHidden="0" w:uiPriority="64" w:unhideWhenUsed="0"/>
-    <w:lsdException w:name="Medium List 1 Accent 4" w:semiHidden="0" w:uiPriority="65" w:unhideWhenUsed="0"/>
-    <w:lsdException w:name="Medium List 2 Accent 4" w:semiHidden="0" w:uiPriority="66" w:unhideWhenUsed="0"/>
-    <w:lsdException w:name="Medium Grid 1 Accent 4" w:semiHidden="0" w:uiPriority="67" w:unhideWhenUsed="0"/>
-    <w:lsdException w:name="Medium Grid 2 Accent 4" w:semiHidden="0" w:uiPriority="68" w:unhideWhenUsed="0"/>
-    <w:lsdException w:name="Medium Grid 3 Accent 4" w:semiHidden="0" w:uiPriority="69" w:unhideWhenUsed="0"/>
-    <w:lsdException w:name="Dark List Accent 4" w:semiHidden="0" w:uiPriority="70" w:unhideWhenUsed="0"/>
-    <w:lsdException w:name="Colorful Shading Accent 4" w:semiHidden="0" w:uiPriority="71" w:unhideWhenUsed="0"/>
-    <w:lsdException w:name="Colorful List Accent 4" w:semiHidden="0" w:uiPriority="72" w:unhideWhenUsed="0"/>
-    <w:lsdException w:name="Colorful Grid Accent 4" w:semiHidden="0" w:uiPriority="73" w:unhideWhenUsed="0"/>
-    <w:lsdException w:name="Light Shading Accent 5" w:semiHidden="0" w:uiPriority="60" w:unhideWhenUsed="0"/>
-    <w:lsdException w:name="Light List Accent 5" w:semiHidden="0" w:uiPriority="61" w:unhideWhenUsed="0"/>
-    <w:lsdException w:name="Light Grid Accent 5" w:semiHidden="0" w:uiPriority="62" w:unhideWhenUsed="0"/>
-    <w:lsdException w:name="Medium Shading 1 Accent 5" w:semiHidden="0" w:uiPriority="63" w:unhideWhenUsed="0"/>
-    <w:lsdException w:name="Medium Shading 2 Accent 5" w:semiHidden="0" w:uiPriority="64" w:unhideWhenUsed="0"/>
-    <w:lsdException w:name="Medium List 1 Accent 5" w:semiHidden="0" w:uiPriority="65" w:unhideWhenUsed="0"/>
-    <w:lsdException w:name="Medium List 2 Accent 5" w:semiHidden="0" w:uiPriority="66" w:unhideWhenUsed="0"/>
-    <w:lsdException w:name="Medium Grid 1 Accent 5" w:semiHidden="0" w:uiPriority="67" w:unhideWhenUsed="0"/>
-    <w:lsdException w:name="Medium Grid 2 Accent 5" w:semiHidden="0" w:uiPriority="68" w:unhideWhenUsed="0"/>
-    <w:lsdException w:name="Medium Grid 3 Accent 5" w:semiHidden="0" w:uiPriority="69" w:unhideWhenUsed="0"/>
-    <w:lsdException w:name="Dark List Accent 5" w:semiHidden="0" w:uiPriority="70" w:unhideWhenUsed="0"/>
-    <w:lsdException w:name="Colorful Shading Accent 5" w:semiHidden="0" w:uiPriority="71" w:unhideWhenUsed="0"/>
-    <w:lsdException w:name="Colorful List Accent 5" w:semiHidden="0" w:uiPriority="72" w:unhideWhenUsed="0"/>
-    <w:lsdException w:name="Colorful Grid Accent 5" w:semiHidden="0" w:uiPriority="73" w:unhideWhenUsed="0"/>
-    <w:lsdException w:name="Light Shading Accent 6" w:semiHidden="0" w:uiPriority="60" w:unhideWhenUsed="0"/>
-    <w:lsdException w:name="Light List Accent 6" w:semiHidden="0" w:uiPriority="61" w:unhideWhenUsed="0"/>
-    <w:lsdException w:name="Light Grid Accent 6" w:semiHidden="0" w:uiPriority="62" w:unhideWhenUsed="0"/>
-    <w:lsdException w:name="Medium Shading 1 Accent 6" w:semiHidden="0" w:uiPriority="63" w:unhideWhenUsed="0"/>
-    <w:lsdException w:name="Medium Shading 2 Accent 6" w:semiHidden="0" w:uiPriority="64" w:unhideWhenUsed="0"/>
-    <w:lsdException w:name="Medium List 1 Accent 6" w:semiHidden="0" w:uiPriority="65" w:unhideWhenUsed="0"/>
-    <w:lsdException w:name="Medium List 2 Accent 6" w:semiHidden="0" w:uiPriority="66" w:unhideWhenUsed="0"/>
-    <w:lsdException w:name="Medium Grid 1 Accent 6" w:semiHidden="0" w:uiPriority="67" w:unhideWhenUsed="0"/>
-    <w:lsdException w:name="Medium Grid 2 Accent 6" w:semiHidden="0" w:uiPriority="68" w:unhideWhenUsed="0"/>
-    <w:lsdException w:name="Medium Grid 3 Accent 6" w:semiHidden="0" w:uiPriority="69" w:unhideWhenUsed="0"/>
-    <w:lsdException w:name="Dark List Accent 6" w:semiHidden="0" w:uiPriority="70" w:unhideWhenUsed="0"/>
-    <w:lsdException w:name="Colorful Shading Accent 6" w:semiHidden="0" w:uiPriority="71" w:unhideWhenUsed="0"/>
-    <w:lsdException w:name="Colorful List Accent 6" w:semiHidden="0" w:uiPriority="72" w:unhideWhenUsed="0"/>
-    <w:lsdException w:name="Colorful Grid Accent 6" w:semiHidden="0" w:uiPriority="73" w:unhideWhenUsed="0"/>
-    <w:lsdException w:name="Subtle Emphasis" w:semiHidden="0" w:uiPriority="19" w:unhideWhenUsed="0" w:qFormat="1"/>
-    <w:lsdException w:name="Intense Emphasis" w:semiHidden="0" w:uiPriority="21" w:unhideWhenUsed="0" w:qFormat="1"/>
-    <w:lsdException w:name="Subtle Reference" w:semiHidden="0" w:uiPriority="31" w:unhideWhenUsed="0" w:qFormat="1"/>
-    <w:lsdException w:name="Intense Reference" w:semiHidden="0" w:uiPriority="32" w:unhideWhenUsed="0" w:qFormat="1"/>
-    <w:lsdException w:name="Book Title" w:semiHidden="0" w:uiPriority="33" w:unhideWhenUsed="0" w:qFormat="1"/>
-    <w:lsdException w:name="Bibliography" w:uiPriority="37"/>
-    <w:lsdException w:name="TOC Heading" w:uiPriority="39" w:qFormat="1"/>
+  <w:latentStyles w:defLockedState="0" w:defUIPriority="99" w:defSemiHidden="0" w:defUnhideWhenUsed="0" w:defQFormat="0" w:count="375">
+    <w:lsdException w:name="Normal" w:uiPriority="0" w:qFormat="1"/>
+    <w:lsdException w:name="heading 1" w:uiPriority="9" w:qFormat="1"/>
+    <w:lsdException w:name="heading 2" w:semiHidden="1" w:uiPriority="9" w:unhideWhenUsed="1" w:qFormat="1"/>
+    <w:lsdException w:name="heading 3" w:semiHidden="1" w:uiPriority="9" w:unhideWhenUsed="1" w:qFormat="1"/>
+    <w:lsdException w:name="heading 4" w:semiHidden="1" w:uiPriority="9" w:unhideWhenUsed="1" w:qFormat="1"/>
+    <w:lsdException w:name="heading 5" w:semiHidden="1" w:uiPriority="9" w:unhideWhenUsed="1" w:qFormat="1"/>
+    <w:lsdException w:name="heading 6" w:semiHidden="1" w:uiPriority="9" w:unhideWhenUsed="1" w:qFormat="1"/>
+    <w:lsdException w:name="heading 7" w:semiHidden="1" w:uiPriority="9" w:unhideWhenUsed="1" w:qFormat="1"/>
+    <w:lsdException w:name="heading 8" w:semiHidden="1" w:uiPriority="9" w:unhideWhenUsed="1" w:qFormat="1"/>
+    <w:lsdException w:name="heading 9" w:semiHidden="1" w:uiPriority="9" w:unhideWhenUsed="1" w:qFormat="1"/>
+    <w:lsdException w:name="index 1" w:semiHidden="1" w:unhideWhenUsed="1"/>
+    <w:lsdException w:name="index 2" w:semiHidden="1" w:unhideWhenUsed="1"/>
+    <w:lsdException w:name="index 3" w:semiHidden="1" w:unhideWhenUsed="1"/>
+    <w:lsdException w:name="index 4" w:semiHidden="1" w:unhideWhenUsed="1"/>
+    <w:lsdException w:name="index 5" w:semiHidden="1" w:unhideWhenUsed="1"/>
+    <w:lsdException w:name="index 6" w:semiHidden="1" w:unhideWhenUsed="1"/>
+    <w:lsdException w:name="index 7" w:semiHidden="1" w:unhideWhenUsed="1"/>
+    <w:lsdException w:name="index 8" w:semiHidden="1" w:unhideWhenUsed="1"/>
+    <w:lsdException w:name="index 9" w:semiHidden="1" w:unhideWhenUsed="1"/>
+    <w:lsdException w:name="toc 1" w:semiHidden="1" w:uiPriority="39" w:unhideWhenUsed="1"/>
+    <w:lsdException w:name="toc 2" w:semiHidden="1" w:uiPriority="39" w:unhideWhenUsed="1"/>
+    <w:lsdException w:name="toc 3" w:semiHidden="1" w:uiPriority="39" w:unhideWhenUsed="1"/>
+    <w:lsdException w:name="toc 4" w:semiHidden="1" w:uiPriority="39" w:unhideWhenUsed="1"/>
+    <w:lsdException w:name="toc 5" w:semiHidden="1" w:uiPriority="39" w:unhideWhenUsed="1"/>
+    <w:lsdException w:name="toc 6" w:semiHidden="1" w:uiPriority="39" w:unhideWhenUsed="1"/>
+    <w:lsdException w:name="toc 7" w:semiHidden="1" w:uiPriority="39" w:unhideWhenUsed="1"/>
+    <w:lsdException w:name="toc 8" w:semiHidden="1" w:uiPriority="39" w:unhideWhenUsed="1"/>
+    <w:lsdException w:name="toc 9" w:semiHidden="1" w:uiPriority="39" w:unhideWhenUsed="1"/>
+    <w:lsdException w:name="Normal Indent" w:semiHidden="1" w:unhideWhenUsed="1"/>
+    <w:lsdException w:name="footnote text" w:semiHidden="1" w:unhideWhenUsed="1"/>
+    <w:lsdException w:name="annotation text" w:semiHidden="1" w:unhideWhenUsed="1"/>
+    <w:lsdException w:name="header" w:semiHidden="1" w:unhideWhenUsed="1"/>
+    <w:lsdException w:name="footer" w:semiHidden="1" w:unhideWhenUsed="1"/>
+    <w:lsdException w:name="index heading" w:semiHidden="1" w:unhideWhenUsed="1"/>
+    <w:lsdException w:name="caption" w:semiHidden="1" w:uiPriority="35" w:unhideWhenUsed="1" w:qFormat="1"/>
+    <w:lsdException w:name="table of figures" w:semiHidden="1" w:unhideWhenUsed="1"/>
+    <w:lsdException w:name="envelope address" w:semiHidden="1" w:unhideWhenUsed="1"/>
+    <w:lsdException w:name="envelope return" w:semiHidden="1" w:unhideWhenUsed="1"/>
+    <w:lsdException w:name="footnote reference" w:semiHidden="1" w:unhideWhenUsed="1"/>
+    <w:lsdException w:name="annotation reference" w:semiHidden="1" w:unhideWhenUsed="1"/>
+    <w:lsdException w:name="line number" w:semiHidden="1" w:unhideWhenUsed="1"/>
+    <w:lsdException w:name="page number" w:semiHidden="1" w:unhideWhenUsed="1"/>
+    <w:lsdException w:name="endnote reference" w:semiHidden="1" w:unhideWhenUsed="1"/>
+    <w:lsdException w:name="endnote text" w:semiHidden="1" w:unhideWhenUsed="1"/>
+    <w:lsdException w:name="table of authorities" w:semiHidden="1" w:unhideWhenUsed="1"/>
+    <w:lsdException w:name="macro" w:semiHidden="1" w:unhideWhenUsed="1"/>
+    <w:lsdException w:name="toa heading" w:semiHidden="1" w:unhideWhenUsed="1"/>
+    <w:lsdException w:name="List" w:semiHidden="1" w:unhideWhenUsed="1"/>
+    <w:lsdException w:name="List Bullet" w:semiHidden="1" w:unhideWhenUsed="1"/>
+    <w:lsdException w:name="List Number" w:semiHidden="1" w:unhideWhenUsed="1"/>
+    <w:lsdException w:name="List 2" w:semiHidden="1" w:unhideWhenUsed="1"/>
+    <w:lsdException w:name="List 3" w:semiHidden="1" w:unhideWhenUsed="1"/>
+    <w:lsdException w:name="List 4" w:semiHidden="1" w:unhideWhenUsed="1"/>
+    <w:lsdException w:name="List 5" w:semiHidden="1" w:unhideWhenUsed="1"/>
+    <w:lsdException w:name="List Bullet 2" w:semiHidden="1" w:unhideWhenUsed="1"/>
+    <w:lsdException w:name="List Bullet 3" w:semiHidden="1" w:unhideWhenUsed="1"/>
+    <w:lsdException w:name="List Bullet 4" w:semiHidden="1" w:unhideWhenUsed="1"/>
+    <w:lsdException w:name="List Bullet 5" w:semiHidden="1" w:unhideWhenUsed="1"/>
+    <w:lsdException w:name="List Number 2" w:semiHidden="1" w:unhideWhenUsed="1"/>
+    <w:lsdException w:name="List Number 3" w:semiHidden="1" w:unhideWhenUsed="1"/>
+    <w:lsdException w:name="List Number 4" w:semiHidden="1" w:unhideWhenUsed="1"/>
+    <w:lsdException w:name="List Number 5" w:semiHidden="1" w:unhideWhenUsed="1"/>
+    <w:lsdException w:name="Title" w:uiPriority="10" w:qFormat="1"/>
+    <w:lsdException w:name="Closing" w:semiHidden="1" w:unhideWhenUsed="1"/>
+    <w:lsdException w:name="Signature" w:semiHidden="1" w:unhideWhenUsed="1"/>
+    <w:lsdException w:name="Default Paragraph Font" w:semiHidden="1" w:uiPriority="1" w:unhideWhenUsed="1"/>
+    <w:lsdException w:name="Body Text" w:semiHidden="1" w:unhideWhenUsed="1"/>
+    <w:lsdException w:name="Body Text Indent" w:semiHidden="1" w:unhideWhenUsed="1"/>
+    <w:lsdException w:name="List Continue" w:semiHidden="1" w:unhideWhenUsed="1"/>
+    <w:lsdException w:name="List Continue 2" w:semiHidden="1" w:unhideWhenUsed="1"/>
+    <w:lsdException w:name="List Continue 3" w:semiHidden="1" w:unhideWhenUsed="1"/>
+    <w:lsdException w:name="List Continue 4" w:semiHidden="1" w:unhideWhenUsed="1"/>
+    <w:lsdException w:name="List Continue 5" w:semiHidden="1" w:unhideWhenUsed="1"/>
+    <w:lsdException w:name="Message Header" w:semiHidden="1" w:unhideWhenUsed="1"/>
+    <w:lsdException w:name="Subtitle" w:uiPriority="11" w:qFormat="1"/>
+    <w:lsdException w:name="Salutation" w:semiHidden="1" w:unhideWhenUsed="1"/>
+    <w:lsdException w:name="Date" w:semiHidden="1" w:unhideWhenUsed="1"/>
+    <w:lsdException w:name="Body Text First Indent" w:semiHidden="1" w:unhideWhenUsed="1"/>
+    <w:lsdException w:name="Body Text First Indent 2" w:semiHidden="1" w:unhideWhenUsed="1"/>
+    <w:lsdException w:name="Note Heading" w:semiHidden="1" w:unhideWhenUsed="1"/>
+    <w:lsdException w:name="Body Text 2" w:semiHidden="1" w:unhideWhenUsed="1"/>
+    <w:lsdException w:name="Body Text 3" w:semiHidden="1" w:unhideWhenUsed="1"/>
+    <w:lsdException w:name="Body Text Indent 2" w:semiHidden="1" w:unhideWhenUsed="1"/>
+    <w:lsdException w:name="Body Text Indent 3" w:semiHidden="1" w:unhideWhenUsed="1"/>
+    <w:lsdException w:name="Block Text" w:semiHidden="1" w:unhideWhenUsed="1"/>
+    <w:lsdException w:name="Hyperlink" w:semiHidden="1" w:unhideWhenUsed="1"/>
+    <w:lsdException w:name="FollowedHyperlink" w:semiHidden="1" w:unhideWhenUsed="1"/>
+    <w:lsdException w:name="Strong" w:uiPriority="22" w:qFormat="1"/>
+    <w:lsdException w:name="Emphasis" w:uiPriority="20" w:qFormat="1"/>
+    <w:lsdException w:name="Document Map" w:semiHidden="1" w:unhideWhenUsed="1"/>
+    <w:lsdException w:name="Plain Text" w:semiHidden="1" w:unhideWhenUsed="1"/>
+    <w:lsdException w:name="E-mail Signature" w:semiHidden="1" w:unhideWhenUsed="1"/>
+    <w:lsdException w:name="HTML Top of Form" w:semiHidden="1" w:unhideWhenUsed="1"/>
+    <w:lsdException w:name="HTML Bottom of Form" w:semiHidden="1" w:unhideWhenUsed="1"/>
+    <w:lsdException w:name="Normal (Web)" w:semiHidden="1" w:unhideWhenUsed="1"/>
+    <w:lsdException w:name="HTML Acronym" w:semiHidden="1" w:unhideWhenUsed="1"/>
+    <w:lsdException w:name="HTML Address" w:semiHidden="1" w:unhideWhenUsed="1"/>
+    <w:lsdException w:name="HTML Cite" w:semiHidden="1" w:unhideWhenUsed="1"/>
+    <w:lsdException w:name="HTML Code" w:semiHidden="1" w:unhideWhenUsed="1"/>
+    <w:lsdException w:name="HTML Definition" w:semiHidden="1" w:unhideWhenUsed="1"/>
+    <w:lsdException w:name="HTML Keyboard" w:semiHidden="1" w:unhideWhenUsed="1"/>
+    <w:lsdException w:name="HTML Preformatted" w:semiHidden="1" w:unhideWhenUsed="1"/>
+    <w:lsdException w:name="HTML Sample" w:semiHidden="1" w:unhideWhenUsed="1"/>
+    <w:lsdException w:name="HTML Typewriter" w:semiHidden="1" w:unhideWhenUsed="1"/>
+    <w:lsdException w:name="HTML Variable" w:semiHidden="1" w:unhideWhenUsed="1"/>
+    <w:lsdException w:name="Normal Table" w:semiHidden="1" w:unhideWhenUsed="1"/>
+    <w:lsdException w:name="annotation subject" w:semiHidden="1" w:unhideWhenUsed="1"/>
+    <w:lsdException w:name="No List" w:semiHidden="1" w:unhideWhenUsed="1"/>
+    <w:lsdException w:name="Outline List 1" w:semiHidden="1" w:unhideWhenUsed="1"/>
+    <w:lsdException w:name="Outline List 2" w:semiHidden="1" w:unhideWhenUsed="1"/>
+    <w:lsdException w:name="Outline List 3" w:semiHidden="1" w:unhideWhenUsed="1"/>
+    <w:lsdException w:name="Table Simple 1" w:semiHidden="1" w:unhideWhenUsed="1"/>
+    <w:lsdException w:name="Table Simple 2" w:semiHidden="1" w:unhideWhenUsed="1"/>
+    <w:lsdException w:name="Table Simple 3" w:semiHidden="1" w:unhideWhenUsed="1"/>
+    <w:lsdException w:name="Table Classic 1" w:semiHidden="1" w:unhideWhenUsed="1"/>
+    <w:lsdException w:name="Table Classic 2" w:semiHidden="1" w:unhideWhenUsed="1"/>
+    <w:lsdException w:name="Table Classic 3" w:semiHidden="1" w:unhideWhenUsed="1"/>
+    <w:lsdException w:name="Table Classic 4" w:semiHidden="1" w:unhideWhenUsed="1"/>
+    <w:lsdException w:name="Table Colorful 1" w:semiHidden="1" w:unhideWhenUsed="1"/>
+    <w:lsdException w:name="Table Colorful 2" w:semiHidden="1" w:unhideWhenUsed="1"/>
+    <w:lsdException w:name="Table Colorful 3" w:semiHidden="1" w:unhideWhenUsed="1"/>
+    <w:lsdException w:name="Table Columns 1" w:semiHidden="1" w:unhideWhenUsed="1"/>
+    <w:lsdException w:name="Table Columns 2" w:semiHidden="1" w:unhideWhenUsed="1"/>
+    <w:lsdException w:name="Table Columns 3" w:semiHidden="1" w:unhideWhenUsed="1"/>
+    <w:lsdException w:name="Table Columns 4" w:semiHidden="1" w:unhideWhenUsed="1"/>
+    <w:lsdException w:name="Table Columns 5" w:semiHidden="1" w:unhideWhenUsed="1"/>
+    <w:lsdException w:name="Table Grid 1" w:semiHidden="1" w:unhideWhenUsed="1"/>
+    <w:lsdException w:name="Table Grid 2" w:semiHidden="1" w:unhideWhenUsed="1"/>
+    <w:lsdException w:name="Table Grid 3" w:semiHidden="1" w:unhideWhenUsed="1"/>
+    <w:lsdException w:name="Table Grid 4" w:semiHidden="1" w:unhideWhenUsed="1"/>
+    <w:lsdException w:name="Table Grid 5" w:semiHidden="1" w:unhideWhenUsed="1"/>
+    <w:lsdException w:name="Table Grid 6" w:semiHidden="1" w:unhideWhenUsed="1"/>
+    <w:lsdException w:name="Table Grid 7" w:semiHidden="1" w:unhideWhenUsed="1"/>
+    <w:lsdException w:name="Table Grid 8" w:semiHidden="1" w:unhideWhenUsed="1"/>
+    <w:lsdException w:name="Table List 1" w:semiHidden="1" w:unhideWhenUsed="1"/>
+    <w:lsdException w:name="Table List 2" w:semiHidden="1" w:unhideWhenUsed="1"/>
+    <w:lsdException w:name="Table List 3" w:semiHidden="1" w:unhideWhenUsed="1"/>
+    <w:lsdException w:name="Table List 4" w:semiHidden="1" w:unhideWhenUsed="1"/>
+    <w:lsdException w:name="Table List 5" w:semiHidden="1" w:unhideWhenUsed="1"/>
+    <w:lsdException w:name="Table List 6" w:semiHidden="1" w:unhideWhenUsed="1"/>
+    <w:lsdException w:name="Table List 7" w:semiHidden="1" w:unhideWhenUsed="1"/>
+    <w:lsdException w:name="Table List 8" w:semiHidden="1" w:unhideWhenUsed="1"/>
+    <w:lsdException w:name="Table 3D effects 1" w:semiHidden="1" w:unhideWhenUsed="1"/>
+    <w:lsdException w:name="Table 3D effects 2" w:semiHidden="1" w:unhideWhenUsed="1"/>
+    <w:lsdException w:name="Table 3D effects 3" w:semiHidden="1" w:unhideWhenUsed="1"/>
+    <w:lsdException w:name="Table Contemporary" w:semiHidden="1" w:unhideWhenUsed="1"/>
+    <w:lsdException w:name="Table Elegant" w:semiHidden="1" w:unhideWhenUsed="1"/>
+    <w:lsdException w:name="Table Professional" w:semiHidden="1" w:unhideWhenUsed="1"/>
+    <w:lsdException w:name="Table Subtle 1" w:semiHidden="1" w:unhideWhenUsed="1"/>
+    <w:lsdException w:name="Table Subtle 2" w:semiHidden="1" w:unhideWhenUsed="1"/>
+    <w:lsdException w:name="Table Web 1" w:semiHidden="1" w:unhideWhenUsed="1"/>
+    <w:lsdException w:name="Table Web 2" w:semiHidden="1" w:unhideWhenUsed="1"/>
+    <w:lsdException w:name="Table Web 3" w:semiHidden="1" w:unhideWhenUsed="1"/>
+    <w:lsdException w:name="Balloon Text" w:semiHidden="1" w:unhideWhenUsed="1"/>
+    <w:lsdException w:name="Table Grid" w:uiPriority="59"/>
+    <w:lsdException w:name="Table Theme" w:semiHidden="1" w:unhideWhenUsed="1"/>
+    <w:lsdException w:name="Placeholder Text" w:semiHidden="1"/>
+    <w:lsdException w:name="No Spacing" w:uiPriority="1" w:qFormat="1"/>
+    <w:lsdException w:name="Light Shading" w:uiPriority="60"/>
+    <w:lsdException w:name="Light List" w:uiPriority="61"/>
+    <w:lsdException w:name="Light Grid" w:uiPriority="62"/>
+    <w:lsdException w:name="Medium Shading 1" w:uiPriority="63"/>
+    <w:lsdException w:name="Medium Shading 2" w:uiPriority="64"/>
+    <w:lsdException w:name="Medium List 1" w:uiPriority="65"/>
+    <w:lsdException w:name="Medium List 2" w:uiPriority="66"/>
+    <w:lsdException w:name="Medium Grid 1" w:uiPriority="67"/>
+    <w:lsdException w:name="Medium Grid 2" w:uiPriority="68"/>
+    <w:lsdException w:name="Medium Grid 3" w:uiPriority="69"/>
+    <w:lsdException w:name="Dark List" w:uiPriority="70"/>
+    <w:lsdException w:name="Colorful Shading" w:uiPriority="71"/>
+    <w:lsdException w:name="Colorful List" w:uiPriority="72"/>
+    <w:lsdException w:name="Colorful Grid" w:uiPriority="73"/>
+    <w:lsdException w:name="Light Shading Accent 1" w:uiPriority="60"/>
+    <w:lsdException w:name="Light List Accent 1" w:uiPriority="61"/>
+    <w:lsdException w:name="Light Grid Accent 1" w:uiPriority="62"/>
+    <w:lsdException w:name="Medium Shading 1 Accent 1" w:uiPriority="63"/>
+    <w:lsdException w:name="Medium Shading 2 Accent 1" w:uiPriority="64"/>
+    <w:lsdException w:name="Medium List 1 Accent 1" w:uiPriority="65"/>
+    <w:lsdException w:name="Revision" w:semiHidden="1"/>
+    <w:lsdException w:name="List Paragraph" w:uiPriority="34" w:qFormat="1"/>
+    <w:lsdException w:name="Quote" w:uiPriority="29" w:qFormat="1"/>
+    <w:lsdException w:name="Intense Quote" w:uiPriority="30" w:qFormat="1"/>
+    <w:lsdException w:name="Medium List 2 Accent 1" w:uiPriority="66"/>
+    <w:lsdException w:name="Medium Grid 1 Accent 1" w:uiPriority="67"/>
+    <w:lsdException w:name="Medium Grid 2 Accent 1" w:uiPriority="68"/>
+    <w:lsdException w:name="Medium Grid 3 Accent 1" w:uiPriority="69"/>
+    <w:lsdException w:name="Dark List Accent 1" w:uiPriority="70"/>
+    <w:lsdException w:name="Colorful Shading Accent 1" w:uiPriority="71"/>
+    <w:lsdException w:name="Colorful List Accent 1" w:uiPriority="72"/>
+    <w:lsdException w:name="Colorful Grid Accent 1" w:uiPriority="73"/>
+    <w:lsdException w:name="Light Shading Accent 2" w:uiPriority="60"/>
+    <w:lsdException w:name="Light List Accent 2" w:uiPriority="61"/>
+    <w:lsdException w:name="Light Grid Accent 2" w:uiPriority="62"/>
+    <w:lsdException w:name="Medium Shading 1 Accent 2" w:uiPriority="63"/>
+    <w:lsdException w:name="Medium Shading 2 Accent 2" w:uiPriority="64"/>
+    <w:lsdException w:name="Medium List 1 Accent 2" w:uiPriority="65"/>
+    <w:lsdException w:name="Medium List 2 Accent 2" w:uiPriority="66"/>
+    <w:lsdException w:name="Medium Grid 1 Accent 2" w:uiPriority="67"/>
+    <w:lsdException w:name="Medium Grid 2 Accent 2" w:uiPriority="68"/>
+    <w:lsdException w:name="Medium Grid 3 Accent 2" w:uiPriority="69"/>
+    <w:lsdException w:name="Dark List Accent 2" w:uiPriority="70"/>
+    <w:lsdException w:name="Colorful Shading Accent 2" w:uiPriority="71"/>
+    <w:lsdException w:name="Colorful List Accent 2" w:uiPriority="72"/>
+    <w:lsdException w:name="Colorful Grid Accent 2" w:uiPriority="73"/>
+    <w:lsdException w:name="Light Shading Accent 3" w:uiPriority="60"/>
+    <w:lsdException w:name="Light List Accent 3" w:uiPriority="61"/>
+    <w:lsdException w:name="Light Grid Accent 3" w:uiPriority="62"/>
+    <w:lsdException w:name="Medium Shading 1 Accent 3" w:uiPriority="63"/>
+    <w:lsdException w:name="Medium Shading 2 Accent 3" w:uiPriority="64"/>
+    <w:lsdException w:name="Medium List 1 Accent 3" w:uiPriority="65"/>
+    <w:lsdException w:name="Medium List 2 Accent 3" w:uiPriority="66"/>
+    <w:lsdException w:name="Medium Grid 1 Accent 3" w:uiPriority="67"/>
+    <w:lsdException w:name="Medium Grid 2 Accent 3" w:uiPriority="68"/>
+    <w:lsdException w:name="Medium Grid 3 Accent 3" w:uiPriority="69"/>
+    <w:lsdException w:name="Dark List Accent 3" w:uiPriority="70"/>
+    <w:lsdException w:name="Colorful Shading Accent 3" w:uiPriority="71"/>
+    <w:lsdException w:name="Colorful List Accent 3" w:uiPriority="72"/>
+    <w:lsdException w:name="Colorful Grid Accent 3" w:uiPriority="73"/>
+    <w:lsdException w:name="Light Shading Accent 4" w:uiPriority="60"/>
+    <w:lsdException w:name="Light List Accent 4" w:uiPriority="61"/>
+    <w:lsdException w:name="Light Grid Accent 4" w:uiPriority="62"/>
+    <w:lsdException w:name="Medium Shading 1 Accent 4" w:uiPriority="63"/>
+    <w:lsdException w:name="Medium Shading 2 Accent 4" w:uiPriority="64"/>
+    <w:lsdException w:name="Medium List 1 Accent 4" w:uiPriority="65"/>
+    <w:lsdException w:name="Medium List 2 Accent 4" w:uiPriority="66"/>
+    <w:lsdException w:name="Medium Grid 1 Accent 4" w:uiPriority="67"/>
+    <w:lsdException w:name="Medium Grid 2 Accent 4" w:uiPriority="68"/>
+    <w:lsdException w:name="Medium Grid 3 Accent 4" w:uiPriority="69"/>
+    <w:lsdException w:name="Dark List Accent 4" w:uiPriority="70"/>
+    <w:lsdException w:name="Colorful Shading Accent 4" w:uiPriority="71"/>
+    <w:lsdException w:name="Colorful List Accent 4" w:uiPriority="72"/>
+    <w:lsdException w:name="Colorful Grid Accent 4" w:uiPriority="73"/>
+    <w:lsdException w:name="Light Shading Accent 5" w:uiPriority="60"/>
+    <w:lsdException w:name="Light List Accent 5" w:uiPriority="61"/>
+    <w:lsdException w:name="Light Grid Accent 5" w:uiPriority="62"/>
+    <w:lsdException w:name="Medium Shading 1 Accent 5" w:uiPriority="63"/>
+    <w:lsdException w:name="Medium Shading 2 Accent 5" w:uiPriority="64"/>
+    <w:lsdException w:name="Medium List 1 Accent 5" w:uiPriority="65"/>
+    <w:lsdException w:name="Medium List 2 Accent 5" w:uiPriority="66"/>
+    <w:lsdException w:name="Medium Grid 1 Accent 5" w:uiPriority="67"/>
+    <w:lsdException w:name="Medium Grid 2 Accent 5" w:uiPriority="68"/>
+    <w:lsdException w:name="Medium Grid 3 Accent 5" w:uiPriority="69"/>
+    <w:lsdException w:name="Dark List Accent 5" w:uiPriority="70"/>
+    <w:lsdException w:name="Colorful Shading Accent 5" w:uiPriority="71"/>
+    <w:lsdException w:name="Colorful List Accent 5" w:uiPriority="72"/>
+    <w:lsdException w:name="Colorful Grid Accent 5" w:uiPriority="73"/>
+    <w:lsdException w:name="Light Shading Accent 6" w:uiPriority="60"/>
+    <w:lsdException w:name="Light List Accent 6" w:uiPriority="61"/>
+    <w:lsdException w:name="Light Grid Accent 6" w:uiPriority="62"/>
+    <w:lsdException w:name="Medium Shading 1 Accent 6" w:uiPriority="63"/>
+    <w:lsdException w:name="Medium Shading 2 Accent 6" w:uiPriority="64"/>
+    <w:lsdException w:name="Medium List 1 Accent 6" w:uiPriority="65"/>
+    <w:lsdException w:name="Medium List 2 Accent 6" w:uiPriority="66"/>
+    <w:lsdException w:name="Medium Grid 1 Accent 6" w:uiPriority="67"/>
+    <w:lsdException w:name="Medium Grid 2 Accent 6" w:uiPriority="68"/>
+    <w:lsdException w:name="Medium Grid 3 Accent 6" w:uiPriority="69"/>
+    <w:lsdException w:name="Dark List Accent 6" w:uiPriority="70"/>
+    <w:lsdException w:name="Colorful Shading Accent 6" w:uiPriority="71"/>
+    <w:lsdException w:name="Colorful List Accent 6" w:uiPriority="72"/>
+    <w:lsdException w:name="Colorful Grid Accent 6" w:uiPriority="73"/>
+    <w:lsdException w:name="Subtle Emphasis" w:uiPriority="19" w:qFormat="1"/>
+    <w:lsdException w:name="Intense Emphasis" w:uiPriority="21" w:qFormat="1"/>
+    <w:lsdException w:name="Subtle Reference" w:uiPriority="31" w:qFormat="1"/>
+    <w:lsdException w:name="Intense Reference" w:uiPriority="32" w:qFormat="1"/>
+    <w:lsdException w:name="Book Title" w:uiPriority="33" w:qFormat="1"/>
+    <w:lsdException w:name="Bibliography" w:semiHidden="1" w:uiPriority="37" w:unhideWhenUsed="1"/>
+    <w:lsdException w:name="TOC Heading" w:semiHidden="1" w:uiPriority="39" w:unhideWhenUsed="1" w:qFormat="1"/>
+    <w:lsdException w:name="Grid Table Light" w:semiHidden="1" w:unhideWhenUsed="1"/>
+    <w:lsdException w:name="Grid Table 1 Light" w:semiHidden="1" w:unhideWhenUsed="1"/>
+    <w:lsdException w:name="Grid Table 2" w:semiHidden="1" w:unhideWhenUsed="1"/>
+    <w:lsdException w:name="Grid Table 3" w:semiHidden="1" w:unhideWhenUsed="1"/>
+    <w:lsdException w:name="Grid Table 4" w:uiPriority="49"/>
+    <w:lsdException w:name="Grid Table 5 Dark" w:uiPriority="50"/>
+    <w:lsdException w:name="Grid Table 6 Colorful" w:uiPriority="51"/>
+    <w:lsdException w:name="Grid Table 7 Colorful" w:uiPriority="52"/>
+    <w:lsdException w:name="Grid Table 1 Light Accent 1" w:uiPriority="46"/>
+    <w:lsdException w:name="Grid Table 2 Accent 1" w:uiPriority="47"/>
+    <w:lsdException w:name="Grid Table 3 Accent 1" w:uiPriority="48"/>
+    <w:lsdException w:name="Grid Table 4 Accent 1" w:uiPriority="49"/>
+    <w:lsdException w:name="Grid Table 5 Dark Accent 1" w:uiPriority="50"/>
+    <w:lsdException w:name="Grid Table 6 Colorful Accent 1" w:uiPriority="51"/>
+    <w:lsdException w:name="Grid Table 7 Colorful Accent 1" w:uiPriority="52"/>
+    <w:lsdException w:name="Grid Table 1 Light Accent 2" w:uiPriority="46"/>
+    <w:lsdException w:name="Grid Table 2 Accent 2" w:uiPriority="47"/>
+    <w:lsdException w:name="Grid Table 3 Accent 2" w:uiPriority="48"/>
+    <w:lsdException w:name="Grid Table 4 Accent 2" w:uiPriority="49"/>
+    <w:lsdException w:name="Grid Table 5 Dark Accent 2" w:uiPriority="50"/>
+    <w:lsdException w:name="Grid Table 6 Colorful Accent 2" w:uiPriority="51"/>
+    <w:lsdException w:name="Grid Table 7 Colorful Accent 2" w:uiPriority="52"/>
+    <w:lsdException w:name="Grid Table 1 Light Accent 3" w:uiPriority="46"/>
+    <w:lsdException w:name="Grid Table 2 Accent 3" w:uiPriority="47"/>
+    <w:lsdException w:name="Grid Table 3 Accent 3" w:uiPriority="48"/>
+    <w:lsdException w:name="Grid Table 4 Accent 3" w:uiPriority="49"/>
+    <w:lsdException w:name="Grid Table 5 Dark Accent 3" w:uiPriority="50"/>
+    <w:lsdException w:name="Grid Table 6 Colorful Accent 3" w:uiPriority="51"/>
+    <w:lsdException w:name="Grid Table 7 Colorful Accent 3" w:uiPriority="52"/>
+    <w:lsdException w:name="Grid Table 1 Light Accent 4" w:uiPriority="46"/>
+    <w:lsdException w:name="Grid Table 2 Accent 4" w:uiPriority="47"/>
+    <w:lsdException w:name="Grid Table 3 Accent 4" w:uiPriority="48"/>
+    <w:lsdException w:name="Grid Table 4 Accent 4" w:uiPriority="49"/>
+    <w:lsdException w:name="Grid Table 5 Dark Accent 4" w:uiPriority="50"/>
+    <w:lsdException w:name="Grid Table 6 Colorful Accent 4" w:uiPriority="51"/>
+    <w:lsdException w:name="Grid Table 7 Colorful Accent 4" w:uiPriority="52"/>
+    <w:lsdException w:name="Grid Table 1 Light Accent 5" w:uiPriority="46"/>
+    <w:lsdException w:name="Grid Table 2 Accent 5" w:uiPriority="47"/>
+    <w:lsdException w:name="Grid Table 3 Accent 5" w:uiPriority="48"/>
+    <w:lsdException w:name="Grid Table 4 Accent 5" w:uiPriority="49"/>
+    <w:lsdException w:name="Grid Table 5 Dark Accent 5" w:uiPriority="50"/>
+    <w:lsdException w:name="Grid Table 6 Colorful Accent 5" w:uiPriority="51"/>
+    <w:lsdException w:name="Grid Table 7 Colorful Accent 5" w:uiPriority="52"/>
+    <w:lsdException w:name="Grid Table 1 Light Accent 6" w:uiPriority="46"/>
+    <w:lsdException w:name="Grid Table 2 Accent 6" w:uiPriority="47"/>
+    <w:lsdException w:name="Grid Table 3 Accent 6" w:uiPriority="48"/>
+    <w:lsdException w:name="Grid Table 4 Accent 6" w:uiPriority="49"/>
+    <w:lsdException w:name="Grid Table 5 Dark Accent 6" w:uiPriority="50"/>
+    <w:lsdException w:name="Grid Table 6 Colorful Accent 6" w:uiPriority="51"/>
+    <w:lsdException w:name="Grid Table 7 Colorful Accent 6" w:uiPriority="52"/>
+    <w:lsdException w:name="List Table 1 Light" w:uiPriority="46"/>
+    <w:lsdException w:name="List Table 2" w:uiPriority="47"/>
+    <w:lsdException w:name="List Table 3" w:uiPriority="48"/>
+    <w:lsdException w:name="List Table 4" w:uiPriority="49"/>
+    <w:lsdException w:name="List Table 5 Dark" w:uiPriority="50"/>
+    <w:lsdException w:name="List Table 6 Colorful" w:uiPriority="51"/>
+    <w:lsdException w:name="List Table 7 Colorful" w:uiPriority="52"/>
+    <w:lsdException w:name="List Table 1 Light Accent 1" w:uiPriority="46"/>
+    <w:lsdException w:name="List Table 2 Accent 1" w:uiPriority="47"/>
+    <w:lsdException w:name="List Table 3 Accent 1" w:uiPriority="48"/>
+    <w:lsdException w:name="List Table 4 Accent 1" w:uiPriority="49"/>
+    <w:lsdException w:name="List Table 5 Dark Accent 1" w:uiPriority="50"/>
+    <w:lsdException w:name="List Table 6 Colorful Accent 1" w:uiPriority="51"/>
+    <w:lsdException w:name="List Table 7 Colorful Accent 1" w:uiPriority="52"/>
+    <w:lsdException w:name="List Table 1 Light Accent 2" w:uiPriority="46"/>
+    <w:lsdException w:name="List Table 2 Accent 2" w:uiPriority="47"/>
+    <w:lsdException w:name="List Table 3 Accent 2" w:uiPriority="48"/>
+    <w:lsdException w:name="List Table 4 Accent 2" w:uiPriority="49"/>
+    <w:lsdException w:name="List Table 5 Dark Accent 2" w:uiPriority="50"/>
+    <w:lsdException w:name="List Table 6 Colorful Accent 2" w:uiPriority="51"/>
+    <w:lsdException w:name="List Table 7 Colorful Accent 2" w:uiPriority="52"/>
+    <w:lsdException w:name="List Table 1 Light Accent 3" w:uiPriority="46"/>
+    <w:lsdException w:name="List Table 2 Accent 3" w:uiPriority="47"/>
+    <w:lsdException w:name="List Table 3 Accent 3" w:uiPriority="48"/>
+    <w:lsdException w:name="List Table 4 Accent 3" w:uiPriority="49"/>
+    <w:lsdException w:name="List Table 5 Dark Accent 3" w:uiPriority="50"/>
+    <w:lsdException w:name="List Table 6 Colorful Accent 3" w:uiPriority="51"/>
+    <w:lsdException w:name="List Table 7 Colorful Accent 3" w:uiPriority="52"/>
+    <w:lsdException w:name="List Table 1 Light Accent 4" w:uiPriority="46"/>
+    <w:lsdException w:name="List Table 2 Accent 4" w:uiPriority="47"/>
+    <w:lsdException w:name="List Table 3 Accent 4" w:uiPriority="48"/>
+    <w:lsdException w:name="List Table 4 Accent 4" w:uiPriority="49"/>
+    <w:lsdException w:name="List Table 5 Dark Accent 4" w:uiPriority="50"/>
+    <w:lsdException w:name="List Table 6 Colorful Accent 4" w:uiPriority="51"/>
+    <w:lsdException w:name="List Table 7 Colorful Accent 4" w:uiPriority="52"/>
+    <w:lsdException w:name="List Table 1 Light Accent 5" w:uiPriority="46"/>
+    <w:lsdException w:name="List Table 2 Accent 5" w:uiPriority="47"/>
+    <w:lsdException w:name="List Table 3 Accent 5" w:uiPriority="48"/>
+    <w:lsdException w:name="List Table 4 Accent 5" w:uiPriority="49"/>
+    <w:lsdException w:name="List Table 5 Dark Accent 5" w:uiPriority="50"/>
+    <w:lsdException w:name="List Table 6 Colorful Accent 5" w:uiPriority="51"/>
+    <w:lsdException w:name="List Table 7 Colorful Accent 5" w:uiPriority="52"/>
+    <w:lsdException w:name="List Table 1 Light Accent 6" w:uiPriority="46"/>
+    <w:lsdException w:name="List Table 2 Accent 6" w:uiPriority="47"/>
+    <w:lsdException w:name="List Table 3 Accent 6" w:uiPriority="48"/>
+    <w:lsdException w:name="List Table 4 Accent 6" w:uiPriority="49"/>
+    <w:lsdException w:name="List Table 5 Dark Accent 6" w:uiPriority="50"/>
+    <w:lsdException w:name="List Table 6 Colorful Accent 6" w:uiPriority="51"/>
+    <w:lsdException w:name="List Table 7 Colorful Accent 6" w:uiPriority="52"/>
+    <w:lsdException w:name="Mention" w:semiHidden="1" w:unhideWhenUsed="1"/>
+    <w:lsdException w:name="Smart Hyperlink" w:semiHidden="1" w:unhideWhenUsed="1"/>
+    <w:lsdException w:name="Hashtag" w:semiHidden="1" w:unhideWhenUsed="1"/>
+    <w:lsdException w:name="Unresolved Mention" w:semiHidden="1" w:unhideWhenUsed="1"/>
   </w:latentStyles>
   <w:style w:type="paragraph" w:default="1" w:styleId="Normal">
     <w:name w:val="Normal"/>
@@ -3762,688 +4580,70 @@
       <w:szCs w:val="18"/>
     </w:rPr>
   </w:style>
-</w:styles>
-</file>
-
-<file path=word/stylesWithEffects.xml><?xml version="1.0" encoding="utf-8"?>
-<w:styles xmlns:wpc="http://schemas.microsoft.com/office/word/2010/wordprocessingCanvas" xmlns:mo="http://schemas.microsoft.com/office/mac/office/2008/main" xmlns:mc="http://schemas.openxmlformats.org/markup-compatibility/2006" xmlns:mv="urn:schemas-microsoft-com:mac:vml" xmlns:o="urn:schemas-microsoft-com:office:office" xmlns:r="http://schemas.openxmlformats.org/officeDocument/2006/relationships" xmlns:m="http://schemas.openxmlformats.org/officeDocument/2006/math" xmlns:v="urn:schemas-microsoft-com:vml" xmlns:wp14="http://schemas.microsoft.com/office/word/2010/wordprocessingDrawing" xmlns:wp="http://schemas.openxmlformats.org/drawingml/2006/wordprocessingDrawing" xmlns:w10="urn:schemas-microsoft-com:office:word" xmlns:w="http://schemas.openxmlformats.org/wordprocessingml/2006/main" xmlns:w14="http://schemas.microsoft.com/office/word/2010/wordml" xmlns:wpg="http://schemas.microsoft.com/office/word/2010/wordprocessingGroup" xmlns:wpi="http://schemas.microsoft.com/office/word/2010/wordprocessingInk" xmlns:wne="http://schemas.microsoft.com/office/word/2006/wordml" xmlns:wps="http://schemas.microsoft.com/office/word/2010/wordprocessingShape" mc:Ignorable="w14 wp14">
-  <w:docDefaults>
-    <w:rPrDefault>
-      <w:rPr>
-        <w:rFonts w:asciiTheme="minorHAnsi" w:eastAsiaTheme="minorEastAsia" w:hAnsiTheme="minorHAnsi" w:cstheme="minorBidi"/>
-        <w:sz w:val="24"/>
-        <w:szCs w:val="24"/>
-        <w:lang w:val="en-AU" w:eastAsia="en-US" w:bidi="ar-SA"/>
-      </w:rPr>
-    </w:rPrDefault>
-    <w:pPrDefault/>
-  </w:docDefaults>
-  <w:latentStyles w:defLockedState="0" w:defUIPriority="99" w:defSemiHidden="1" w:defUnhideWhenUsed="1" w:defQFormat="0" w:count="276">
-    <w:lsdException w:name="Normal" w:semiHidden="0" w:uiPriority="0" w:unhideWhenUsed="0" w:qFormat="1"/>
-    <w:lsdException w:name="heading 1" w:semiHidden="0" w:uiPriority="9" w:unhideWhenUsed="0" w:qFormat="1"/>
-    <w:lsdException w:name="heading 2" w:uiPriority="9" w:qFormat="1"/>
-    <w:lsdException w:name="heading 3" w:uiPriority="9" w:qFormat="1"/>
-    <w:lsdException w:name="heading 4" w:uiPriority="9" w:qFormat="1"/>
-    <w:lsdException w:name="heading 5" w:uiPriority="9" w:qFormat="1"/>
-    <w:lsdException w:name="heading 6" w:uiPriority="9" w:qFormat="1"/>
-    <w:lsdException w:name="heading 7" w:uiPriority="9" w:qFormat="1"/>
-    <w:lsdException w:name="heading 8" w:uiPriority="9" w:qFormat="1"/>
-    <w:lsdException w:name="heading 9" w:uiPriority="9" w:qFormat="1"/>
-    <w:lsdException w:name="toc 1" w:uiPriority="39"/>
-    <w:lsdException w:name="toc 2" w:uiPriority="39"/>
-    <w:lsdException w:name="toc 3" w:uiPriority="39"/>
-    <w:lsdException w:name="toc 4" w:uiPriority="39"/>
-    <w:lsdException w:name="toc 5" w:uiPriority="39"/>
-    <w:lsdException w:name="toc 6" w:uiPriority="39"/>
-    <w:lsdException w:name="toc 7" w:uiPriority="39"/>
-    <w:lsdException w:name="toc 8" w:uiPriority="39"/>
-    <w:lsdException w:name="toc 9" w:uiPriority="39"/>
-    <w:lsdException w:name="caption" w:uiPriority="35" w:qFormat="1"/>
-    <w:lsdException w:name="Title" w:semiHidden="0" w:uiPriority="10" w:unhideWhenUsed="0" w:qFormat="1"/>
-    <w:lsdException w:name="Default Paragraph Font" w:uiPriority="1"/>
-    <w:lsdException w:name="Subtitle" w:semiHidden="0" w:uiPriority="11" w:unhideWhenUsed="0" w:qFormat="1"/>
-    <w:lsdException w:name="Strong" w:semiHidden="0" w:uiPriority="22" w:unhideWhenUsed="0" w:qFormat="1"/>
-    <w:lsdException w:name="Emphasis" w:semiHidden="0" w:uiPriority="20" w:unhideWhenUsed="0" w:qFormat="1"/>
-    <w:lsdException w:name="Table Grid" w:semiHidden="0" w:uiPriority="59" w:unhideWhenUsed="0"/>
-    <w:lsdException w:name="Note Level 1" w:semiHidden="0" w:unhideWhenUsed="0"/>
-    <w:lsdException w:name="Note Level 2" w:semiHidden="0" w:unhideWhenUsed="0"/>
-    <w:lsdException w:name="Note Level 3" w:semiHidden="0" w:unhideWhenUsed="0"/>
-    <w:lsdException w:name="Note Level 4" w:semiHidden="0" w:unhideWhenUsed="0"/>
-    <w:lsdException w:name="Note Level 5" w:semiHidden="0" w:unhideWhenUsed="0"/>
-    <w:lsdException w:name="Note Level 6" w:semiHidden="0" w:unhideWhenUsed="0"/>
-    <w:lsdException w:name="Note Level 7" w:semiHidden="0" w:unhideWhenUsed="0"/>
-    <w:lsdException w:name="Note Level 8" w:semiHidden="0" w:unhideWhenUsed="0"/>
-    <w:lsdException w:name="Note Level 9" w:semiHidden="0" w:unhideWhenUsed="0"/>
-    <w:lsdException w:name="Placeholder Text" w:unhideWhenUsed="0"/>
-    <w:lsdException w:name="No Spacing" w:semiHidden="0" w:uiPriority="1" w:unhideWhenUsed="0" w:qFormat="1"/>
-    <w:lsdException w:name="Light Shading" w:semiHidden="0" w:uiPriority="60" w:unhideWhenUsed="0"/>
-    <w:lsdException w:name="Light List" w:semiHidden="0" w:uiPriority="61" w:unhideWhenUsed="0"/>
-    <w:lsdException w:name="Light Grid" w:semiHidden="0" w:uiPriority="62" w:unhideWhenUsed="0"/>
-    <w:lsdException w:name="Medium Shading 1" w:semiHidden="0" w:uiPriority="63" w:unhideWhenUsed="0"/>
-    <w:lsdException w:name="Medium Shading 2" w:semiHidden="0" w:uiPriority="64" w:unhideWhenUsed="0"/>
-    <w:lsdException w:name="Medium List 1" w:semiHidden="0" w:uiPriority="65" w:unhideWhenUsed="0"/>
-    <w:lsdException w:name="Medium List 2" w:semiHidden="0" w:uiPriority="66" w:unhideWhenUsed="0"/>
-    <w:lsdException w:name="Medium Grid 1" w:semiHidden="0" w:uiPriority="67" w:unhideWhenUsed="0"/>
-    <w:lsdException w:name="Medium Grid 2" w:semiHidden="0" w:uiPriority="68" w:unhideWhenUsed="0"/>
-    <w:lsdException w:name="Medium Grid 3" w:semiHidden="0" w:uiPriority="69" w:unhideWhenUsed="0"/>
-    <w:lsdException w:name="Dark List" w:semiHidden="0" w:uiPriority="70" w:unhideWhenUsed="0"/>
-    <w:lsdException w:name="Colorful Shading" w:semiHidden="0" w:uiPriority="71" w:unhideWhenUsed="0"/>
-    <w:lsdException w:name="Colorful List" w:semiHidden="0" w:uiPriority="72" w:unhideWhenUsed="0"/>
-    <w:lsdException w:name="Colorful Grid" w:semiHidden="0" w:uiPriority="73" w:unhideWhenUsed="0"/>
-    <w:lsdException w:name="Light Shading Accent 1" w:semiHidden="0" w:uiPriority="60" w:unhideWhenUsed="0"/>
-    <w:lsdException w:name="Light List Accent 1" w:semiHidden="0" w:uiPriority="61" w:unhideWhenUsed="0"/>
-    <w:lsdException w:name="Light Grid Accent 1" w:semiHidden="0" w:uiPriority="62" w:unhideWhenUsed="0"/>
-    <w:lsdException w:name="Medium Shading 1 Accent 1" w:semiHidden="0" w:uiPriority="63" w:unhideWhenUsed="0"/>
-    <w:lsdException w:name="Medium Shading 2 Accent 1" w:semiHidden="0" w:uiPriority="64" w:unhideWhenUsed="0"/>
-    <w:lsdException w:name="Medium List 1 Accent 1" w:semiHidden="0" w:uiPriority="65" w:unhideWhenUsed="0"/>
-    <w:lsdException w:name="Revision" w:unhideWhenUsed="0"/>
-    <w:lsdException w:name="List Paragraph" w:semiHidden="0" w:uiPriority="34" w:unhideWhenUsed="0" w:qFormat="1"/>
-    <w:lsdException w:name="Quote" w:semiHidden="0" w:uiPriority="29" w:unhideWhenUsed="0" w:qFormat="1"/>
-    <w:lsdException w:name="Intense Quote" w:semiHidden="0" w:uiPriority="30" w:unhideWhenUsed="0" w:qFormat="1"/>
-    <w:lsdException w:name="Medium List 2 Accent 1" w:semiHidden="0" w:uiPriority="66" w:unhideWhenUsed="0"/>
-    <w:lsdException w:name="Medium Grid 1 Accent 1" w:semiHidden="0" w:uiPriority="67" w:unhideWhenUsed="0"/>
-    <w:lsdException w:name="Medium Grid 2 Accent 1" w:semiHidden="0" w:uiPriority="68" w:unhideWhenUsed="0"/>
-    <w:lsdException w:name="Medium Grid 3 Accent 1" w:semiHidden="0" w:uiPriority="69" w:unhideWhenUsed="0"/>
-    <w:lsdException w:name="Dark List Accent 1" w:semiHidden="0" w:uiPriority="70" w:unhideWhenUsed="0"/>
-    <w:lsdException w:name="Colorful Shading Accent 1" w:semiHidden="0" w:uiPriority="71" w:unhideWhenUsed="0"/>
-    <w:lsdException w:name="Colorful List Accent 1" w:semiHidden="0" w:uiPriority="72" w:unhideWhenUsed="0"/>
-    <w:lsdException w:name="Colorful Grid Accent 1" w:semiHidden="0" w:uiPriority="73" w:unhideWhenUsed="0"/>
-    <w:lsdException w:name="Light Shading Accent 2" w:semiHidden="0" w:uiPriority="60" w:unhideWhenUsed="0"/>
-    <w:lsdException w:name="Light List Accent 2" w:semiHidden="0" w:uiPriority="61" w:unhideWhenUsed="0"/>
-    <w:lsdException w:name="Light Grid Accent 2" w:semiHidden="0" w:uiPriority="62" w:unhideWhenUsed="0"/>
-    <w:lsdException w:name="Medium Shading 1 Accent 2" w:semiHidden="0" w:uiPriority="63" w:unhideWhenUsed="0"/>
-    <w:lsdException w:name="Medium Shading 2 Accent 2" w:semiHidden="0" w:uiPriority="64" w:unhideWhenUsed="0"/>
-    <w:lsdException w:name="Medium List 1 Accent 2" w:semiHidden="0" w:uiPriority="65" w:unhideWhenUsed="0"/>
-    <w:lsdException w:name="Medium List 2 Accent 2" w:semiHidden="0" w:uiPriority="66" w:unhideWhenUsed="0"/>
-    <w:lsdException w:name="Medium Grid 1 Accent 2" w:semiHidden="0" w:uiPriority="67" w:unhideWhenUsed="0"/>
-    <w:lsdException w:name="Medium Grid 2 Accent 2" w:semiHidden="0" w:uiPriority="68" w:unhideWhenUsed="0"/>
-    <w:lsdException w:name="Medium Grid 3 Accent 2" w:semiHidden="0" w:uiPriority="69" w:unhideWhenUsed="0"/>
-    <w:lsdException w:name="Dark List Accent 2" w:semiHidden="0" w:uiPriority="70" w:unhideWhenUsed="0"/>
-    <w:lsdException w:name="Colorful Shading Accent 2" w:semiHidden="0" w:uiPriority="71" w:unhideWhenUsed="0"/>
-    <w:lsdException w:name="Colorful List Accent 2" w:semiHidden="0" w:uiPriority="72" w:unhideWhenUsed="0"/>
-    <w:lsdException w:name="Colorful Grid Accent 2" w:semiHidden="0" w:uiPriority="73" w:unhideWhenUsed="0"/>
-    <w:lsdException w:name="Light Shading Accent 3" w:semiHidden="0" w:uiPriority="60" w:unhideWhenUsed="0"/>
-    <w:lsdException w:name="Light List Accent 3" w:semiHidden="0" w:uiPriority="61" w:unhideWhenUsed="0"/>
-    <w:lsdException w:name="Light Grid Accent 3" w:semiHidden="0" w:uiPriority="62" w:unhideWhenUsed="0"/>
-    <w:lsdException w:name="Medium Shading 1 Accent 3" w:semiHidden="0" w:uiPriority="63" w:unhideWhenUsed="0"/>
-    <w:lsdException w:name="Medium Shading 2 Accent 3" w:semiHidden="0" w:uiPriority="64" w:unhideWhenUsed="0"/>
-    <w:lsdException w:name="Medium List 1 Accent 3" w:semiHidden="0" w:uiPriority="65" w:unhideWhenUsed="0"/>
-    <w:lsdException w:name="Medium List 2 Accent 3" w:semiHidden="0" w:uiPriority="66" w:unhideWhenUsed="0"/>
-    <w:lsdException w:name="Medium Grid 1 Accent 3" w:semiHidden="0" w:uiPriority="67" w:unhideWhenUsed="0"/>
-    <w:lsdException w:name="Medium Grid 2 Accent 3" w:semiHidden="0" w:uiPriority="68" w:unhideWhenUsed="0"/>
-    <w:lsdException w:name="Medium Grid 3 Accent 3" w:semiHidden="0" w:uiPriority="69" w:unhideWhenUsed="0"/>
-    <w:lsdException w:name="Dark List Accent 3" w:semiHidden="0" w:uiPriority="70" w:unhideWhenUsed="0"/>
-    <w:lsdException w:name="Colorful Shading Accent 3" w:semiHidden="0" w:uiPriority="71" w:unhideWhenUsed="0"/>
-    <w:lsdException w:name="Colorful List Accent 3" w:semiHidden="0" w:uiPriority="72" w:unhideWhenUsed="0"/>
-    <w:lsdException w:name="Colorful Grid Accent 3" w:semiHidden="0" w:uiPriority="73" w:unhideWhenUsed="0"/>
-    <w:lsdException w:name="Light Shading Accent 4" w:semiHidden="0" w:uiPriority="60" w:unhideWhenUsed="0"/>
-    <w:lsdException w:name="Light List Accent 4" w:semiHidden="0" w:uiPriority="61" w:unhideWhenUsed="0"/>
-    <w:lsdException w:name="Light Grid Accent 4" w:semiHidden="0" w:uiPriority="62" w:unhideWhenUsed="0"/>
-    <w:lsdException w:name="Medium Shading 1 Accent 4" w:semiHidden="0" w:uiPriority="63" w:unhideWhenUsed="0"/>
-    <w:lsdException w:name="Medium Shading 2 Accent 4" w:semiHidden="0" w:uiPriority="64" w:unhideWhenUsed="0"/>
-    <w:lsdException w:name="Medium List 1 Accent 4" w:semiHidden="0" w:uiPriority="65" w:unhideWhenUsed="0"/>
-    <w:lsdException w:name="Medium List 2 Accent 4" w:semiHidden="0" w:uiPriority="66" w:unhideWhenUsed="0"/>
-    <w:lsdException w:name="Medium Grid 1 Accent 4" w:semiHidden="0" w:uiPriority="67" w:unhideWhenUsed="0"/>
-    <w:lsdException w:name="Medium Grid 2 Accent 4" w:semiHidden="0" w:uiPriority="68" w:unhideWhenUsed="0"/>
-    <w:lsdException w:name="Medium Grid 3 Accent 4" w:semiHidden="0" w:uiPriority="69" w:unhideWhenUsed="0"/>
-    <w:lsdException w:name="Dark List Accent 4" w:semiHidden="0" w:uiPriority="70" w:unhideWhenUsed="0"/>
-    <w:lsdException w:name="Colorful Shading Accent 4" w:semiHidden="0" w:uiPriority="71" w:unhideWhenUsed="0"/>
-    <w:lsdException w:name="Colorful List Accent 4" w:semiHidden="0" w:uiPriority="72" w:unhideWhenUsed="0"/>
-    <w:lsdException w:name="Colorful Grid Accent 4" w:semiHidden="0" w:uiPriority="73" w:unhideWhenUsed="0"/>
-    <w:lsdException w:name="Light Shading Accent 5" w:semiHidden="0" w:uiPriority="60" w:unhideWhenUsed="0"/>
-    <w:lsdException w:name="Light List Accent 5" w:semiHidden="0" w:uiPriority="61" w:unhideWhenUsed="0"/>
-    <w:lsdException w:name="Light Grid Accent 5" w:semiHidden="0" w:uiPriority="62" w:unhideWhenUsed="0"/>
-    <w:lsdException w:name="Medium Shading 1 Accent 5" w:semiHidden="0" w:uiPriority="63" w:unhideWhenUsed="0"/>
-    <w:lsdException w:name="Medium Shading 2 Accent 5" w:semiHidden="0" w:uiPriority="64" w:unhideWhenUsed="0"/>
-    <w:lsdException w:name="Medium List 1 Accent 5" w:semiHidden="0" w:uiPriority="65" w:unhideWhenUsed="0"/>
-    <w:lsdException w:name="Medium List 2 Accent 5" w:semiHidden="0" w:uiPriority="66" w:unhideWhenUsed="0"/>
-    <w:lsdException w:name="Medium Grid 1 Accent 5" w:semiHidden="0" w:uiPriority="67" w:unhideWhenUsed="0"/>
-    <w:lsdException w:name="Medium Grid 2 Accent 5" w:semiHidden="0" w:uiPriority="68" w:unhideWhenUsed="0"/>
-    <w:lsdException w:name="Medium Grid 3 Accent 5" w:semiHidden="0" w:uiPriority="69" w:unhideWhenUsed="0"/>
-    <w:lsdException w:name="Dark List Accent 5" w:semiHidden="0" w:uiPriority="70" w:unhideWhenUsed="0"/>
-    <w:lsdException w:name="Colorful Shading Accent 5" w:semiHidden="0" w:uiPriority="71" w:unhideWhenUsed="0"/>
-    <w:lsdException w:name="Colorful List Accent 5" w:semiHidden="0" w:uiPriority="72" w:unhideWhenUsed="0"/>
-    <w:lsdException w:name="Colorful Grid Accent 5" w:semiHidden="0" w:uiPriority="73" w:unhideWhenUsed="0"/>
-    <w:lsdException w:name="Light Shading Accent 6" w:semiHidden="0" w:uiPriority="60" w:unhideWhenUsed="0"/>
-    <w:lsdException w:name="Light List Accent 6" w:semiHidden="0" w:uiPriority="61" w:unhideWhenUsed="0"/>
-    <w:lsdException w:name="Light Grid Accent 6" w:semiHidden="0" w:uiPriority="62" w:unhideWhenUsed="0"/>
-    <w:lsdException w:name="Medium Shading 1 Accent 6" w:semiHidden="0" w:uiPriority="63" w:unhideWhenUsed="0"/>
-    <w:lsdException w:name="Medium Shading 2 Accent 6" w:semiHidden="0" w:uiPriority="64" w:unhideWhenUsed="0"/>
-    <w:lsdException w:name="Medium List 1 Accent 6" w:semiHidden="0" w:uiPriority="65" w:unhideWhenUsed="0"/>
-    <w:lsdException w:name="Medium List 2 Accent 6" w:semiHidden="0" w:uiPriority="66" w:unhideWhenUsed="0"/>
-    <w:lsdException w:name="Medium Grid 1 Accent 6" w:semiHidden="0" w:uiPriority="67" w:unhideWhenUsed="0"/>
-    <w:lsdException w:name="Medium Grid 2 Accent 6" w:semiHidden="0" w:uiPriority="68" w:unhideWhenUsed="0"/>
-    <w:lsdException w:name="Medium Grid 3 Accent 6" w:semiHidden="0" w:uiPriority="69" w:unhideWhenUsed="0"/>
-    <w:lsdException w:name="Dark List Accent 6" w:semiHidden="0" w:uiPriority="70" w:unhideWhenUsed="0"/>
-    <w:lsdException w:name="Colorful Shading Accent 6" w:semiHidden="0" w:uiPriority="71" w:unhideWhenUsed="0"/>
-    <w:lsdException w:name="Colorful List Accent 6" w:semiHidden="0" w:uiPriority="72" w:unhideWhenUsed="0"/>
-    <w:lsdException w:name="Colorful Grid Accent 6" w:semiHidden="0" w:uiPriority="73" w:unhideWhenUsed="0"/>
-    <w:lsdException w:name="Subtle Emphasis" w:semiHidden="0" w:uiPriority="19" w:unhideWhenUsed="0" w:qFormat="1"/>
-    <w:lsdException w:name="Intense Emphasis" w:semiHidden="0" w:uiPriority="21" w:unhideWhenUsed="0" w:qFormat="1"/>
-    <w:lsdException w:name="Subtle Reference" w:semiHidden="0" w:uiPriority="31" w:unhideWhenUsed="0" w:qFormat="1"/>
-    <w:lsdException w:name="Intense Reference" w:semiHidden="0" w:uiPriority="32" w:unhideWhenUsed="0" w:qFormat="1"/>
-    <w:lsdException w:name="Book Title" w:semiHidden="0" w:uiPriority="33" w:unhideWhenUsed="0" w:qFormat="1"/>
-    <w:lsdException w:name="Bibliography" w:uiPriority="37"/>
-    <w:lsdException w:name="TOC Heading" w:uiPriority="39" w:qFormat="1"/>
-  </w:latentStyles>
-  <w:style w:type="paragraph" w:default="1" w:styleId="Normal">
-    <w:name w:val="Normal"/>
-    <w:qFormat/>
-    <w:rsid w:val="00DC25CF"/>
-    <w:pPr>
-      <w:spacing w:after="160" w:line="259" w:lineRule="auto"/>
-    </w:pPr>
+  <w:style w:type="character" w:styleId="Hyperlink">
+    <w:name w:val="Hyperlink"/>
+    <w:basedOn w:val="DefaultParagraphFont"/>
+    <w:uiPriority w:val="99"/>
+    <w:unhideWhenUsed/>
+    <w:rsid w:val="00BF701D"/>
     <w:rPr>
-      <w:sz w:val="22"/>
-      <w:szCs w:val="22"/>
+      <w:color w:val="0000FF" w:themeColor="hyperlink"/>
+      <w:u w:val="single"/>
     </w:rPr>
   </w:style>
-  <w:style w:type="paragraph" w:styleId="Heading1">
-    <w:name w:val="heading 1"/>
-    <w:basedOn w:val="Normal"/>
-    <w:next w:val="Normal"/>
-    <w:link w:val="Heading1Char"/>
-    <w:uiPriority w:val="9"/>
-    <w:qFormat/>
-    <w:rsid w:val="00285979"/>
-    <w:pPr>
-      <w:keepNext/>
-      <w:keepLines/>
-      <w:numPr>
-        <w:numId w:val="1"/>
-      </w:numPr>
-      <w:pBdr>
-        <w:bottom w:val="single" w:sz="4" w:space="1" w:color="595959" w:themeColor="text1" w:themeTint="A6"/>
-      </w:pBdr>
-      <w:spacing w:before="360"/>
-      <w:outlineLvl w:val="0"/>
-    </w:pPr>
-    <w:rPr>
-      <w:rFonts w:asciiTheme="majorHAnsi" w:eastAsiaTheme="majorEastAsia" w:hAnsiTheme="majorHAnsi" w:cstheme="majorBidi"/>
-      <w:b/>
-      <w:bCs/>
-      <w:smallCaps/>
-      <w:color w:val="000000" w:themeColor="text1"/>
-      <w:sz w:val="36"/>
-      <w:szCs w:val="36"/>
-    </w:rPr>
-  </w:style>
-  <w:style w:type="paragraph" w:styleId="Heading2">
-    <w:name w:val="heading 2"/>
-    <w:basedOn w:val="Normal"/>
-    <w:next w:val="Normal"/>
-    <w:link w:val="Heading2Char"/>
-    <w:uiPriority w:val="9"/>
-    <w:unhideWhenUsed/>
-    <w:qFormat/>
-    <w:rsid w:val="00285979"/>
-    <w:pPr>
-      <w:keepNext/>
-      <w:keepLines/>
-      <w:numPr>
-        <w:ilvl w:val="1"/>
-        <w:numId w:val="1"/>
-      </w:numPr>
-      <w:spacing w:before="360" w:after="0"/>
-      <w:outlineLvl w:val="1"/>
-    </w:pPr>
-    <w:rPr>
-      <w:rFonts w:asciiTheme="majorHAnsi" w:eastAsiaTheme="majorEastAsia" w:hAnsiTheme="majorHAnsi" w:cstheme="majorBidi"/>
-      <w:b/>
-      <w:bCs/>
-      <w:smallCaps/>
-      <w:color w:val="000000" w:themeColor="text1"/>
-      <w:sz w:val="28"/>
-      <w:szCs w:val="28"/>
-    </w:rPr>
-  </w:style>
-  <w:style w:type="paragraph" w:styleId="Heading3">
-    <w:name w:val="heading 3"/>
-    <w:basedOn w:val="Normal"/>
-    <w:next w:val="Normal"/>
-    <w:link w:val="Heading3Char"/>
-    <w:uiPriority w:val="9"/>
-    <w:unhideWhenUsed/>
-    <w:qFormat/>
-    <w:rsid w:val="00285979"/>
-    <w:pPr>
-      <w:keepNext/>
-      <w:keepLines/>
-      <w:numPr>
-        <w:ilvl w:val="2"/>
-        <w:numId w:val="1"/>
-      </w:numPr>
-      <w:spacing w:before="200" w:after="0"/>
-      <w:outlineLvl w:val="2"/>
-    </w:pPr>
-    <w:rPr>
-      <w:rFonts w:asciiTheme="majorHAnsi" w:eastAsiaTheme="majorEastAsia" w:hAnsiTheme="majorHAnsi" w:cstheme="majorBidi"/>
-      <w:b/>
-      <w:bCs/>
-      <w:color w:val="000000" w:themeColor="text1"/>
-    </w:rPr>
-  </w:style>
-  <w:style w:type="paragraph" w:styleId="Heading4">
-    <w:name w:val="heading 4"/>
-    <w:basedOn w:val="Normal"/>
-    <w:next w:val="Normal"/>
-    <w:link w:val="Heading4Char"/>
-    <w:uiPriority w:val="9"/>
-    <w:semiHidden/>
-    <w:unhideWhenUsed/>
-    <w:qFormat/>
-    <w:rsid w:val="00285979"/>
-    <w:pPr>
-      <w:keepNext/>
-      <w:keepLines/>
-      <w:numPr>
-        <w:ilvl w:val="3"/>
-        <w:numId w:val="1"/>
-      </w:numPr>
-      <w:spacing w:before="200" w:after="0"/>
-      <w:outlineLvl w:val="3"/>
-    </w:pPr>
-    <w:rPr>
-      <w:rFonts w:asciiTheme="majorHAnsi" w:eastAsiaTheme="majorEastAsia" w:hAnsiTheme="majorHAnsi" w:cstheme="majorBidi"/>
-      <w:b/>
-      <w:bCs/>
-      <w:i/>
-      <w:iCs/>
-      <w:color w:val="000000" w:themeColor="text1"/>
-    </w:rPr>
-  </w:style>
-  <w:style w:type="paragraph" w:styleId="Heading5">
-    <w:name w:val="heading 5"/>
-    <w:basedOn w:val="Normal"/>
-    <w:next w:val="Normal"/>
-    <w:link w:val="Heading5Char"/>
-    <w:uiPriority w:val="9"/>
-    <w:semiHidden/>
-    <w:unhideWhenUsed/>
-    <w:qFormat/>
-    <w:rsid w:val="00285979"/>
-    <w:pPr>
-      <w:keepNext/>
-      <w:keepLines/>
-      <w:numPr>
-        <w:ilvl w:val="4"/>
-        <w:numId w:val="1"/>
-      </w:numPr>
-      <w:spacing w:before="200" w:after="0"/>
-      <w:outlineLvl w:val="4"/>
-    </w:pPr>
-    <w:rPr>
-      <w:rFonts w:asciiTheme="majorHAnsi" w:eastAsiaTheme="majorEastAsia" w:hAnsiTheme="majorHAnsi" w:cstheme="majorBidi"/>
-      <w:color w:val="17365D" w:themeColor="text2" w:themeShade="BF"/>
-    </w:rPr>
-  </w:style>
-  <w:style w:type="paragraph" w:styleId="Heading6">
-    <w:name w:val="heading 6"/>
-    <w:basedOn w:val="Normal"/>
-    <w:next w:val="Normal"/>
-    <w:link w:val="Heading6Char"/>
-    <w:uiPriority w:val="9"/>
-    <w:semiHidden/>
-    <w:unhideWhenUsed/>
-    <w:qFormat/>
-    <w:rsid w:val="00285979"/>
-    <w:pPr>
-      <w:keepNext/>
-      <w:keepLines/>
-      <w:numPr>
-        <w:ilvl w:val="5"/>
-        <w:numId w:val="1"/>
-      </w:numPr>
-      <w:spacing w:before="200" w:after="0"/>
-      <w:outlineLvl w:val="5"/>
-    </w:pPr>
-    <w:rPr>
-      <w:rFonts w:asciiTheme="majorHAnsi" w:eastAsiaTheme="majorEastAsia" w:hAnsiTheme="majorHAnsi" w:cstheme="majorBidi"/>
-      <w:i/>
-      <w:iCs/>
-      <w:color w:val="17365D" w:themeColor="text2" w:themeShade="BF"/>
-    </w:rPr>
-  </w:style>
-  <w:style w:type="paragraph" w:styleId="Heading7">
-    <w:name w:val="heading 7"/>
-    <w:basedOn w:val="Normal"/>
-    <w:next w:val="Normal"/>
-    <w:link w:val="Heading7Char"/>
-    <w:uiPriority w:val="9"/>
-    <w:semiHidden/>
-    <w:unhideWhenUsed/>
-    <w:qFormat/>
-    <w:rsid w:val="00285979"/>
-    <w:pPr>
-      <w:keepNext/>
-      <w:keepLines/>
-      <w:numPr>
-        <w:ilvl w:val="6"/>
-        <w:numId w:val="1"/>
-      </w:numPr>
-      <w:spacing w:before="200" w:after="0"/>
-      <w:outlineLvl w:val="6"/>
-    </w:pPr>
-    <w:rPr>
-      <w:rFonts w:asciiTheme="majorHAnsi" w:eastAsiaTheme="majorEastAsia" w:hAnsiTheme="majorHAnsi" w:cstheme="majorBidi"/>
-      <w:i/>
-      <w:iCs/>
-      <w:color w:val="404040" w:themeColor="text1" w:themeTint="BF"/>
-    </w:rPr>
-  </w:style>
-  <w:style w:type="paragraph" w:styleId="Heading8">
-    <w:name w:val="heading 8"/>
-    <w:basedOn w:val="Normal"/>
-    <w:next w:val="Normal"/>
-    <w:link w:val="Heading8Char"/>
-    <w:uiPriority w:val="9"/>
-    <w:semiHidden/>
-    <w:unhideWhenUsed/>
-    <w:qFormat/>
-    <w:rsid w:val="00285979"/>
-    <w:pPr>
-      <w:keepNext/>
-      <w:keepLines/>
-      <w:numPr>
-        <w:ilvl w:val="7"/>
-        <w:numId w:val="1"/>
-      </w:numPr>
-      <w:spacing w:before="200" w:after="0"/>
-      <w:outlineLvl w:val="7"/>
-    </w:pPr>
-    <w:rPr>
-      <w:rFonts w:asciiTheme="majorHAnsi" w:eastAsiaTheme="majorEastAsia" w:hAnsiTheme="majorHAnsi" w:cstheme="majorBidi"/>
-      <w:color w:val="404040" w:themeColor="text1" w:themeTint="BF"/>
-      <w:sz w:val="20"/>
-      <w:szCs w:val="20"/>
-    </w:rPr>
-  </w:style>
-  <w:style w:type="paragraph" w:styleId="Heading9">
-    <w:name w:val="heading 9"/>
-    <w:basedOn w:val="Normal"/>
-    <w:next w:val="Normal"/>
-    <w:link w:val="Heading9Char"/>
-    <w:uiPriority w:val="9"/>
-    <w:semiHidden/>
-    <w:unhideWhenUsed/>
-    <w:qFormat/>
-    <w:rsid w:val="00285979"/>
-    <w:pPr>
-      <w:keepNext/>
-      <w:keepLines/>
-      <w:numPr>
-        <w:ilvl w:val="8"/>
-        <w:numId w:val="1"/>
-      </w:numPr>
-      <w:spacing w:before="200" w:after="0"/>
-      <w:outlineLvl w:val="8"/>
-    </w:pPr>
-    <w:rPr>
-      <w:rFonts w:asciiTheme="majorHAnsi" w:eastAsiaTheme="majorEastAsia" w:hAnsiTheme="majorHAnsi" w:cstheme="majorBidi"/>
-      <w:i/>
-      <w:iCs/>
-      <w:color w:val="404040" w:themeColor="text1" w:themeTint="BF"/>
-      <w:sz w:val="20"/>
-      <w:szCs w:val="20"/>
-    </w:rPr>
-  </w:style>
-  <w:style w:type="character" w:default="1" w:styleId="DefaultParagraphFont">
-    <w:name w:val="Default Paragraph Font"/>
-    <w:uiPriority w:val="1"/>
-    <w:semiHidden/>
-    <w:unhideWhenUsed/>
-  </w:style>
-  <w:style w:type="table" w:default="1" w:styleId="TableNormal">
-    <w:name w:val="Normal Table"/>
-    <w:uiPriority w:val="99"/>
-    <w:semiHidden/>
-    <w:unhideWhenUsed/>
-    <w:tblPr>
-      <w:tblInd w:w="0" w:type="dxa"/>
-      <w:tblCellMar>
-        <w:top w:w="0" w:type="dxa"/>
-        <w:left w:w="108" w:type="dxa"/>
-        <w:bottom w:w="0" w:type="dxa"/>
-        <w:right w:w="108" w:type="dxa"/>
-      </w:tblCellMar>
-    </w:tblPr>
-  </w:style>
-  <w:style w:type="numbering" w:default="1" w:styleId="NoList">
-    <w:name w:val="No List"/>
-    <w:uiPriority w:val="99"/>
-    <w:semiHidden/>
-    <w:unhideWhenUsed/>
-  </w:style>
-  <w:style w:type="character" w:customStyle="1" w:styleId="Heading1Char">
-    <w:name w:val="Heading 1 Char"/>
-    <w:basedOn w:val="DefaultParagraphFont"/>
-    <w:link w:val="Heading1"/>
-    <w:uiPriority w:val="9"/>
-    <w:rsid w:val="00285979"/>
-    <w:rPr>
-      <w:rFonts w:asciiTheme="majorHAnsi" w:eastAsiaTheme="majorEastAsia" w:hAnsiTheme="majorHAnsi" w:cstheme="majorBidi"/>
-      <w:b/>
-      <w:bCs/>
-      <w:smallCaps/>
-      <w:color w:val="000000" w:themeColor="text1"/>
-      <w:sz w:val="36"/>
-      <w:szCs w:val="36"/>
-    </w:rPr>
-  </w:style>
-  <w:style w:type="character" w:customStyle="1" w:styleId="Heading2Char">
-    <w:name w:val="Heading 2 Char"/>
-    <w:basedOn w:val="DefaultParagraphFont"/>
-    <w:link w:val="Heading2"/>
-    <w:uiPriority w:val="9"/>
-    <w:rsid w:val="00285979"/>
-    <w:rPr>
-      <w:rFonts w:asciiTheme="majorHAnsi" w:eastAsiaTheme="majorEastAsia" w:hAnsiTheme="majorHAnsi" w:cstheme="majorBidi"/>
-      <w:b/>
-      <w:bCs/>
-      <w:smallCaps/>
-      <w:color w:val="000000" w:themeColor="text1"/>
-      <w:sz w:val="28"/>
-      <w:szCs w:val="28"/>
-    </w:rPr>
-  </w:style>
-  <w:style w:type="character" w:customStyle="1" w:styleId="Heading3Char">
-    <w:name w:val="Heading 3 Char"/>
-    <w:basedOn w:val="DefaultParagraphFont"/>
-    <w:link w:val="Heading3"/>
-    <w:uiPriority w:val="9"/>
-    <w:rsid w:val="00285979"/>
-    <w:rPr>
-      <w:rFonts w:asciiTheme="majorHAnsi" w:eastAsiaTheme="majorEastAsia" w:hAnsiTheme="majorHAnsi" w:cstheme="majorBidi"/>
-      <w:b/>
-      <w:bCs/>
-      <w:color w:val="000000" w:themeColor="text1"/>
-      <w:sz w:val="22"/>
-      <w:szCs w:val="22"/>
-    </w:rPr>
-  </w:style>
-  <w:style w:type="character" w:customStyle="1" w:styleId="Heading4Char">
-    <w:name w:val="Heading 4 Char"/>
-    <w:basedOn w:val="DefaultParagraphFont"/>
-    <w:link w:val="Heading4"/>
-    <w:uiPriority w:val="9"/>
-    <w:semiHidden/>
-    <w:rsid w:val="00285979"/>
-    <w:rPr>
-      <w:rFonts w:asciiTheme="majorHAnsi" w:eastAsiaTheme="majorEastAsia" w:hAnsiTheme="majorHAnsi" w:cstheme="majorBidi"/>
-      <w:b/>
-      <w:bCs/>
-      <w:i/>
-      <w:iCs/>
-      <w:color w:val="000000" w:themeColor="text1"/>
-      <w:sz w:val="22"/>
-      <w:szCs w:val="22"/>
-    </w:rPr>
-  </w:style>
-  <w:style w:type="character" w:customStyle="1" w:styleId="Heading5Char">
-    <w:name w:val="Heading 5 Char"/>
-    <w:basedOn w:val="DefaultParagraphFont"/>
-    <w:link w:val="Heading5"/>
-    <w:uiPriority w:val="9"/>
-    <w:semiHidden/>
-    <w:rsid w:val="00285979"/>
-    <w:rPr>
-      <w:rFonts w:asciiTheme="majorHAnsi" w:eastAsiaTheme="majorEastAsia" w:hAnsiTheme="majorHAnsi" w:cstheme="majorBidi"/>
-      <w:color w:val="17365D" w:themeColor="text2" w:themeShade="BF"/>
-      <w:sz w:val="22"/>
-      <w:szCs w:val="22"/>
-    </w:rPr>
-  </w:style>
-  <w:style w:type="character" w:customStyle="1" w:styleId="Heading6Char">
-    <w:name w:val="Heading 6 Char"/>
-    <w:basedOn w:val="DefaultParagraphFont"/>
-    <w:link w:val="Heading6"/>
-    <w:uiPriority w:val="9"/>
-    <w:semiHidden/>
-    <w:rsid w:val="00285979"/>
-    <w:rPr>
-      <w:rFonts w:asciiTheme="majorHAnsi" w:eastAsiaTheme="majorEastAsia" w:hAnsiTheme="majorHAnsi" w:cstheme="majorBidi"/>
-      <w:i/>
-      <w:iCs/>
-      <w:color w:val="17365D" w:themeColor="text2" w:themeShade="BF"/>
-      <w:sz w:val="22"/>
-      <w:szCs w:val="22"/>
-    </w:rPr>
-  </w:style>
-  <w:style w:type="character" w:customStyle="1" w:styleId="Heading7Char">
-    <w:name w:val="Heading 7 Char"/>
-    <w:basedOn w:val="DefaultParagraphFont"/>
-    <w:link w:val="Heading7"/>
-    <w:uiPriority w:val="9"/>
-    <w:semiHidden/>
-    <w:rsid w:val="00285979"/>
-    <w:rPr>
-      <w:rFonts w:asciiTheme="majorHAnsi" w:eastAsiaTheme="majorEastAsia" w:hAnsiTheme="majorHAnsi" w:cstheme="majorBidi"/>
-      <w:i/>
-      <w:iCs/>
-      <w:color w:val="404040" w:themeColor="text1" w:themeTint="BF"/>
-      <w:sz w:val="22"/>
-      <w:szCs w:val="22"/>
-    </w:rPr>
-  </w:style>
-  <w:style w:type="character" w:customStyle="1" w:styleId="Heading8Char">
-    <w:name w:val="Heading 8 Char"/>
-    <w:basedOn w:val="DefaultParagraphFont"/>
-    <w:link w:val="Heading8"/>
-    <w:uiPriority w:val="9"/>
-    <w:semiHidden/>
-    <w:rsid w:val="00285979"/>
-    <w:rPr>
-      <w:rFonts w:asciiTheme="majorHAnsi" w:eastAsiaTheme="majorEastAsia" w:hAnsiTheme="majorHAnsi" w:cstheme="majorBidi"/>
-      <w:color w:val="404040" w:themeColor="text1" w:themeTint="BF"/>
-      <w:sz w:val="20"/>
-      <w:szCs w:val="20"/>
-    </w:rPr>
-  </w:style>
-  <w:style w:type="character" w:customStyle="1" w:styleId="Heading9Char">
-    <w:name w:val="Heading 9 Char"/>
-    <w:basedOn w:val="DefaultParagraphFont"/>
-    <w:link w:val="Heading9"/>
-    <w:uiPriority w:val="9"/>
-    <w:semiHidden/>
-    <w:rsid w:val="00285979"/>
-    <w:rPr>
-      <w:rFonts w:asciiTheme="majorHAnsi" w:eastAsiaTheme="majorEastAsia" w:hAnsiTheme="majorHAnsi" w:cstheme="majorBidi"/>
-      <w:i/>
-      <w:iCs/>
-      <w:color w:val="404040" w:themeColor="text1" w:themeTint="BF"/>
-      <w:sz w:val="20"/>
-      <w:szCs w:val="20"/>
-    </w:rPr>
-  </w:style>
-  <w:style w:type="paragraph" w:styleId="Header">
-    <w:name w:val="header"/>
-    <w:basedOn w:val="Normal"/>
-    <w:link w:val="HeaderChar"/>
-    <w:uiPriority w:val="99"/>
-    <w:unhideWhenUsed/>
-    <w:rsid w:val="00C371DE"/>
-    <w:pPr>
-      <w:tabs>
-        <w:tab w:val="center" w:pos="4320"/>
-        <w:tab w:val="right" w:pos="8640"/>
-      </w:tabs>
-      <w:spacing w:after="0" w:line="240" w:lineRule="auto"/>
-    </w:pPr>
-  </w:style>
-  <w:style w:type="character" w:customStyle="1" w:styleId="HeaderChar">
-    <w:name w:val="Header Char"/>
-    <w:basedOn w:val="DefaultParagraphFont"/>
-    <w:link w:val="Header"/>
-    <w:uiPriority w:val="99"/>
-    <w:rsid w:val="00C371DE"/>
-    <w:rPr>
-      <w:sz w:val="22"/>
-      <w:szCs w:val="22"/>
-    </w:rPr>
-  </w:style>
-  <w:style w:type="paragraph" w:styleId="Footer">
-    <w:name w:val="footer"/>
-    <w:basedOn w:val="Normal"/>
-    <w:link w:val="FooterChar"/>
-    <w:uiPriority w:val="99"/>
-    <w:unhideWhenUsed/>
-    <w:rsid w:val="00C371DE"/>
-    <w:pPr>
-      <w:tabs>
-        <w:tab w:val="center" w:pos="4320"/>
-        <w:tab w:val="right" w:pos="8640"/>
-      </w:tabs>
-      <w:spacing w:after="0" w:line="240" w:lineRule="auto"/>
-    </w:pPr>
-  </w:style>
-  <w:style w:type="character" w:customStyle="1" w:styleId="FooterChar">
-    <w:name w:val="Footer Char"/>
-    <w:basedOn w:val="DefaultParagraphFont"/>
-    <w:link w:val="Footer"/>
-    <w:uiPriority w:val="99"/>
-    <w:rsid w:val="00C371DE"/>
-    <w:rPr>
-      <w:sz w:val="22"/>
-      <w:szCs w:val="22"/>
-    </w:rPr>
-  </w:style>
-  <w:style w:type="character" w:styleId="PageNumber">
-    <w:name w:val="page number"/>
+  <w:style w:type="character" w:styleId="FollowedHyperlink">
+    <w:name w:val="FollowedHyperlink"/>
     <w:basedOn w:val="DefaultParagraphFont"/>
     <w:uiPriority w:val="99"/>
     <w:semiHidden/>
     <w:unhideWhenUsed/>
-    <w:rsid w:val="00CE191A"/>
+    <w:rsid w:val="00BF701D"/>
+    <w:rPr>
+      <w:color w:val="800080" w:themeColor="followedHyperlink"/>
+      <w:u w:val="single"/>
+    </w:rPr>
   </w:style>
-  <w:style w:type="paragraph" w:styleId="BalloonText">
-    <w:name w:val="Balloon Text"/>
+  <w:style w:type="paragraph" w:styleId="ListParagraph">
+    <w:name w:val="List Paragraph"/>
     <w:basedOn w:val="Normal"/>
-    <w:link w:val="BalloonTextChar"/>
-    <w:uiPriority w:val="99"/>
-    <w:semiHidden/>
+    <w:uiPriority w:val="34"/>
+    <w:qFormat/>
+    <w:rsid w:val="00E851E0"/>
+    <w:pPr>
+      <w:ind w:left="720"/>
+      <w:contextualSpacing/>
+    </w:pPr>
+  </w:style>
+  <w:style w:type="paragraph" w:styleId="TOCHeading">
+    <w:name w:val="TOC Heading"/>
+    <w:basedOn w:val="Heading1"/>
+    <w:next w:val="Normal"/>
+    <w:uiPriority w:val="39"/>
     <w:unhideWhenUsed/>
-    <w:rsid w:val="00E86428"/>
+    <w:qFormat/>
+    <w:rsid w:val="00E851E0"/>
     <w:pPr>
-      <w:spacing w:after="0" w:line="240" w:lineRule="auto"/>
+      <w:numPr>
+        <w:numId w:val="0"/>
+      </w:numPr>
+      <w:ind w:left="432" w:hanging="432"/>
+      <w:outlineLvl w:val="9"/>
     </w:pPr>
     <w:rPr>
-      <w:rFonts w:ascii="Lucida Grande" w:hAnsi="Lucida Grande" w:cs="Lucida Grande"/>
-      <w:sz w:val="18"/>
-      <w:szCs w:val="18"/>
+      <w:rFonts w:ascii="Times New Roman" w:hAnsi="Times New Roman" w:cs="Times New Roman"/>
     </w:rPr>
   </w:style>
-  <w:style w:type="character" w:customStyle="1" w:styleId="BalloonTextChar">
-    <w:name w:val="Balloon Text Char"/>
-    <w:basedOn w:val="DefaultParagraphFont"/>
-    <w:link w:val="BalloonText"/>
-    <w:uiPriority w:val="99"/>
-    <w:semiHidden/>
-    <w:rsid w:val="00E86428"/>
-    <w:rPr>
-      <w:rFonts w:ascii="Lucida Grande" w:hAnsi="Lucida Grande" w:cs="Lucida Grande"/>
-      <w:sz w:val="18"/>
-      <w:szCs w:val="18"/>
-    </w:rPr>
+  <w:style w:type="paragraph" w:styleId="TOC1">
+    <w:name w:val="toc 1"/>
+    <w:basedOn w:val="Normal"/>
+    <w:next w:val="Normal"/>
+    <w:autoRedefine/>
+    <w:uiPriority w:val="39"/>
+    <w:unhideWhenUsed/>
+    <w:rsid w:val="00145AE5"/>
+    <w:pPr>
+      <w:spacing w:after="100"/>
+    </w:pPr>
   </w:style>
 </w:styles>
 </file>
@@ -4773,7 +4973,7 @@
 </file>
 
 <file path=customXml/itemProps1.xml><?xml version="1.0" encoding="utf-8"?>
-<ds:datastoreItem xmlns:ds="http://schemas.openxmlformats.org/officeDocument/2006/customXml" ds:itemID="{B9DDC6E7-618B-DC4A-9A81-F5C0D901048F}">
+<ds:datastoreItem xmlns:ds="http://schemas.openxmlformats.org/officeDocument/2006/customXml" ds:itemID="{89355656-25DF-4B12-AD7A-2DB6C400BCD0}">
   <ds:schemaRefs>
     <ds:schemaRef ds:uri="http://schemas.openxmlformats.org/officeDocument/2006/bibliography"/>
   </ds:schemaRefs>

</xml_diff>

<commit_message>
Final edits complete. Pushing to pull.
</commit_message>
<xml_diff>
--- a/Deliverable1.docx
+++ b/Deliverable1.docx
@@ -547,37 +547,12 @@
           <w:sz w:val="27"/>
         </w:rPr>
       </w:pPr>
-      <w:proofErr w:type="spellStart"/>
       <w:r>
         <w:rPr>
           <w:rFonts w:ascii="Times New Roman" w:eastAsia="Times New Roman" w:hAnsi="Times New Roman" w:cs="Times New Roman"/>
           <w:sz w:val="27"/>
         </w:rPr>
-        <w:t>Faiz</w:t>
-      </w:r>
-      <w:proofErr w:type="spellEnd"/>
-      <w:r>
-        <w:rPr>
-          <w:rFonts w:ascii="Times New Roman" w:eastAsia="Times New Roman" w:hAnsi="Times New Roman" w:cs="Times New Roman"/>
-          <w:sz w:val="27"/>
-        </w:rPr>
-        <w:t xml:space="preserve"> </w:t>
-      </w:r>
-      <w:proofErr w:type="spellStart"/>
-      <w:r>
-        <w:rPr>
-          <w:rFonts w:ascii="Times New Roman" w:eastAsia="Times New Roman" w:hAnsi="Times New Roman" w:cs="Times New Roman"/>
-          <w:sz w:val="27"/>
-        </w:rPr>
-        <w:t>Ather</w:t>
-      </w:r>
-      <w:proofErr w:type="spellEnd"/>
-      <w:r>
-        <w:rPr>
-          <w:rFonts w:ascii="Times New Roman" w:eastAsia="Times New Roman" w:hAnsi="Times New Roman" w:cs="Times New Roman"/>
-          <w:sz w:val="27"/>
-        </w:rPr>
-        <w:t xml:space="preserve"> (z</w:t>
+        <w:t>Faiz Ather (z</w:t>
       </w:r>
       <w:r>
         <w:rPr>
@@ -679,7 +654,7 @@
               </wp:anchor>
             </w:drawing>
           </mc:Choice>
-          <mc:Fallback xmlns:w16se="http://schemas.microsoft.com/office/word/2015/wordml/symex" xmlns:w16cid="http://schemas.microsoft.com/office/word/2016/wordml/cid" xmlns:w15="http://schemas.microsoft.com/office/word/2012/wordml" xmlns:am3d="http://schemas.microsoft.com/office/drawing/2017/model3d" xmlns:aink="http://schemas.microsoft.com/office/drawing/2016/ink" xmlns:cx8="http://schemas.microsoft.com/office/drawing/2016/5/14/chartex" xmlns:cx7="http://schemas.microsoft.com/office/drawing/2016/5/13/chartex" xmlns:cx6="http://schemas.microsoft.com/office/drawing/2016/5/12/chartex" xmlns:cx5="http://schemas.microsoft.com/office/drawing/2016/5/11/chartex" xmlns:cx4="http://schemas.microsoft.com/office/drawing/2016/5/10/chartex" xmlns:cx3="http://schemas.microsoft.com/office/drawing/2016/5/9/chartex" xmlns:cx2="http://schemas.microsoft.com/office/drawing/2015/10/21/chartex" xmlns:cx1="http://schemas.microsoft.com/office/drawing/2015/9/8/chartex" xmlns:cx="http://schemas.microsoft.com/office/drawing/2014/chartex">
+          <mc:Fallback xmlns:cx="http://schemas.microsoft.com/office/drawing/2014/chartex" xmlns:cx1="http://schemas.microsoft.com/office/drawing/2015/9/8/chartex" xmlns:cx2="http://schemas.microsoft.com/office/drawing/2015/10/21/chartex" xmlns:cx3="http://schemas.microsoft.com/office/drawing/2016/5/9/chartex" xmlns:cx4="http://schemas.microsoft.com/office/drawing/2016/5/10/chartex" xmlns:cx5="http://schemas.microsoft.com/office/drawing/2016/5/11/chartex" xmlns:cx6="http://schemas.microsoft.com/office/drawing/2016/5/12/chartex" xmlns:cx7="http://schemas.microsoft.com/office/drawing/2016/5/13/chartex" xmlns:cx8="http://schemas.microsoft.com/office/drawing/2016/5/14/chartex" xmlns:aink="http://schemas.microsoft.com/office/drawing/2016/ink" xmlns:am3d="http://schemas.microsoft.com/office/drawing/2017/model3d" xmlns:w15="http://schemas.microsoft.com/office/word/2012/wordml" xmlns:w16cid="http://schemas.microsoft.com/office/word/2016/wordml/cid" xmlns:w16se="http://schemas.microsoft.com/office/word/2015/wordml/symex">
             <w:pict>
               <v:line w14:anchorId="5E23CF31" id="Straight Connector 2" o:spid="_x0000_s1026" style="position:absolute;z-index:-251650048;visibility:visible;mso-wrap-style:square;mso-width-percent:0;mso-height-percent:0;mso-wrap-distance-left:9pt;mso-wrap-distance-top:0;mso-wrap-distance-right:9pt;mso-wrap-distance-bottom:0;mso-position-horizontal:center;mso-position-horizontal-relative:margin;mso-position-vertical:bottom;mso-position-vertical-relative:top-margin-area;mso-width-percent:0;mso-height-percent:0;mso-width-relative:page;mso-height-relative:page" from="0,0" to="510.3pt,0" o:gfxdata="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" strokecolor="#e3e3e3" strokeweight=".24pt">
                 <w10:wrap anchorx="margin" anchory="margin"/>
@@ -758,7 +733,7 @@
               </wp:anchor>
             </w:drawing>
           </mc:Choice>
-          <mc:Fallback xmlns:w16se="http://schemas.microsoft.com/office/word/2015/wordml/symex" xmlns:w16cid="http://schemas.microsoft.com/office/word/2016/wordml/cid" xmlns:w15="http://schemas.microsoft.com/office/word/2012/wordml" xmlns:am3d="http://schemas.microsoft.com/office/drawing/2017/model3d" xmlns:aink="http://schemas.microsoft.com/office/drawing/2016/ink" xmlns:cx8="http://schemas.microsoft.com/office/drawing/2016/5/14/chartex" xmlns:cx7="http://schemas.microsoft.com/office/drawing/2016/5/13/chartex" xmlns:cx6="http://schemas.microsoft.com/office/drawing/2016/5/12/chartex" xmlns:cx5="http://schemas.microsoft.com/office/drawing/2016/5/11/chartex" xmlns:cx4="http://schemas.microsoft.com/office/drawing/2016/5/10/chartex" xmlns:cx3="http://schemas.microsoft.com/office/drawing/2016/5/9/chartex" xmlns:cx2="http://schemas.microsoft.com/office/drawing/2015/10/21/chartex" xmlns:cx1="http://schemas.microsoft.com/office/drawing/2015/9/8/chartex" xmlns:cx="http://schemas.microsoft.com/office/drawing/2014/chartex">
+          <mc:Fallback xmlns:cx="http://schemas.microsoft.com/office/drawing/2014/chartex" xmlns:cx1="http://schemas.microsoft.com/office/drawing/2015/9/8/chartex" xmlns:cx2="http://schemas.microsoft.com/office/drawing/2015/10/21/chartex" xmlns:cx3="http://schemas.microsoft.com/office/drawing/2016/5/9/chartex" xmlns:cx4="http://schemas.microsoft.com/office/drawing/2016/5/10/chartex" xmlns:cx5="http://schemas.microsoft.com/office/drawing/2016/5/11/chartex" xmlns:cx6="http://schemas.microsoft.com/office/drawing/2016/5/12/chartex" xmlns:cx7="http://schemas.microsoft.com/office/drawing/2016/5/13/chartex" xmlns:cx8="http://schemas.microsoft.com/office/drawing/2016/5/14/chartex" xmlns:aink="http://schemas.microsoft.com/office/drawing/2016/ink" xmlns:am3d="http://schemas.microsoft.com/office/drawing/2017/model3d" xmlns:w15="http://schemas.microsoft.com/office/word/2012/wordml" xmlns:w16cid="http://schemas.microsoft.com/office/word/2016/wordml/cid" xmlns:w16se="http://schemas.microsoft.com/office/word/2015/wordml/symex">
             <w:pict>
               <v:line w14:anchorId="7EC13446" id="Straight Connector 6" o:spid="_x0000_s1026" style="position:absolute;z-index:-251653120;visibility:visible;mso-wrap-style:square;mso-width-percent:0;mso-height-percent:0;mso-wrap-distance-left:9pt;mso-wrap-distance-top:0;mso-wrap-distance-right:9pt;mso-wrap-distance-bottom:0;mso-position-horizontal:absolute;mso-position-horizontal-relative:page;mso-position-vertical:absolute;mso-position-vertical-relative:page;mso-width-percent:0;mso-height-percent:0;mso-width-relative:page;mso-height-relative:page" from="42.6pt,76pt" to="552.9pt,76pt" o:gfxdata="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" strokecolor="#a0a0a0" strokeweight=".55031mm">
                 <w10:wrap anchorx="page" anchory="page"/>
@@ -833,7 +808,7 @@
               </wp:anchor>
             </w:drawing>
           </mc:Choice>
-          <mc:Fallback xmlns:w16se="http://schemas.microsoft.com/office/word/2015/wordml/symex" xmlns:w16cid="http://schemas.microsoft.com/office/word/2016/wordml/cid" xmlns:w15="http://schemas.microsoft.com/office/word/2012/wordml" xmlns:am3d="http://schemas.microsoft.com/office/drawing/2017/model3d" xmlns:aink="http://schemas.microsoft.com/office/drawing/2016/ink" xmlns:cx8="http://schemas.microsoft.com/office/drawing/2016/5/14/chartex" xmlns:cx7="http://schemas.microsoft.com/office/drawing/2016/5/13/chartex" xmlns:cx6="http://schemas.microsoft.com/office/drawing/2016/5/12/chartex" xmlns:cx5="http://schemas.microsoft.com/office/drawing/2016/5/11/chartex" xmlns:cx4="http://schemas.microsoft.com/office/drawing/2016/5/10/chartex" xmlns:cx3="http://schemas.microsoft.com/office/drawing/2016/5/9/chartex" xmlns:cx2="http://schemas.microsoft.com/office/drawing/2015/10/21/chartex" xmlns:cx1="http://schemas.microsoft.com/office/drawing/2015/9/8/chartex" xmlns:cx="http://schemas.microsoft.com/office/drawing/2014/chartex">
+          <mc:Fallback xmlns:cx="http://schemas.microsoft.com/office/drawing/2014/chartex" xmlns:cx1="http://schemas.microsoft.com/office/drawing/2015/9/8/chartex" xmlns:cx2="http://schemas.microsoft.com/office/drawing/2015/10/21/chartex" xmlns:cx3="http://schemas.microsoft.com/office/drawing/2016/5/9/chartex" xmlns:cx4="http://schemas.microsoft.com/office/drawing/2016/5/10/chartex" xmlns:cx5="http://schemas.microsoft.com/office/drawing/2016/5/11/chartex" xmlns:cx6="http://schemas.microsoft.com/office/drawing/2016/5/12/chartex" xmlns:cx7="http://schemas.microsoft.com/office/drawing/2016/5/13/chartex" xmlns:cx8="http://schemas.microsoft.com/office/drawing/2016/5/14/chartex" xmlns:aink="http://schemas.microsoft.com/office/drawing/2016/ink" xmlns:am3d="http://schemas.microsoft.com/office/drawing/2017/model3d" xmlns:w15="http://schemas.microsoft.com/office/word/2012/wordml" xmlns:w16cid="http://schemas.microsoft.com/office/word/2016/wordml/cid" xmlns:w16se="http://schemas.microsoft.com/office/word/2015/wordml/symex">
             <w:pict>
               <v:rect w14:anchorId="6BE61FBB" id="Rectangle 5" o:spid="_x0000_s1026" style="position:absolute;margin-left:552.3pt;margin-top:74.8pt;width:1pt;height:1.05pt;z-index:-251652096;visibility:visible;mso-wrap-style:square;mso-width-percent:0;mso-height-percent:0;mso-wrap-distance-left:9pt;mso-wrap-distance-top:0;mso-wrap-distance-right:9pt;mso-wrap-distance-bottom:0;mso-position-horizontal:absolute;mso-position-horizontal-relative:page;mso-position-vertical:absolute;mso-position-vertical-relative:page;mso-width-percent:0;mso-height-percent:0;mso-width-relative:page;mso-height-relative:page;v-text-anchor:top" o:gfxdata="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" fillcolor="#e3e3e3" strokecolor="white">
                 <w10:wrap anchorx="page" anchory="page"/>
@@ -912,7 +887,7 @@
               </wp:anchor>
             </w:drawing>
           </mc:Choice>
-          <mc:Fallback xmlns:w16se="http://schemas.microsoft.com/office/word/2015/wordml/symex" xmlns:w16cid="http://schemas.microsoft.com/office/word/2016/wordml/cid" xmlns:w15="http://schemas.microsoft.com/office/word/2012/wordml" xmlns:am3d="http://schemas.microsoft.com/office/drawing/2017/model3d" xmlns:aink="http://schemas.microsoft.com/office/drawing/2016/ink" xmlns:cx8="http://schemas.microsoft.com/office/drawing/2016/5/14/chartex" xmlns:cx7="http://schemas.microsoft.com/office/drawing/2016/5/13/chartex" xmlns:cx6="http://schemas.microsoft.com/office/drawing/2016/5/12/chartex" xmlns:cx5="http://schemas.microsoft.com/office/drawing/2016/5/11/chartex" xmlns:cx4="http://schemas.microsoft.com/office/drawing/2016/5/10/chartex" xmlns:cx3="http://schemas.microsoft.com/office/drawing/2016/5/9/chartex" xmlns:cx2="http://schemas.microsoft.com/office/drawing/2015/10/21/chartex" xmlns:cx1="http://schemas.microsoft.com/office/drawing/2015/9/8/chartex" xmlns:cx="http://schemas.microsoft.com/office/drawing/2014/chartex">
+          <mc:Fallback xmlns:cx="http://schemas.microsoft.com/office/drawing/2014/chartex" xmlns:cx1="http://schemas.microsoft.com/office/drawing/2015/9/8/chartex" xmlns:cx2="http://schemas.microsoft.com/office/drawing/2015/10/21/chartex" xmlns:cx3="http://schemas.microsoft.com/office/drawing/2016/5/9/chartex" xmlns:cx4="http://schemas.microsoft.com/office/drawing/2016/5/10/chartex" xmlns:cx5="http://schemas.microsoft.com/office/drawing/2016/5/11/chartex" xmlns:cx6="http://schemas.microsoft.com/office/drawing/2016/5/12/chartex" xmlns:cx7="http://schemas.microsoft.com/office/drawing/2016/5/13/chartex" xmlns:cx8="http://schemas.microsoft.com/office/drawing/2016/5/14/chartex" xmlns:aink="http://schemas.microsoft.com/office/drawing/2016/ink" xmlns:am3d="http://schemas.microsoft.com/office/drawing/2017/model3d" xmlns:w15="http://schemas.microsoft.com/office/word/2012/wordml" xmlns:w16cid="http://schemas.microsoft.com/office/word/2016/wordml/cid" xmlns:w16se="http://schemas.microsoft.com/office/word/2015/wordml/symex">
             <w:pict>
               <v:line w14:anchorId="34096AC9" id="Straight Connector 4" o:spid="_x0000_s1026" style="position:absolute;z-index:-251651072;visibility:visible;mso-wrap-style:square;mso-width-percent:0;mso-height-percent:0;mso-wrap-distance-left:9pt;mso-wrap-distance-top:0;mso-wrap-distance-right:9pt;mso-wrap-distance-bottom:0;mso-position-horizontal:absolute;mso-position-horizontal-relative:page;mso-position-vertical:absolute;mso-position-vertical-relative:page;mso-width-percent:0;mso-height-percent:0;mso-width-relative:page;mso-height-relative:page" from="42.7pt,75.2pt" to="42.7pt,76.75pt" o:gfxdata="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" strokecolor="#a0a0a0" strokeweight=".24pt">
                 <w10:wrap anchorx="page" anchory="page"/>
@@ -991,7 +966,7 @@
               </wp:anchor>
             </w:drawing>
           </mc:Choice>
-          <mc:Fallback xmlns:w16se="http://schemas.microsoft.com/office/word/2015/wordml/symex" xmlns:w16cid="http://schemas.microsoft.com/office/word/2016/wordml/cid" xmlns:w15="http://schemas.microsoft.com/office/word/2012/wordml" xmlns:am3d="http://schemas.microsoft.com/office/drawing/2017/model3d" xmlns:aink="http://schemas.microsoft.com/office/drawing/2016/ink" xmlns:cx8="http://schemas.microsoft.com/office/drawing/2016/5/14/chartex" xmlns:cx7="http://schemas.microsoft.com/office/drawing/2016/5/13/chartex" xmlns:cx6="http://schemas.microsoft.com/office/drawing/2016/5/12/chartex" xmlns:cx5="http://schemas.microsoft.com/office/drawing/2016/5/11/chartex" xmlns:cx4="http://schemas.microsoft.com/office/drawing/2016/5/10/chartex" xmlns:cx3="http://schemas.microsoft.com/office/drawing/2016/5/9/chartex" xmlns:cx2="http://schemas.microsoft.com/office/drawing/2015/10/21/chartex" xmlns:cx1="http://schemas.microsoft.com/office/drawing/2015/9/8/chartex" xmlns:cx="http://schemas.microsoft.com/office/drawing/2014/chartex">
+          <mc:Fallback xmlns:cx="http://schemas.microsoft.com/office/drawing/2014/chartex" xmlns:cx1="http://schemas.microsoft.com/office/drawing/2015/9/8/chartex" xmlns:cx2="http://schemas.microsoft.com/office/drawing/2015/10/21/chartex" xmlns:cx3="http://schemas.microsoft.com/office/drawing/2016/5/9/chartex" xmlns:cx4="http://schemas.microsoft.com/office/drawing/2016/5/10/chartex" xmlns:cx5="http://schemas.microsoft.com/office/drawing/2016/5/11/chartex" xmlns:cx6="http://schemas.microsoft.com/office/drawing/2016/5/12/chartex" xmlns:cx7="http://schemas.microsoft.com/office/drawing/2016/5/13/chartex" xmlns:cx8="http://schemas.microsoft.com/office/drawing/2016/5/14/chartex" xmlns:aink="http://schemas.microsoft.com/office/drawing/2016/ink" xmlns:am3d="http://schemas.microsoft.com/office/drawing/2017/model3d" xmlns:w15="http://schemas.microsoft.com/office/word/2012/wordml" xmlns:w16cid="http://schemas.microsoft.com/office/word/2016/wordml/cid" xmlns:w16se="http://schemas.microsoft.com/office/word/2015/wordml/symex">
             <w:pict>
               <v:line w14:anchorId="55F4E0A4" id="Straight Connector 7" o:spid="_x0000_s1026" style="position:absolute;z-index:-251649024;visibility:visible;mso-wrap-style:square;mso-width-percent:0;mso-height-percent:0;mso-wrap-distance-left:9pt;mso-wrap-distance-top:0;mso-wrap-distance-right:9pt;mso-wrap-distance-bottom:0;mso-position-horizontal:absolute;mso-position-horizontal-relative:page;mso-position-vertical:absolute;mso-position-vertical-relative:page;mso-width-percent:0;mso-height-percent:0;mso-width-relative:page;mso-height-relative:page" from="552.8pt,75.45pt" to="552.8pt,76.8pt" o:gfxdata="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" strokecolor="#e3e3e3" strokeweight=".24pt">
                 <w10:wrap anchorx="page" anchory="page"/>
@@ -1081,7 +1056,7 @@
               </wp:anchor>
             </w:drawing>
           </mc:Choice>
-          <mc:Fallback xmlns:w16se="http://schemas.microsoft.com/office/word/2015/wordml/symex" xmlns:w16cid="http://schemas.microsoft.com/office/word/2016/wordml/cid" xmlns:w15="http://schemas.microsoft.com/office/word/2012/wordml" xmlns:am3d="http://schemas.microsoft.com/office/drawing/2017/model3d" xmlns:aink="http://schemas.microsoft.com/office/drawing/2016/ink" xmlns:cx8="http://schemas.microsoft.com/office/drawing/2016/5/14/chartex" xmlns:cx7="http://schemas.microsoft.com/office/drawing/2016/5/13/chartex" xmlns:cx6="http://schemas.microsoft.com/office/drawing/2016/5/12/chartex" xmlns:cx5="http://schemas.microsoft.com/office/drawing/2016/5/11/chartex" xmlns:cx4="http://schemas.microsoft.com/office/drawing/2016/5/10/chartex" xmlns:cx3="http://schemas.microsoft.com/office/drawing/2016/5/9/chartex" xmlns:cx2="http://schemas.microsoft.com/office/drawing/2015/10/21/chartex" xmlns:cx1="http://schemas.microsoft.com/office/drawing/2015/9/8/chartex" xmlns:cx="http://schemas.microsoft.com/office/drawing/2014/chartex">
+          <mc:Fallback xmlns:cx="http://schemas.microsoft.com/office/drawing/2014/chartex" xmlns:cx1="http://schemas.microsoft.com/office/drawing/2015/9/8/chartex" xmlns:cx2="http://schemas.microsoft.com/office/drawing/2015/10/21/chartex" xmlns:cx3="http://schemas.microsoft.com/office/drawing/2016/5/9/chartex" xmlns:cx4="http://schemas.microsoft.com/office/drawing/2016/5/10/chartex" xmlns:cx5="http://schemas.microsoft.com/office/drawing/2016/5/11/chartex" xmlns:cx6="http://schemas.microsoft.com/office/drawing/2016/5/12/chartex" xmlns:cx7="http://schemas.microsoft.com/office/drawing/2016/5/13/chartex" xmlns:cx8="http://schemas.microsoft.com/office/drawing/2016/5/14/chartex" xmlns:aink="http://schemas.microsoft.com/office/drawing/2016/ink" xmlns:am3d="http://schemas.microsoft.com/office/drawing/2017/model3d" xmlns:w15="http://schemas.microsoft.com/office/word/2012/wordml" xmlns:w16cid="http://schemas.microsoft.com/office/word/2016/wordml/cid" xmlns:w16se="http://schemas.microsoft.com/office/word/2015/wordml/symex">
             <w:pict>
               <v:line w14:anchorId="3029A426" id="Straight Connector 3" o:spid="_x0000_s1026" style="position:absolute;z-index:-251655168;visibility:visible;mso-wrap-style:square;mso-width-percent:0;mso-height-percent:0;mso-wrap-distance-left:9pt;mso-wrap-distance-top:0;mso-wrap-distance-right:9pt;mso-wrap-distance-bottom:0;mso-position-horizontal:absolute;mso-position-horizontal-relative:margin;mso-position-vertical:absolute;mso-position-vertical-relative:top-margin-area;mso-width-percent:0;mso-height-percent:0;mso-width-relative:page;mso-height-relative:page" from="-47.5pt,1in" to="462.8pt,1in" o:gfxdata="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" strokecolor="#e3e3e3" strokeweight=".24pt">
                 <w10:wrap anchorx="margin" anchory="margin"/>
@@ -1120,7 +1095,6 @@
         </w:rPr>
         <w:t xml:space="preserve">Name: </w:t>
       </w:r>
-      <w:proofErr w:type="spellStart"/>
       <w:r>
         <w:rPr>
           <w:rFonts w:ascii="Times New Roman" w:eastAsia="Times New Roman" w:hAnsi="Times New Roman" w:cs="Times New Roman"/>
@@ -1129,7 +1103,6 @@
         </w:rPr>
         <w:t>digital_invention</w:t>
       </w:r>
-      <w:proofErr w:type="spellEnd"/>
       <w:r>
         <w:rPr>
           <w:rFonts w:ascii="Times New Roman" w:eastAsia="Times New Roman" w:hAnsi="Times New Roman" w:cs="Times New Roman"/>
@@ -2060,23 +2033,7 @@
           <w:sz w:val="26"/>
           <w:szCs w:val="26"/>
         </w:rPr>
-        <w:t xml:space="preserve"> (Assignments, Class Tests, Laboratory Exercises, </w:t>
-      </w:r>
-      <w:proofErr w:type="spellStart"/>
-      <w:r>
-        <w:rPr>
-          <w:sz w:val="26"/>
-          <w:szCs w:val="26"/>
-        </w:rPr>
-        <w:t>etc</w:t>
-      </w:r>
-      <w:proofErr w:type="spellEnd"/>
-      <w:r>
-        <w:rPr>
-          <w:sz w:val="26"/>
-          <w:szCs w:val="26"/>
-        </w:rPr>
-        <w:t>)</w:t>
+        <w:t xml:space="preserve"> (Assignments, Class Tests, Laboratory Exercises, etc)</w:t>
       </w:r>
       <w:r>
         <w:rPr>
@@ -2104,7 +2061,23 @@
           <w:sz w:val="26"/>
           <w:szCs w:val="26"/>
         </w:rPr>
-        <w:t>the user will then have the option to export the assessment tasks onto a digital calendar (Google Calendar or iCal) at their specific due dates.</w:t>
+        <w:t>the user will then have the option to export the assessment tasks onto a digital calendar (Google Calendar or iCal</w:t>
+      </w:r>
+      <w:r>
+        <w:rPr>
+          <w:sz w:val="26"/>
+          <w:szCs w:val="26"/>
+        </w:rPr>
+        <w:t>/Apple’s Calendar app</w:t>
+      </w:r>
+      <w:bookmarkStart w:id="2" w:name="_GoBack"/>
+      <w:bookmarkEnd w:id="2"/>
+      <w:r>
+        <w:rPr>
+          <w:sz w:val="26"/>
+          <w:szCs w:val="26"/>
+        </w:rPr>
+        <w:t>) at their specific due dates.</w:t>
       </w:r>
     </w:p>
     <w:p>
@@ -2123,7 +2096,7 @@
         </w:rPr>
         <w:br w:type="column"/>
       </w:r>
-      <w:bookmarkStart w:id="2" w:name="_Toc413592316"/>
+      <w:bookmarkStart w:id="3" w:name="_Toc413592316"/>
       <w:r>
         <w:rPr>
           <w:b w:val="0"/>
@@ -2133,7 +2106,7 @@
         <w:lastRenderedPageBreak/>
         <w:t>Problem Statements</w:t>
       </w:r>
-      <w:bookmarkEnd w:id="2"/>
+      <w:bookmarkEnd w:id="3"/>
     </w:p>
     <w:p>
       <w:pPr>
@@ -2180,7 +2153,14 @@
           <w:sz w:val="26"/>
           <w:szCs w:val="26"/>
         </w:rPr>
-        <w:t xml:space="preserve">(2) A UNSW WebCMS3 student must thoroughly search the entire course outline on WebCMS3 to verify they have accounted for all due dates for a specific course </w:t>
+        <w:t>(2) A UNSW</w:t>
+      </w:r>
+      <w:r>
+        <w:rPr>
+          <w:sz w:val="26"/>
+          <w:szCs w:val="26"/>
+        </w:rPr>
+        <w:t xml:space="preserve"> student must thoroughly search the entire course outline on WebCMS3 to verify they have accounted for all due dates for a specific course </w:t>
       </w:r>
     </w:p>
     <w:p>
@@ -2205,7 +2185,14 @@
           <w:sz w:val="26"/>
           <w:szCs w:val="26"/>
         </w:rPr>
-        <w:t xml:space="preserve">(3) A UNSW WebCMS3 student cannot view their entire due dates for all assessable content from all their courses on WebCMS3 in a single centralised place </w:t>
+        <w:t xml:space="preserve">(3) A UNSW </w:t>
+      </w:r>
+      <w:r>
+        <w:rPr>
+          <w:sz w:val="26"/>
+          <w:szCs w:val="26"/>
+        </w:rPr>
+        <w:t xml:space="preserve">student cannot view their entire due dates for all assessable content from all their courses on WebCMS3 in a single centralised place </w:t>
       </w:r>
     </w:p>
     <w:p>
@@ -2232,8 +2219,6 @@
         </w:rPr>
         <w:t>(4) A UNSW WebCMS3 student must manually insert all their courses’ due dates into their digital calendar</w:t>
       </w:r>
-      <w:bookmarkStart w:id="3" w:name="_GoBack"/>
-      <w:bookmarkEnd w:id="3"/>
     </w:p>
     <w:p>
       <w:pPr>
@@ -3358,6 +3343,13 @@
               </w:rPr>
               <w:t>Raisin has just completed gathering all of the course assessments</w:t>
             </w:r>
+            <w:r>
+              <w:rPr>
+                <w:sz w:val="26"/>
+                <w:szCs w:val="26"/>
+              </w:rPr>
+              <w:t xml:space="preserve"> and I wish to export them into my Google Calendar</w:t>
+            </w:r>
           </w:p>
           <w:p>
             <w:pPr>
@@ -3441,6 +3433,13 @@
               </w:rPr>
               <w:t xml:space="preserve">AND </w:t>
             </w:r>
+            <w:r>
+              <w:rPr>
+                <w:sz w:val="26"/>
+                <w:szCs w:val="26"/>
+              </w:rPr>
+              <w:t>I log into my Google account</w:t>
+            </w:r>
           </w:p>
           <w:p>
             <w:pPr>
@@ -3463,6 +3462,59 @@
                 <w:szCs w:val="26"/>
               </w:rPr>
               <w:t xml:space="preserve"> </w:t>
+            </w:r>
+            <w:r>
+              <w:rPr>
+                <w:sz w:val="26"/>
+                <w:szCs w:val="26"/>
+              </w:rPr>
+              <w:t>I will be asked to allow permission</w:t>
+            </w:r>
+          </w:p>
+          <w:p>
+            <w:pPr>
+              <w:rPr>
+                <w:sz w:val="26"/>
+                <w:szCs w:val="26"/>
+              </w:rPr>
+            </w:pPr>
+            <w:r>
+              <w:rPr>
+                <w:b/>
+                <w:sz w:val="26"/>
+                <w:szCs w:val="26"/>
+              </w:rPr>
+              <w:t xml:space="preserve">AND </w:t>
+            </w:r>
+            <w:r>
+              <w:rPr>
+                <w:sz w:val="26"/>
+                <w:szCs w:val="26"/>
+              </w:rPr>
+              <w:t>a pop up will appear verifying that the assessments have successfully been imported into my Google Calendar</w:t>
+            </w:r>
+          </w:p>
+          <w:p>
+            <w:pPr>
+              <w:rPr>
+                <w:sz w:val="26"/>
+                <w:szCs w:val="26"/>
+              </w:rPr>
+            </w:pPr>
+            <w:r>
+              <w:rPr>
+                <w:b/>
+                <w:sz w:val="26"/>
+                <w:szCs w:val="26"/>
+              </w:rPr>
+              <w:t xml:space="preserve">WHEN </w:t>
+            </w:r>
+            <w:r>
+              <w:rPr>
+                <w:sz w:val="26"/>
+                <w:szCs w:val="26"/>
+              </w:rPr>
+              <w:t>I check my Google Calendar, the assessments will be there</w:t>
             </w:r>
           </w:p>
         </w:tc>
@@ -3734,14 +3786,7 @@
                 <w:sz w:val="26"/>
                 <w:szCs w:val="26"/>
               </w:rPr>
-              <w:t xml:space="preserve">Raisin </w:t>
-            </w:r>
-            <w:r>
-              <w:rPr>
-                <w:sz w:val="26"/>
-                <w:szCs w:val="26"/>
-              </w:rPr>
-              <w:t>has just completed gathering all of the course assessments</w:t>
+              <w:t>Raisin has just completed gathering all of the course assessments</w:t>
             </w:r>
           </w:p>
           <w:p>
@@ -4007,7 +4052,7 @@
         </w:rPr>
         <w:lastRenderedPageBreak/>
         <w:drawing>
-          <wp:inline distT="0" distB="0" distL="0" distR="0" wp14:anchorId="21A9CD33" wp14:editId="71DBE47D">
+          <wp:inline distT="0" distB="0" distL="0" distR="0" wp14:anchorId="21A9CD33" wp14:editId="35ACF41F">
             <wp:extent cx="5257800" cy="4369363"/>
             <wp:effectExtent l="0" t="0" r="0" b="0"/>
             <wp:docPr id="8" name="Picture 8" descr="Macintosh HD:private:var:folders:gc:rvbfvz2d3551x1k2fjkqssqdxl3ddv:T:TemporaryItems:lofi.png"/>
@@ -4930,7 +4975,7 @@
             <w:sz w:val="26"/>
             <w:szCs w:val="26"/>
           </w:rPr>
-          <w:t>3</w:t>
+          <w:t>11</w:t>
         </w:r>
         <w:r>
           <w:rPr>
@@ -7556,7 +7601,7 @@
 </file>
 
 <file path=customXml/itemProps1.xml><?xml version="1.0" encoding="utf-8"?>
-<ds:datastoreItem xmlns:ds="http://schemas.openxmlformats.org/officeDocument/2006/customXml" ds:itemID="{F8430F31-7B50-E749-9043-A5BAD3B65EB3}">
+<ds:datastoreItem xmlns:ds="http://schemas.openxmlformats.org/officeDocument/2006/customXml" ds:itemID="{66588317-759C-264F-903C-79040C1B55C5}">
   <ds:schemaRefs>
     <ds:schemaRef ds:uri="http://schemas.openxmlformats.org/officeDocument/2006/bibliography"/>
   </ds:schemaRefs>

</xml_diff>

<commit_message>
Final edits complete for report of Deliverable 1. This is the final copy in word document form.
</commit_message>
<xml_diff>
--- a/Deliverable1.docx
+++ b/Deliverable1.docx
@@ -241,7 +241,9 @@
           <w:sz w:val="24"/>
         </w:rPr>
       </w:pPr>
-    </w:p>
+      <w:bookmarkStart w:id="1" w:name="_GoBack"/>
+    </w:p>
+    <w:bookmarkEnd w:id="1"/>
     <w:p>
       <w:pPr>
         <w:spacing w:line="0" w:lineRule="atLeast"/>
@@ -547,12 +549,37 @@
           <w:sz w:val="27"/>
         </w:rPr>
       </w:pPr>
+      <w:proofErr w:type="spellStart"/>
       <w:r>
         <w:rPr>
           <w:rFonts w:ascii="Times New Roman" w:eastAsia="Times New Roman" w:hAnsi="Times New Roman" w:cs="Times New Roman"/>
           <w:sz w:val="27"/>
         </w:rPr>
-        <w:t>Faiz Ather (z</w:t>
+        <w:t>Faiz</w:t>
+      </w:r>
+      <w:proofErr w:type="spellEnd"/>
+      <w:r>
+        <w:rPr>
+          <w:rFonts w:ascii="Times New Roman" w:eastAsia="Times New Roman" w:hAnsi="Times New Roman" w:cs="Times New Roman"/>
+          <w:sz w:val="27"/>
+        </w:rPr>
+        <w:t xml:space="preserve"> </w:t>
+      </w:r>
+      <w:proofErr w:type="spellStart"/>
+      <w:r>
+        <w:rPr>
+          <w:rFonts w:ascii="Times New Roman" w:eastAsia="Times New Roman" w:hAnsi="Times New Roman" w:cs="Times New Roman"/>
+          <w:sz w:val="27"/>
+        </w:rPr>
+        <w:t>Ather</w:t>
+      </w:r>
+      <w:proofErr w:type="spellEnd"/>
+      <w:r>
+        <w:rPr>
+          <w:rFonts w:ascii="Times New Roman" w:eastAsia="Times New Roman" w:hAnsi="Times New Roman" w:cs="Times New Roman"/>
+          <w:sz w:val="27"/>
+        </w:rPr>
+        <w:t xml:space="preserve"> (z</w:t>
       </w:r>
       <w:r>
         <w:rPr>
@@ -1095,6 +1122,7 @@
         </w:rPr>
         <w:t xml:space="preserve">Name: </w:t>
       </w:r>
+      <w:proofErr w:type="spellStart"/>
       <w:r>
         <w:rPr>
           <w:rFonts w:ascii="Times New Roman" w:eastAsia="Times New Roman" w:hAnsi="Times New Roman" w:cs="Times New Roman"/>
@@ -1103,6 +1131,7 @@
         </w:rPr>
         <w:t>digital_invention</w:t>
       </w:r>
+      <w:proofErr w:type="spellEnd"/>
       <w:r>
         <w:rPr>
           <w:rFonts w:ascii="Times New Roman" w:eastAsia="Times New Roman" w:hAnsi="Times New Roman" w:cs="Times New Roman"/>
@@ -1993,7 +2022,7 @@
           <w:szCs w:val="40"/>
         </w:rPr>
       </w:pPr>
-      <w:bookmarkStart w:id="1" w:name="_Toc413592315"/>
+      <w:bookmarkStart w:id="2" w:name="_Toc413592315"/>
       <w:r>
         <w:rPr>
           <w:b w:val="0"/>
@@ -2003,7 +2032,7 @@
         <w:lastRenderedPageBreak/>
         <w:t>Concept Introduction</w:t>
       </w:r>
-      <w:bookmarkEnd w:id="1"/>
+      <w:bookmarkEnd w:id="2"/>
     </w:p>
     <w:p>
       <w:pPr>
@@ -2033,7 +2062,23 @@
           <w:sz w:val="26"/>
           <w:szCs w:val="26"/>
         </w:rPr>
-        <w:t xml:space="preserve"> (Assignments, Class Tests, Laboratory Exercises, etc)</w:t>
+        <w:t xml:space="preserve"> (Assignments, Class Tests, Laboratory Exercises, </w:t>
+      </w:r>
+      <w:proofErr w:type="spellStart"/>
+      <w:r>
+        <w:rPr>
+          <w:sz w:val="26"/>
+          <w:szCs w:val="26"/>
+        </w:rPr>
+        <w:t>etc</w:t>
+      </w:r>
+      <w:proofErr w:type="spellEnd"/>
+      <w:r>
+        <w:rPr>
+          <w:sz w:val="26"/>
+          <w:szCs w:val="26"/>
+        </w:rPr>
+        <w:t>)</w:t>
       </w:r>
       <w:r>
         <w:rPr>
@@ -2070,8 +2115,6 @@
         </w:rPr>
         <w:t>/Apple’s Calendar app</w:t>
       </w:r>
-      <w:bookmarkStart w:id="2" w:name="_GoBack"/>
-      <w:bookmarkEnd w:id="2"/>
       <w:r>
         <w:rPr>
           <w:sz w:val="26"/>
@@ -4052,10 +4095,10 @@
         </w:rPr>
         <w:lastRenderedPageBreak/>
         <w:drawing>
-          <wp:inline distT="0" distB="0" distL="0" distR="0" wp14:anchorId="21A9CD33" wp14:editId="35ACF41F">
-            <wp:extent cx="5257800" cy="4369363"/>
+          <wp:inline distT="0" distB="0" distL="0" distR="0" wp14:anchorId="31FCE51E" wp14:editId="4C7F390C">
+            <wp:extent cx="6049617" cy="5029200"/>
             <wp:effectExtent l="0" t="0" r="0" b="0"/>
-            <wp:docPr id="8" name="Picture 8" descr="Macintosh HD:private:var:folders:gc:rvbfvz2d3551x1k2fjkqssqdxl3ddv:T:TemporaryItems:lofi.png"/>
+            <wp:docPr id="14" name="Picture 14" descr="Macintosh HD:Users:rliu16:SENG2021:digital_invention:screenshots:lofi.png"/>
             <wp:cNvGraphicFramePr>
               <a:graphicFrameLocks xmlns:a="http://schemas.openxmlformats.org/drawingml/2006/main" noChangeAspect="1"/>
             </wp:cNvGraphicFramePr>
@@ -4063,7 +4106,7 @@
               <a:graphicData uri="http://schemas.openxmlformats.org/drawingml/2006/picture">
                 <pic:pic xmlns:pic="http://schemas.openxmlformats.org/drawingml/2006/picture">
                   <pic:nvPicPr>
-                    <pic:cNvPr id="0" name="Picture 1" descr="Macintosh HD:private:var:folders:gc:rvbfvz2d3551x1k2fjkqssqdxl3ddv:T:TemporaryItems:lofi.png"/>
+                    <pic:cNvPr id="0" name="Picture 1" descr="Macintosh HD:Users:rliu16:SENG2021:digital_invention:screenshots:lofi.png"/>
                     <pic:cNvPicPr>
                       <a:picLocks noChangeAspect="1" noChangeArrowheads="1"/>
                     </pic:cNvPicPr>
@@ -4084,7 +4127,7 @@
                   <pic:spPr bwMode="auto">
                     <a:xfrm>
                       <a:off x="0" y="0"/>
-                      <a:ext cx="5257800" cy="4369363"/>
+                      <a:ext cx="6050367" cy="5029824"/>
                     </a:xfrm>
                     <a:prstGeom prst="rect">
                       <a:avLst/>
@@ -4850,7 +4893,7 @@
         <w:rStyle w:val="PageNumber"/>
         <w:noProof/>
       </w:rPr>
-      <w:t>iii</w:t>
+      <w:t>ii</w:t>
     </w:r>
     <w:r>
       <w:rPr>
@@ -4975,7 +5018,7 @@
             <w:sz w:val="26"/>
             <w:szCs w:val="26"/>
           </w:rPr>
-          <w:t>11</w:t>
+          <w:t>2</w:t>
         </w:r>
         <w:r>
           <w:rPr>
@@ -7601,7 +7644,7 @@
 </file>
 
 <file path=customXml/itemProps1.xml><?xml version="1.0" encoding="utf-8"?>
-<ds:datastoreItem xmlns:ds="http://schemas.openxmlformats.org/officeDocument/2006/customXml" ds:itemID="{66588317-759C-264F-903C-79040C1B55C5}">
+<ds:datastoreItem xmlns:ds="http://schemas.openxmlformats.org/officeDocument/2006/customXml" ds:itemID="{81A5D329-0AA4-0F41-97BC-2D0C5AE76389}">
   <ds:schemaRefs>
     <ds:schemaRef ds:uri="http://schemas.openxmlformats.org/officeDocument/2006/bibliography"/>
   </ds:schemaRefs>

</xml_diff>

<commit_message>
Made some quick final fixes after reviewing the final pdf.
</commit_message>
<xml_diff>
--- a/Deliverable1.docx
+++ b/Deliverable1.docx
@@ -241,9 +241,7 @@
           <w:sz w:val="24"/>
         </w:rPr>
       </w:pPr>
-      <w:bookmarkStart w:id="1" w:name="_GoBack"/>
-    </w:p>
-    <w:bookmarkEnd w:id="1"/>
+    </w:p>
     <w:p>
       <w:pPr>
         <w:spacing w:line="0" w:lineRule="atLeast"/>
@@ -549,37 +547,12 @@
           <w:sz w:val="27"/>
         </w:rPr>
       </w:pPr>
-      <w:proofErr w:type="spellStart"/>
       <w:r>
         <w:rPr>
           <w:rFonts w:ascii="Times New Roman" w:eastAsia="Times New Roman" w:hAnsi="Times New Roman" w:cs="Times New Roman"/>
           <w:sz w:val="27"/>
         </w:rPr>
-        <w:t>Faiz</w:t>
-      </w:r>
-      <w:proofErr w:type="spellEnd"/>
-      <w:r>
-        <w:rPr>
-          <w:rFonts w:ascii="Times New Roman" w:eastAsia="Times New Roman" w:hAnsi="Times New Roman" w:cs="Times New Roman"/>
-          <w:sz w:val="27"/>
-        </w:rPr>
-        <w:t xml:space="preserve"> </w:t>
-      </w:r>
-      <w:proofErr w:type="spellStart"/>
-      <w:r>
-        <w:rPr>
-          <w:rFonts w:ascii="Times New Roman" w:eastAsia="Times New Roman" w:hAnsi="Times New Roman" w:cs="Times New Roman"/>
-          <w:sz w:val="27"/>
-        </w:rPr>
-        <w:t>Ather</w:t>
-      </w:r>
-      <w:proofErr w:type="spellEnd"/>
-      <w:r>
-        <w:rPr>
-          <w:rFonts w:ascii="Times New Roman" w:eastAsia="Times New Roman" w:hAnsi="Times New Roman" w:cs="Times New Roman"/>
-          <w:sz w:val="27"/>
-        </w:rPr>
-        <w:t xml:space="preserve"> (z</w:t>
+        <w:t>Faiz Ather (z</w:t>
       </w:r>
       <w:r>
         <w:rPr>
@@ -681,7 +654,7 @@
               </wp:anchor>
             </w:drawing>
           </mc:Choice>
-          <mc:Fallback xmlns:cx="http://schemas.microsoft.com/office/drawing/2014/chartex" xmlns:cx1="http://schemas.microsoft.com/office/drawing/2015/9/8/chartex" xmlns:cx2="http://schemas.microsoft.com/office/drawing/2015/10/21/chartex" xmlns:cx3="http://schemas.microsoft.com/office/drawing/2016/5/9/chartex" xmlns:cx4="http://schemas.microsoft.com/office/drawing/2016/5/10/chartex" xmlns:cx5="http://schemas.microsoft.com/office/drawing/2016/5/11/chartex" xmlns:cx6="http://schemas.microsoft.com/office/drawing/2016/5/12/chartex" xmlns:cx7="http://schemas.microsoft.com/office/drawing/2016/5/13/chartex" xmlns:cx8="http://schemas.microsoft.com/office/drawing/2016/5/14/chartex" xmlns:aink="http://schemas.microsoft.com/office/drawing/2016/ink" xmlns:am3d="http://schemas.microsoft.com/office/drawing/2017/model3d" xmlns:w15="http://schemas.microsoft.com/office/word/2012/wordml" xmlns:w16cid="http://schemas.microsoft.com/office/word/2016/wordml/cid" xmlns:w16se="http://schemas.microsoft.com/office/word/2015/wordml/symex">
+          <mc:Fallback xmlns:w16se="http://schemas.microsoft.com/office/word/2015/wordml/symex" xmlns:w16cid="http://schemas.microsoft.com/office/word/2016/wordml/cid" xmlns:w15="http://schemas.microsoft.com/office/word/2012/wordml" xmlns:am3d="http://schemas.microsoft.com/office/drawing/2017/model3d" xmlns:aink="http://schemas.microsoft.com/office/drawing/2016/ink" xmlns:cx8="http://schemas.microsoft.com/office/drawing/2016/5/14/chartex" xmlns:cx7="http://schemas.microsoft.com/office/drawing/2016/5/13/chartex" xmlns:cx6="http://schemas.microsoft.com/office/drawing/2016/5/12/chartex" xmlns:cx5="http://schemas.microsoft.com/office/drawing/2016/5/11/chartex" xmlns:cx4="http://schemas.microsoft.com/office/drawing/2016/5/10/chartex" xmlns:cx3="http://schemas.microsoft.com/office/drawing/2016/5/9/chartex" xmlns:cx2="http://schemas.microsoft.com/office/drawing/2015/10/21/chartex" xmlns:cx1="http://schemas.microsoft.com/office/drawing/2015/9/8/chartex" xmlns:cx="http://schemas.microsoft.com/office/drawing/2014/chartex">
             <w:pict>
               <v:line w14:anchorId="5E23CF31" id="Straight Connector 2" o:spid="_x0000_s1026" style="position:absolute;z-index:-251650048;visibility:visible;mso-wrap-style:square;mso-width-percent:0;mso-height-percent:0;mso-wrap-distance-left:9pt;mso-wrap-distance-top:0;mso-wrap-distance-right:9pt;mso-wrap-distance-bottom:0;mso-position-horizontal:center;mso-position-horizontal-relative:margin;mso-position-vertical:bottom;mso-position-vertical-relative:top-margin-area;mso-width-percent:0;mso-height-percent:0;mso-width-relative:page;mso-height-relative:page" from="0,0" to="510.3pt,0" o:gfxdata="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" strokecolor="#e3e3e3" strokeweight=".24pt">
                 <w10:wrap anchorx="margin" anchory="margin"/>
@@ -760,7 +733,7 @@
               </wp:anchor>
             </w:drawing>
           </mc:Choice>
-          <mc:Fallback xmlns:cx="http://schemas.microsoft.com/office/drawing/2014/chartex" xmlns:cx1="http://schemas.microsoft.com/office/drawing/2015/9/8/chartex" xmlns:cx2="http://schemas.microsoft.com/office/drawing/2015/10/21/chartex" xmlns:cx3="http://schemas.microsoft.com/office/drawing/2016/5/9/chartex" xmlns:cx4="http://schemas.microsoft.com/office/drawing/2016/5/10/chartex" xmlns:cx5="http://schemas.microsoft.com/office/drawing/2016/5/11/chartex" xmlns:cx6="http://schemas.microsoft.com/office/drawing/2016/5/12/chartex" xmlns:cx7="http://schemas.microsoft.com/office/drawing/2016/5/13/chartex" xmlns:cx8="http://schemas.microsoft.com/office/drawing/2016/5/14/chartex" xmlns:aink="http://schemas.microsoft.com/office/drawing/2016/ink" xmlns:am3d="http://schemas.microsoft.com/office/drawing/2017/model3d" xmlns:w15="http://schemas.microsoft.com/office/word/2012/wordml" xmlns:w16cid="http://schemas.microsoft.com/office/word/2016/wordml/cid" xmlns:w16se="http://schemas.microsoft.com/office/word/2015/wordml/symex">
+          <mc:Fallback xmlns:w16se="http://schemas.microsoft.com/office/word/2015/wordml/symex" xmlns:w16cid="http://schemas.microsoft.com/office/word/2016/wordml/cid" xmlns:w15="http://schemas.microsoft.com/office/word/2012/wordml" xmlns:am3d="http://schemas.microsoft.com/office/drawing/2017/model3d" xmlns:aink="http://schemas.microsoft.com/office/drawing/2016/ink" xmlns:cx8="http://schemas.microsoft.com/office/drawing/2016/5/14/chartex" xmlns:cx7="http://schemas.microsoft.com/office/drawing/2016/5/13/chartex" xmlns:cx6="http://schemas.microsoft.com/office/drawing/2016/5/12/chartex" xmlns:cx5="http://schemas.microsoft.com/office/drawing/2016/5/11/chartex" xmlns:cx4="http://schemas.microsoft.com/office/drawing/2016/5/10/chartex" xmlns:cx3="http://schemas.microsoft.com/office/drawing/2016/5/9/chartex" xmlns:cx2="http://schemas.microsoft.com/office/drawing/2015/10/21/chartex" xmlns:cx1="http://schemas.microsoft.com/office/drawing/2015/9/8/chartex" xmlns:cx="http://schemas.microsoft.com/office/drawing/2014/chartex">
             <w:pict>
               <v:line w14:anchorId="7EC13446" id="Straight Connector 6" o:spid="_x0000_s1026" style="position:absolute;z-index:-251653120;visibility:visible;mso-wrap-style:square;mso-width-percent:0;mso-height-percent:0;mso-wrap-distance-left:9pt;mso-wrap-distance-top:0;mso-wrap-distance-right:9pt;mso-wrap-distance-bottom:0;mso-position-horizontal:absolute;mso-position-horizontal-relative:page;mso-position-vertical:absolute;mso-position-vertical-relative:page;mso-width-percent:0;mso-height-percent:0;mso-width-relative:page;mso-height-relative:page" from="42.6pt,76pt" to="552.9pt,76pt" o:gfxdata="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" strokecolor="#a0a0a0" strokeweight=".55031mm">
                 <w10:wrap anchorx="page" anchory="page"/>
@@ -835,7 +808,7 @@
               </wp:anchor>
             </w:drawing>
           </mc:Choice>
-          <mc:Fallback xmlns:cx="http://schemas.microsoft.com/office/drawing/2014/chartex" xmlns:cx1="http://schemas.microsoft.com/office/drawing/2015/9/8/chartex" xmlns:cx2="http://schemas.microsoft.com/office/drawing/2015/10/21/chartex" xmlns:cx3="http://schemas.microsoft.com/office/drawing/2016/5/9/chartex" xmlns:cx4="http://schemas.microsoft.com/office/drawing/2016/5/10/chartex" xmlns:cx5="http://schemas.microsoft.com/office/drawing/2016/5/11/chartex" xmlns:cx6="http://schemas.microsoft.com/office/drawing/2016/5/12/chartex" xmlns:cx7="http://schemas.microsoft.com/office/drawing/2016/5/13/chartex" xmlns:cx8="http://schemas.microsoft.com/office/drawing/2016/5/14/chartex" xmlns:aink="http://schemas.microsoft.com/office/drawing/2016/ink" xmlns:am3d="http://schemas.microsoft.com/office/drawing/2017/model3d" xmlns:w15="http://schemas.microsoft.com/office/word/2012/wordml" xmlns:w16cid="http://schemas.microsoft.com/office/word/2016/wordml/cid" xmlns:w16se="http://schemas.microsoft.com/office/word/2015/wordml/symex">
+          <mc:Fallback xmlns:w16se="http://schemas.microsoft.com/office/word/2015/wordml/symex" xmlns:w16cid="http://schemas.microsoft.com/office/word/2016/wordml/cid" xmlns:w15="http://schemas.microsoft.com/office/word/2012/wordml" xmlns:am3d="http://schemas.microsoft.com/office/drawing/2017/model3d" xmlns:aink="http://schemas.microsoft.com/office/drawing/2016/ink" xmlns:cx8="http://schemas.microsoft.com/office/drawing/2016/5/14/chartex" xmlns:cx7="http://schemas.microsoft.com/office/drawing/2016/5/13/chartex" xmlns:cx6="http://schemas.microsoft.com/office/drawing/2016/5/12/chartex" xmlns:cx5="http://schemas.microsoft.com/office/drawing/2016/5/11/chartex" xmlns:cx4="http://schemas.microsoft.com/office/drawing/2016/5/10/chartex" xmlns:cx3="http://schemas.microsoft.com/office/drawing/2016/5/9/chartex" xmlns:cx2="http://schemas.microsoft.com/office/drawing/2015/10/21/chartex" xmlns:cx1="http://schemas.microsoft.com/office/drawing/2015/9/8/chartex" xmlns:cx="http://schemas.microsoft.com/office/drawing/2014/chartex">
             <w:pict>
               <v:rect w14:anchorId="6BE61FBB" id="Rectangle 5" o:spid="_x0000_s1026" style="position:absolute;margin-left:552.3pt;margin-top:74.8pt;width:1pt;height:1.05pt;z-index:-251652096;visibility:visible;mso-wrap-style:square;mso-width-percent:0;mso-height-percent:0;mso-wrap-distance-left:9pt;mso-wrap-distance-top:0;mso-wrap-distance-right:9pt;mso-wrap-distance-bottom:0;mso-position-horizontal:absolute;mso-position-horizontal-relative:page;mso-position-vertical:absolute;mso-position-vertical-relative:page;mso-width-percent:0;mso-height-percent:0;mso-width-relative:page;mso-height-relative:page;v-text-anchor:top" o:gfxdata="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" fillcolor="#e3e3e3" strokecolor="white">
                 <w10:wrap anchorx="page" anchory="page"/>
@@ -914,7 +887,7 @@
               </wp:anchor>
             </w:drawing>
           </mc:Choice>
-          <mc:Fallback xmlns:cx="http://schemas.microsoft.com/office/drawing/2014/chartex" xmlns:cx1="http://schemas.microsoft.com/office/drawing/2015/9/8/chartex" xmlns:cx2="http://schemas.microsoft.com/office/drawing/2015/10/21/chartex" xmlns:cx3="http://schemas.microsoft.com/office/drawing/2016/5/9/chartex" xmlns:cx4="http://schemas.microsoft.com/office/drawing/2016/5/10/chartex" xmlns:cx5="http://schemas.microsoft.com/office/drawing/2016/5/11/chartex" xmlns:cx6="http://schemas.microsoft.com/office/drawing/2016/5/12/chartex" xmlns:cx7="http://schemas.microsoft.com/office/drawing/2016/5/13/chartex" xmlns:cx8="http://schemas.microsoft.com/office/drawing/2016/5/14/chartex" xmlns:aink="http://schemas.microsoft.com/office/drawing/2016/ink" xmlns:am3d="http://schemas.microsoft.com/office/drawing/2017/model3d" xmlns:w15="http://schemas.microsoft.com/office/word/2012/wordml" xmlns:w16cid="http://schemas.microsoft.com/office/word/2016/wordml/cid" xmlns:w16se="http://schemas.microsoft.com/office/word/2015/wordml/symex">
+          <mc:Fallback xmlns:w16se="http://schemas.microsoft.com/office/word/2015/wordml/symex" xmlns:w16cid="http://schemas.microsoft.com/office/word/2016/wordml/cid" xmlns:w15="http://schemas.microsoft.com/office/word/2012/wordml" xmlns:am3d="http://schemas.microsoft.com/office/drawing/2017/model3d" xmlns:aink="http://schemas.microsoft.com/office/drawing/2016/ink" xmlns:cx8="http://schemas.microsoft.com/office/drawing/2016/5/14/chartex" xmlns:cx7="http://schemas.microsoft.com/office/drawing/2016/5/13/chartex" xmlns:cx6="http://schemas.microsoft.com/office/drawing/2016/5/12/chartex" xmlns:cx5="http://schemas.microsoft.com/office/drawing/2016/5/11/chartex" xmlns:cx4="http://schemas.microsoft.com/office/drawing/2016/5/10/chartex" xmlns:cx3="http://schemas.microsoft.com/office/drawing/2016/5/9/chartex" xmlns:cx2="http://schemas.microsoft.com/office/drawing/2015/10/21/chartex" xmlns:cx1="http://schemas.microsoft.com/office/drawing/2015/9/8/chartex" xmlns:cx="http://schemas.microsoft.com/office/drawing/2014/chartex">
             <w:pict>
               <v:line w14:anchorId="34096AC9" id="Straight Connector 4" o:spid="_x0000_s1026" style="position:absolute;z-index:-251651072;visibility:visible;mso-wrap-style:square;mso-width-percent:0;mso-height-percent:0;mso-wrap-distance-left:9pt;mso-wrap-distance-top:0;mso-wrap-distance-right:9pt;mso-wrap-distance-bottom:0;mso-position-horizontal:absolute;mso-position-horizontal-relative:page;mso-position-vertical:absolute;mso-position-vertical-relative:page;mso-width-percent:0;mso-height-percent:0;mso-width-relative:page;mso-height-relative:page" from="42.7pt,75.2pt" to="42.7pt,76.75pt" o:gfxdata="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" strokecolor="#a0a0a0" strokeweight=".24pt">
                 <w10:wrap anchorx="page" anchory="page"/>
@@ -993,7 +966,7 @@
               </wp:anchor>
             </w:drawing>
           </mc:Choice>
-          <mc:Fallback xmlns:cx="http://schemas.microsoft.com/office/drawing/2014/chartex" xmlns:cx1="http://schemas.microsoft.com/office/drawing/2015/9/8/chartex" xmlns:cx2="http://schemas.microsoft.com/office/drawing/2015/10/21/chartex" xmlns:cx3="http://schemas.microsoft.com/office/drawing/2016/5/9/chartex" xmlns:cx4="http://schemas.microsoft.com/office/drawing/2016/5/10/chartex" xmlns:cx5="http://schemas.microsoft.com/office/drawing/2016/5/11/chartex" xmlns:cx6="http://schemas.microsoft.com/office/drawing/2016/5/12/chartex" xmlns:cx7="http://schemas.microsoft.com/office/drawing/2016/5/13/chartex" xmlns:cx8="http://schemas.microsoft.com/office/drawing/2016/5/14/chartex" xmlns:aink="http://schemas.microsoft.com/office/drawing/2016/ink" xmlns:am3d="http://schemas.microsoft.com/office/drawing/2017/model3d" xmlns:w15="http://schemas.microsoft.com/office/word/2012/wordml" xmlns:w16cid="http://schemas.microsoft.com/office/word/2016/wordml/cid" xmlns:w16se="http://schemas.microsoft.com/office/word/2015/wordml/symex">
+          <mc:Fallback xmlns:w16se="http://schemas.microsoft.com/office/word/2015/wordml/symex" xmlns:w16cid="http://schemas.microsoft.com/office/word/2016/wordml/cid" xmlns:w15="http://schemas.microsoft.com/office/word/2012/wordml" xmlns:am3d="http://schemas.microsoft.com/office/drawing/2017/model3d" xmlns:aink="http://schemas.microsoft.com/office/drawing/2016/ink" xmlns:cx8="http://schemas.microsoft.com/office/drawing/2016/5/14/chartex" xmlns:cx7="http://schemas.microsoft.com/office/drawing/2016/5/13/chartex" xmlns:cx6="http://schemas.microsoft.com/office/drawing/2016/5/12/chartex" xmlns:cx5="http://schemas.microsoft.com/office/drawing/2016/5/11/chartex" xmlns:cx4="http://schemas.microsoft.com/office/drawing/2016/5/10/chartex" xmlns:cx3="http://schemas.microsoft.com/office/drawing/2016/5/9/chartex" xmlns:cx2="http://schemas.microsoft.com/office/drawing/2015/10/21/chartex" xmlns:cx1="http://schemas.microsoft.com/office/drawing/2015/9/8/chartex" xmlns:cx="http://schemas.microsoft.com/office/drawing/2014/chartex">
             <w:pict>
               <v:line w14:anchorId="55F4E0A4" id="Straight Connector 7" o:spid="_x0000_s1026" style="position:absolute;z-index:-251649024;visibility:visible;mso-wrap-style:square;mso-width-percent:0;mso-height-percent:0;mso-wrap-distance-left:9pt;mso-wrap-distance-top:0;mso-wrap-distance-right:9pt;mso-wrap-distance-bottom:0;mso-position-horizontal:absolute;mso-position-horizontal-relative:page;mso-position-vertical:absolute;mso-position-vertical-relative:page;mso-width-percent:0;mso-height-percent:0;mso-width-relative:page;mso-height-relative:page" from="552.8pt,75.45pt" to="552.8pt,76.8pt" o:gfxdata="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" strokecolor="#e3e3e3" strokeweight=".24pt">
                 <w10:wrap anchorx="page" anchory="page"/>
@@ -1083,7 +1056,7 @@
               </wp:anchor>
             </w:drawing>
           </mc:Choice>
-          <mc:Fallback xmlns:cx="http://schemas.microsoft.com/office/drawing/2014/chartex" xmlns:cx1="http://schemas.microsoft.com/office/drawing/2015/9/8/chartex" xmlns:cx2="http://schemas.microsoft.com/office/drawing/2015/10/21/chartex" xmlns:cx3="http://schemas.microsoft.com/office/drawing/2016/5/9/chartex" xmlns:cx4="http://schemas.microsoft.com/office/drawing/2016/5/10/chartex" xmlns:cx5="http://schemas.microsoft.com/office/drawing/2016/5/11/chartex" xmlns:cx6="http://schemas.microsoft.com/office/drawing/2016/5/12/chartex" xmlns:cx7="http://schemas.microsoft.com/office/drawing/2016/5/13/chartex" xmlns:cx8="http://schemas.microsoft.com/office/drawing/2016/5/14/chartex" xmlns:aink="http://schemas.microsoft.com/office/drawing/2016/ink" xmlns:am3d="http://schemas.microsoft.com/office/drawing/2017/model3d" xmlns:w15="http://schemas.microsoft.com/office/word/2012/wordml" xmlns:w16cid="http://schemas.microsoft.com/office/word/2016/wordml/cid" xmlns:w16se="http://schemas.microsoft.com/office/word/2015/wordml/symex">
+          <mc:Fallback xmlns:w16se="http://schemas.microsoft.com/office/word/2015/wordml/symex" xmlns:w16cid="http://schemas.microsoft.com/office/word/2016/wordml/cid" xmlns:w15="http://schemas.microsoft.com/office/word/2012/wordml" xmlns:am3d="http://schemas.microsoft.com/office/drawing/2017/model3d" xmlns:aink="http://schemas.microsoft.com/office/drawing/2016/ink" xmlns:cx8="http://schemas.microsoft.com/office/drawing/2016/5/14/chartex" xmlns:cx7="http://schemas.microsoft.com/office/drawing/2016/5/13/chartex" xmlns:cx6="http://schemas.microsoft.com/office/drawing/2016/5/12/chartex" xmlns:cx5="http://schemas.microsoft.com/office/drawing/2016/5/11/chartex" xmlns:cx4="http://schemas.microsoft.com/office/drawing/2016/5/10/chartex" xmlns:cx3="http://schemas.microsoft.com/office/drawing/2016/5/9/chartex" xmlns:cx2="http://schemas.microsoft.com/office/drawing/2015/10/21/chartex" xmlns:cx1="http://schemas.microsoft.com/office/drawing/2015/9/8/chartex" xmlns:cx="http://schemas.microsoft.com/office/drawing/2014/chartex">
             <w:pict>
               <v:line w14:anchorId="3029A426" id="Straight Connector 3" o:spid="_x0000_s1026" style="position:absolute;z-index:-251655168;visibility:visible;mso-wrap-style:square;mso-width-percent:0;mso-height-percent:0;mso-wrap-distance-left:9pt;mso-wrap-distance-top:0;mso-wrap-distance-right:9pt;mso-wrap-distance-bottom:0;mso-position-horizontal:absolute;mso-position-horizontal-relative:margin;mso-position-vertical:absolute;mso-position-vertical-relative:top-margin-area;mso-width-percent:0;mso-height-percent:0;mso-width-relative:page;mso-height-relative:page" from="-47.5pt,1in" to="462.8pt,1in" o:gfxdata="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" strokecolor="#e3e3e3" strokeweight=".24pt">
                 <w10:wrap anchorx="margin" anchory="margin"/>
@@ -1122,7 +1095,6 @@
         </w:rPr>
         <w:t xml:space="preserve">Name: </w:t>
       </w:r>
-      <w:proofErr w:type="spellStart"/>
       <w:r>
         <w:rPr>
           <w:rFonts w:ascii="Times New Roman" w:eastAsia="Times New Roman" w:hAnsi="Times New Roman" w:cs="Times New Roman"/>
@@ -1131,7 +1103,6 @@
         </w:rPr>
         <w:t>digital_invention</w:t>
       </w:r>
-      <w:proofErr w:type="spellEnd"/>
       <w:r>
         <w:rPr>
           <w:rFonts w:ascii="Times New Roman" w:eastAsia="Times New Roman" w:hAnsi="Times New Roman" w:cs="Times New Roman"/>
@@ -2022,7 +1993,7 @@
           <w:szCs w:val="40"/>
         </w:rPr>
       </w:pPr>
-      <w:bookmarkStart w:id="2" w:name="_Toc413592315"/>
+      <w:bookmarkStart w:id="1" w:name="_Toc413592315"/>
       <w:r>
         <w:rPr>
           <w:b w:val="0"/>
@@ -2032,7 +2003,7 @@
         <w:lastRenderedPageBreak/>
         <w:t>Concept Introduction</w:t>
       </w:r>
-      <w:bookmarkEnd w:id="2"/>
+      <w:bookmarkEnd w:id="1"/>
     </w:p>
     <w:p>
       <w:pPr>
@@ -2062,23 +2033,7 @@
           <w:sz w:val="26"/>
           <w:szCs w:val="26"/>
         </w:rPr>
-        <w:t xml:space="preserve"> (Assignments, Class Tests, Laboratory Exercises, </w:t>
-      </w:r>
-      <w:proofErr w:type="spellStart"/>
-      <w:r>
-        <w:rPr>
-          <w:sz w:val="26"/>
-          <w:szCs w:val="26"/>
-        </w:rPr>
-        <w:t>etc</w:t>
-      </w:r>
-      <w:proofErr w:type="spellEnd"/>
-      <w:r>
-        <w:rPr>
-          <w:sz w:val="26"/>
-          <w:szCs w:val="26"/>
-        </w:rPr>
-        <w:t>)</w:t>
+        <w:t xml:space="preserve"> (Assignments, Class Tests, Laboratory Exercises, etc)</w:t>
       </w:r>
       <w:r>
         <w:rPr>
@@ -2139,7 +2094,7 @@
         </w:rPr>
         <w:br w:type="column"/>
       </w:r>
-      <w:bookmarkStart w:id="3" w:name="_Toc413592316"/>
+      <w:bookmarkStart w:id="2" w:name="_Toc413592316"/>
       <w:r>
         <w:rPr>
           <w:b w:val="0"/>
@@ -2149,7 +2104,7 @@
         <w:lastRenderedPageBreak/>
         <w:t>Problem Statements</w:t>
       </w:r>
-      <w:bookmarkEnd w:id="3"/>
+      <w:bookmarkEnd w:id="2"/>
     </w:p>
     <w:p>
       <w:pPr>
@@ -2304,8 +2259,8 @@
       <w:r>
         <w:br w:type="column"/>
       </w:r>
-      <w:bookmarkStart w:id="4" w:name="_Toc527748236"/>
-      <w:bookmarkStart w:id="5" w:name="_Toc413592317"/>
+      <w:bookmarkStart w:id="3" w:name="_Toc527748236"/>
+      <w:bookmarkStart w:id="4" w:name="_Toc413592317"/>
       <w:r>
         <w:rPr>
           <w:b w:val="0"/>
@@ -2323,8 +2278,8 @@
         </w:rPr>
         <w:t>ser Stories</w:t>
       </w:r>
+      <w:bookmarkEnd w:id="3"/>
       <w:bookmarkEnd w:id="4"/>
-      <w:bookmarkEnd w:id="5"/>
     </w:p>
     <w:p/>
     <w:p>
@@ -3020,7 +2975,21 @@
                 <w:sz w:val="26"/>
                 <w:szCs w:val="26"/>
               </w:rPr>
-              <w:t xml:space="preserve"> Course Outlines have just been released</w:t>
+              <w:t xml:space="preserve"> Course o</w:t>
+            </w:r>
+            <w:r>
+              <w:rPr>
+                <w:sz w:val="26"/>
+                <w:szCs w:val="26"/>
+              </w:rPr>
+              <w:t>utlines have just been released</w:t>
+            </w:r>
+            <w:r>
+              <w:rPr>
+                <w:sz w:val="26"/>
+                <w:szCs w:val="26"/>
+              </w:rPr>
+              <w:t xml:space="preserve"> and I want to find all the assessable tasks &amp; when they are due.</w:t>
             </w:r>
           </w:p>
           <w:p>
@@ -3043,7 +3012,7 @@
                 <w:sz w:val="26"/>
                 <w:szCs w:val="26"/>
               </w:rPr>
-              <w:t>I am on Raisin’s Course Assessment Selection page</w:t>
+              <w:t>I am on Raisin’s Course Selection page</w:t>
             </w:r>
           </w:p>
           <w:p>
@@ -3066,7 +3035,21 @@
                 <w:sz w:val="26"/>
                 <w:szCs w:val="26"/>
               </w:rPr>
-              <w:t xml:space="preserve"> I have checked all the boxes for the course assessments </w:t>
+              <w:t xml:space="preserve"> I have checked all the boxes for my enrolled courses </w:t>
+            </w:r>
+            <w:r>
+              <w:rPr>
+                <w:sz w:val="26"/>
+                <w:szCs w:val="26"/>
+              </w:rPr>
+              <w:t>or clicked the “Select all”</w:t>
+            </w:r>
+            <w:r>
+              <w:rPr>
+                <w:sz w:val="26"/>
+                <w:szCs w:val="26"/>
+              </w:rPr>
+              <w:t xml:space="preserve"> button</w:t>
             </w:r>
           </w:p>
           <w:p>
@@ -3082,14 +3065,14 @@
                 <w:sz w:val="26"/>
                 <w:szCs w:val="26"/>
               </w:rPr>
-              <w:t xml:space="preserve">AND </w:t>
-            </w:r>
-            <w:r>
-              <w:rPr>
-                <w:sz w:val="26"/>
-                <w:szCs w:val="26"/>
-              </w:rPr>
-              <w:t>clicked the “Next” button</w:t>
+              <w:t>AND</w:t>
+            </w:r>
+            <w:r>
+              <w:rPr>
+                <w:sz w:val="26"/>
+                <w:szCs w:val="26"/>
+              </w:rPr>
+              <w:t xml:space="preserve"> clicked the “Next” button</w:t>
             </w:r>
           </w:p>
           <w:p>
@@ -3105,6 +3088,89 @@
                 <w:sz w:val="26"/>
                 <w:szCs w:val="26"/>
               </w:rPr>
+              <w:t xml:space="preserve">THEN </w:t>
+            </w:r>
+            <w:r>
+              <w:rPr>
+                <w:sz w:val="26"/>
+                <w:szCs w:val="26"/>
+              </w:rPr>
+              <w:t xml:space="preserve">I will be navigated to a Course Assessment Selection page </w:t>
+            </w:r>
+          </w:p>
+          <w:p>
+            <w:pPr>
+              <w:rPr>
+                <w:sz w:val="26"/>
+                <w:szCs w:val="26"/>
+              </w:rPr>
+            </w:pPr>
+            <w:r>
+              <w:rPr>
+                <w:b/>
+                <w:sz w:val="26"/>
+                <w:szCs w:val="26"/>
+              </w:rPr>
+              <w:t>WHEN</w:t>
+            </w:r>
+            <w:r>
+              <w:rPr>
+                <w:sz w:val="26"/>
+                <w:szCs w:val="26"/>
+              </w:rPr>
+              <w:t xml:space="preserve"> I have checked all the boxes for the course assessments </w:t>
+            </w:r>
+            <w:r>
+              <w:rPr>
+                <w:sz w:val="26"/>
+                <w:szCs w:val="26"/>
+              </w:rPr>
+              <w:t>or clicked the “Select all”</w:t>
+            </w:r>
+            <w:r>
+              <w:rPr>
+                <w:sz w:val="26"/>
+                <w:szCs w:val="26"/>
+              </w:rPr>
+              <w:t xml:space="preserve"> button</w:t>
+            </w:r>
+          </w:p>
+          <w:p>
+            <w:pPr>
+              <w:rPr>
+                <w:sz w:val="26"/>
+                <w:szCs w:val="26"/>
+              </w:rPr>
+            </w:pPr>
+            <w:r>
+              <w:rPr>
+                <w:b/>
+                <w:sz w:val="26"/>
+                <w:szCs w:val="26"/>
+              </w:rPr>
+              <w:t xml:space="preserve">AND </w:t>
+            </w:r>
+            <w:r>
+              <w:rPr>
+                <w:sz w:val="26"/>
+                <w:szCs w:val="26"/>
+              </w:rPr>
+              <w:t>clicked the “Next” button</w:t>
+            </w:r>
+          </w:p>
+          <w:p>
+            <w:pPr>
+              <w:rPr>
+                <w:sz w:val="26"/>
+                <w:szCs w:val="26"/>
+              </w:rPr>
+            </w:pPr>
+            <w:r>
+              <w:rPr>
+                <w:b/>
+                <w:sz w:val="26"/>
+                <w:szCs w:val="26"/>
+              </w:rPr>
               <w:t>THEN</w:t>
             </w:r>
             <w:r>
@@ -3112,7 +3178,58 @@
                 <w:sz w:val="26"/>
                 <w:szCs w:val="26"/>
               </w:rPr>
-              <w:t xml:space="preserve"> I should be navigated to a new page displaying all of a summary of all my course assessments and their deadlines</w:t>
+              <w:t xml:space="preserve"> I should be navigated to a</w:t>
+            </w:r>
+            <w:r>
+              <w:rPr>
+                <w:sz w:val="26"/>
+                <w:szCs w:val="26"/>
+              </w:rPr>
+              <w:t xml:space="preserve">n </w:t>
+            </w:r>
+            <w:r>
+              <w:rPr>
+                <w:sz w:val="26"/>
+                <w:szCs w:val="26"/>
+              </w:rPr>
+              <w:t xml:space="preserve">Assessment </w:t>
+            </w:r>
+            <w:r>
+              <w:rPr>
+                <w:sz w:val="26"/>
+                <w:szCs w:val="26"/>
+              </w:rPr>
+              <w:t>Synopsis</w:t>
+            </w:r>
+            <w:r>
+              <w:rPr>
+                <w:sz w:val="26"/>
+                <w:szCs w:val="26"/>
+              </w:rPr>
+              <w:t xml:space="preserve">/“Due Dates” </w:t>
+            </w:r>
+            <w:bookmarkStart w:id="5" w:name="_GoBack"/>
+            <w:bookmarkEnd w:id="5"/>
+            <w:r>
+              <w:rPr>
+                <w:sz w:val="26"/>
+                <w:szCs w:val="26"/>
+              </w:rPr>
+              <w:t xml:space="preserve">page displaying </w:t>
+            </w:r>
+            <w:r>
+              <w:rPr>
+                <w:sz w:val="26"/>
+                <w:szCs w:val="26"/>
+              </w:rPr>
+              <w:t xml:space="preserve">a </w:t>
+            </w:r>
+            <w:r>
+              <w:rPr>
+                <w:sz w:val="26"/>
+                <w:szCs w:val="26"/>
+              </w:rPr>
+              <w:t>summary of all my course assessments and their deadlines</w:t>
             </w:r>
           </w:p>
         </w:tc>
@@ -3421,7 +3538,21 @@
                 <w:sz w:val="26"/>
                 <w:szCs w:val="26"/>
               </w:rPr>
-              <w:t>Assessment Summary page</w:t>
+              <w:t>Assessment Synopsis</w:t>
+            </w:r>
+            <w:r>
+              <w:rPr>
+                <w:sz w:val="26"/>
+                <w:szCs w:val="26"/>
+              </w:rPr>
+              <w:t xml:space="preserve">/“Due Dates” </w:t>
+            </w:r>
+            <w:r>
+              <w:rPr>
+                <w:sz w:val="26"/>
+                <w:szCs w:val="26"/>
+              </w:rPr>
+              <w:t>page</w:t>
             </w:r>
           </w:p>
           <w:p>
@@ -3451,14 +3582,7 @@
                 <w:sz w:val="26"/>
                 <w:szCs w:val="26"/>
               </w:rPr>
-              <w:t>click on the “Google Calendar” or “iCal” button</w:t>
-            </w:r>
-            <w:r>
-              <w:rPr>
-                <w:sz w:val="26"/>
-                <w:szCs w:val="26"/>
-              </w:rPr>
-              <w:t xml:space="preserve"> </w:t>
+              <w:t>click on the “Google Calendar”</w:t>
             </w:r>
           </w:p>
           <w:p>
@@ -3563,14 +3687,6 @@
         </w:tc>
       </w:tr>
     </w:tbl>
-    <w:p>
-      <w:pPr>
-        <w:rPr>
-          <w:sz w:val="26"/>
-          <w:szCs w:val="26"/>
-        </w:rPr>
-      </w:pPr>
-    </w:p>
     <w:p>
       <w:pPr>
         <w:rPr>
@@ -3831,6 +3947,13 @@
               </w:rPr>
               <w:t>Raisin has just completed gathering all of the course assessments</w:t>
             </w:r>
+            <w:r>
+              <w:rPr>
+                <w:sz w:val="26"/>
+                <w:szCs w:val="26"/>
+              </w:rPr>
+              <w:t>, and I want to see a summary of all my assessments tasks by course and/or by week</w:t>
+            </w:r>
           </w:p>
           <w:p>
             <w:pPr>
@@ -3852,7 +3975,35 @@
                 <w:sz w:val="26"/>
                 <w:szCs w:val="26"/>
               </w:rPr>
-              <w:t>I am on Raisin’s Assessment Summary page</w:t>
+              <w:t xml:space="preserve">I am on Raisin’s </w:t>
+            </w:r>
+            <w:r>
+              <w:rPr>
+                <w:sz w:val="26"/>
+                <w:szCs w:val="26"/>
+              </w:rPr>
+              <w:t>Assessment Synopsis</w:t>
+            </w:r>
+            <w:r>
+              <w:rPr>
+                <w:sz w:val="26"/>
+                <w:szCs w:val="26"/>
+              </w:rPr>
+              <w:t>/“Due Dates”</w:t>
+            </w:r>
+            <w:r>
+              <w:rPr>
+                <w:sz w:val="26"/>
+                <w:szCs w:val="26"/>
+              </w:rPr>
+              <w:t xml:space="preserve"> </w:t>
+            </w:r>
+            <w:r>
+              <w:rPr>
+                <w:sz w:val="26"/>
+                <w:szCs w:val="26"/>
+              </w:rPr>
+              <w:t>page</w:t>
             </w:r>
           </w:p>
           <w:p>
@@ -3912,7 +4063,56 @@
                 <w:sz w:val="26"/>
                 <w:szCs w:val="26"/>
               </w:rPr>
-              <w:t>the course assessments should be arranged by each individual course, which is organised by week</w:t>
+              <w:t>the course assessments should be arranged</w:t>
+            </w:r>
+            <w:r>
+              <w:rPr>
+                <w:sz w:val="26"/>
+                <w:szCs w:val="26"/>
+              </w:rPr>
+              <w:t xml:space="preserve"> into separate sections for</w:t>
+            </w:r>
+            <w:r>
+              <w:rPr>
+                <w:sz w:val="26"/>
+                <w:szCs w:val="26"/>
+              </w:rPr>
+              <w:t xml:space="preserve"> each individual course, which is organised</w:t>
+            </w:r>
+            <w:r>
+              <w:rPr>
+                <w:sz w:val="26"/>
+                <w:szCs w:val="26"/>
+              </w:rPr>
+              <w:t xml:space="preserve"> </w:t>
+            </w:r>
+            <w:r>
+              <w:rPr>
+                <w:sz w:val="26"/>
+                <w:szCs w:val="26"/>
+              </w:rPr>
+              <w:t>by</w:t>
+            </w:r>
+            <w:r>
+              <w:rPr>
+                <w:sz w:val="26"/>
+                <w:szCs w:val="26"/>
+              </w:rPr>
+              <w:t xml:space="preserve"> each</w:t>
+            </w:r>
+            <w:r>
+              <w:rPr>
+                <w:sz w:val="26"/>
+                <w:szCs w:val="26"/>
+              </w:rPr>
+              <w:t xml:space="preserve"> week</w:t>
+            </w:r>
+            <w:r>
+              <w:rPr>
+                <w:sz w:val="26"/>
+                <w:szCs w:val="26"/>
+              </w:rPr>
+              <w:t xml:space="preserve"> in these sections</w:t>
             </w:r>
           </w:p>
           <w:p>
@@ -3958,7 +4158,21 @@
                 <w:sz w:val="26"/>
                 <w:szCs w:val="26"/>
               </w:rPr>
-              <w:t>the all course assessments should be organised into their respective weeks</w:t>
+              <w:t>all course assessments should be organised</w:t>
+            </w:r>
+            <w:r>
+              <w:rPr>
+                <w:sz w:val="26"/>
+                <w:szCs w:val="26"/>
+              </w:rPr>
+              <w:t xml:space="preserve"> together</w:t>
+            </w:r>
+            <w:r>
+              <w:rPr>
+                <w:sz w:val="26"/>
+                <w:szCs w:val="26"/>
+              </w:rPr>
+              <w:t xml:space="preserve"> into their respective weeks</w:t>
             </w:r>
           </w:p>
         </w:tc>
@@ -4240,7 +4454,21 @@
           <w:sz w:val="26"/>
           <w:szCs w:val="26"/>
         </w:rPr>
-        <w:t>These HTML files can be found in the ‘master’ branch, in the ‘html’ directory, and the user interface file is the ‘in</w:t>
+        <w:t>These HTML files can be found in the ‘master’ branch, in the ‘html’ directory, and the user interface file</w:t>
+      </w:r>
+      <w:r>
+        <w:rPr>
+          <w:sz w:val="26"/>
+          <w:szCs w:val="26"/>
+        </w:rPr>
+        <w:t>s begins with</w:t>
+      </w:r>
+      <w:r>
+        <w:rPr>
+          <w:sz w:val="26"/>
+          <w:szCs w:val="26"/>
+        </w:rPr>
+        <w:t xml:space="preserve"> the ‘in</w:t>
       </w:r>
       <w:r>
         <w:rPr>
@@ -4893,7 +5121,7 @@
         <w:rStyle w:val="PageNumber"/>
         <w:noProof/>
       </w:rPr>
-      <w:t>ii</w:t>
+      <w:t>iii</w:t>
     </w:r>
     <w:r>
       <w:rPr>
@@ -5018,7 +5246,7 @@
             <w:sz w:val="26"/>
             <w:szCs w:val="26"/>
           </w:rPr>
-          <w:t>2</w:t>
+          <w:t>4</w:t>
         </w:r>
         <w:r>
           <w:rPr>
@@ -7644,7 +7872,7 @@
 </file>
 
 <file path=customXml/itemProps1.xml><?xml version="1.0" encoding="utf-8"?>
-<ds:datastoreItem xmlns:ds="http://schemas.openxmlformats.org/officeDocument/2006/customXml" ds:itemID="{81A5D329-0AA4-0F41-97BC-2D0C5AE76389}">
+<ds:datastoreItem xmlns:ds="http://schemas.openxmlformats.org/officeDocument/2006/customXml" ds:itemID="{633957A9-0DEA-4841-B741-10B90DFA3E58}">
   <ds:schemaRefs>
     <ds:schemaRef ds:uri="http://schemas.openxmlformats.org/officeDocument/2006/bibliography"/>
   </ds:schemaRefs>

</xml_diff>